<commit_message>
Updates on Error injection in UART docs + Multiple changes in Ess.Mech
</commit_message>
<xml_diff>
--- a/bitvis_vip_uart/doc/uart_bfm_QuickRef.docx
+++ b/bitvis_vip_uart/doc/uart_bfm_QuickRef.docx
@@ -2742,24 +2742,9 @@
           <w:b/>
           <w:szCs w:val="16"/>
         </w:rPr>
-        <w:t>_bfm_</w:t>
-      </w:r>
-      <w:commentRangeStart w:id="1"/>
-      <w:r>
-        <w:rPr>
-          <w:b/>
-          <w:szCs w:val="16"/>
-        </w:rPr>
-        <w:t>config</w:t>
-      </w:r>
-      <w:commentRangeEnd w:id="1"/>
+        <w:t>_bfm_config</w:t>
+      </w:r>
       <w:proofErr w:type="spellEnd"/>
-      <w:r>
-        <w:rPr>
-          <w:rStyle w:val="Merknadsreferanse"/>
-        </w:rPr>
-        <w:commentReference w:id="1"/>
-      </w:r>
       <w:r>
         <w:rPr>
           <w:b/>
@@ -2783,7 +2768,7 @@
         <w:gridCol w:w="3382"/>
         <w:gridCol w:w="1276"/>
         <w:gridCol w:w="3402"/>
-        <w:tblGridChange w:id="3">
+        <w:tblGridChange w:id="1">
           <w:tblGrid>
             <w:gridCol w:w="3382"/>
             <w:gridCol w:w="1276"/>
@@ -4355,7 +4340,7 @@
       <w:tr>
         <w:trPr>
           <w:trHeight w:val="81"/>
-          <w:del w:id="4" w:author="Forfatter"/>
+          <w:del w:id="2" w:author="Forfatter"/>
         </w:trPr>
         <w:tc>
           <w:tcPr>
@@ -4381,14 +4366,14 @@
               <w:spacing w:line="276" w:lineRule="auto"/>
               <w:ind w:left="122"/>
               <w:rPr>
-                <w:del w:id="5" w:author="Forfatter"/>
+                <w:del w:id="3" w:author="Forfatter"/>
                 <w:rFonts w:cs="Helvetica"/>
                 <w:bCs/>
                 <w:sz w:val="15"/>
               </w:rPr>
             </w:pPr>
-            <w:ins w:id="6" w:author="Forfatter">
-              <w:del w:id="7" w:author="Forfatter">
+            <w:ins w:id="4" w:author="Forfatter">
+              <w:del w:id="5" w:author="Forfatter">
                 <w:r>
                   <w:rPr>
                     <w:rFonts w:cs="Helvetica"/>
@@ -4440,14 +4425,14 @@
               <w:adjustRightInd w:val="0"/>
               <w:spacing w:line="276" w:lineRule="auto"/>
               <w:rPr>
-                <w:del w:id="8" w:author="Forfatter"/>
+                <w:del w:id="6" w:author="Forfatter"/>
                 <w:rFonts w:cs="Helvetica"/>
                 <w:bCs/>
                 <w:sz w:val="15"/>
               </w:rPr>
             </w:pPr>
-            <w:ins w:id="9" w:author="Forfatter">
-              <w:del w:id="10" w:author="Forfatter">
+            <w:ins w:id="7" w:author="Forfatter">
+              <w:del w:id="8" w:author="Forfatter">
                 <w:r>
                   <w:rPr>
                     <w:rFonts w:cs="Helvetica"/>
@@ -4483,15 +4468,15 @@
               <w:adjustRightInd w:val="0"/>
               <w:spacing w:line="276" w:lineRule="auto"/>
               <w:rPr>
-                <w:del w:id="11" w:author="Forfatter"/>
+                <w:del w:id="9" w:author="Forfatter"/>
                 <w:rFonts w:cs="Helvetica"/>
                 <w:bCs/>
                 <w:sz w:val="15"/>
               </w:rPr>
             </w:pPr>
-            <w:commentRangeStart w:id="12"/>
-            <w:ins w:id="13" w:author="Forfatter">
-              <w:del w:id="14" w:author="Forfatter">
+            <w:commentRangeStart w:id="10"/>
+            <w:ins w:id="11" w:author="Forfatter">
+              <w:del w:id="12" w:author="Forfatter">
                 <w:r>
                   <w:rPr>
                     <w:rFonts w:cs="Helvetica"/>
@@ -4500,12 +4485,12 @@
                   </w:rPr>
                   <w:delText>0</w:delText>
                 </w:r>
-                <w:commentRangeEnd w:id="12"/>
+                <w:commentRangeEnd w:id="10"/>
                 <w:r>
                   <w:rPr>
                     <w:rStyle w:val="Merknadsreferanse"/>
                   </w:rPr>
-                  <w:commentReference w:id="12"/>
+                  <w:commentReference w:id="10"/>
                 </w:r>
               </w:del>
             </w:ins>
@@ -4522,7 +4507,7 @@
             <w:right w:w="0" w:type="dxa"/>
           </w:tblCellMar>
           <w:tblLook w:val="0000" w:firstRow="0" w:lastRow="0" w:firstColumn="0" w:lastColumn="0" w:noHBand="0" w:noVBand="0"/>
-          <w:tblPrExChange w:id="15" w:author="Forfatter">
+          <w:tblPrExChange w:id="13" w:author="Forfatter">
             <w:tblPrEx>
               <w:tblW w:w="0" w:type="auto"/>
               <w:tblInd w:w="20" w:type="dxa"/>
@@ -4537,7 +4522,7 @@
         </w:tblPrEx>
         <w:trPr>
           <w:trHeight w:val="81"/>
-          <w:trPrChange w:id="16" w:author="Forfatter">
+          <w:trPrChange w:id="14" w:author="Forfatter">
             <w:trPr>
               <w:trHeight w:val="81"/>
             </w:trPr>
@@ -4554,7 +4539,7 @@
             </w:tcBorders>
             <w:shd w:val="clear" w:color="auto" w:fill="F2F2F2" w:themeFill="background1" w:themeFillShade="F2"/>
             <w:vAlign w:val="bottom"/>
-            <w:tcPrChange w:id="17" w:author="Forfatter">
+            <w:tcPrChange w:id="15" w:author="Forfatter">
               <w:tcPr>
                 <w:tcW w:w="3382" w:type="dxa"/>
                 <w:tcBorders>
@@ -4586,7 +4571,7 @@
               </w:rPr>
             </w:pPr>
             <w:proofErr w:type="spellStart"/>
-            <w:ins w:id="18" w:author="Forfatter">
+            <w:ins w:id="16" w:author="Forfatter">
               <w:r>
                 <w:rPr>
                   <w:rFonts w:cs="Helvetica"/>
@@ -4610,7 +4595,7 @@
             </w:tcBorders>
             <w:shd w:val="clear" w:color="auto" w:fill="F2F2F2" w:themeFill="background1" w:themeFillShade="F2"/>
             <w:vAlign w:val="bottom"/>
-            <w:tcPrChange w:id="19" w:author="Forfatter">
+            <w:tcPrChange w:id="17" w:author="Forfatter">
               <w:tcPr>
                 <w:tcW w:w="1276" w:type="dxa"/>
                 <w:tcBorders>
@@ -4641,7 +4626,7 @@
               </w:rPr>
             </w:pPr>
             <w:proofErr w:type="spellStart"/>
-            <w:ins w:id="20" w:author="Forfatter">
+            <w:ins w:id="18" w:author="Forfatter">
               <w:r>
                 <w:rPr>
                   <w:rFonts w:cs="Helvetica"/>
@@ -4665,7 +4650,7 @@
             </w:tcBorders>
             <w:shd w:val="clear" w:color="auto" w:fill="F2F2F2" w:themeFill="background1" w:themeFillShade="F2"/>
             <w:vAlign w:val="bottom"/>
-            <w:tcPrChange w:id="21" w:author="Forfatter">
+            <w:tcPrChange w:id="19" w:author="Forfatter">
               <w:tcPr>
                 <w:tcW w:w="3402" w:type="dxa"/>
                 <w:tcBorders>
@@ -4695,14 +4680,24 @@
                 <w:sz w:val="15"/>
               </w:rPr>
             </w:pPr>
-            <w:ins w:id="22" w:author="Forfatter">
+            <w:ins w:id="20" w:author="Forfatter">
+              <w:del w:id="21" w:author="Forfatter">
+                <w:r>
+                  <w:rPr>
+                    <w:rFonts w:cs="Helvetica"/>
+                    <w:bCs/>
+                    <w:sz w:val="15"/>
+                  </w:rPr>
+                  <w:delText>(no error injection)</w:delText>
+                </w:r>
+              </w:del>
               <w:r>
                 <w:rPr>
                   <w:rFonts w:cs="Helvetica"/>
                   <w:bCs/>
                   <w:sz w:val="15"/>
                 </w:rPr>
-                <w:t>(no error injection)</w:t>
+                <w:t>C_ERROR_INJECTION_INACTIVE</w:t>
               </w:r>
             </w:ins>
           </w:p>
@@ -4742,7 +4737,7 @@
           <w:szCs w:val="24"/>
         </w:rPr>
       </w:pPr>
-      <w:bookmarkStart w:id="23" w:name="_Ref337812553"/>
+      <w:bookmarkStart w:id="22" w:name="_Ref337812553"/>
     </w:p>
     <w:p>
       <w:pPr>
@@ -6332,7 +6327,7 @@
         </w:rPr>
       </w:pPr>
     </w:p>
-    <w:bookmarkEnd w:id="23"/>
+    <w:bookmarkEnd w:id="22"/>
     <w:p>
       <w:pPr>
         <w:pStyle w:val="Undertittel"/>
@@ -6390,6 +6385,7 @@
                 <w:b/>
               </w:rPr>
             </w:pPr>
+            <w:bookmarkStart w:id="23" w:name="_Hlk19179956"/>
             <w:r>
               <w:rPr>
                 <w:b/>
@@ -6880,8 +6876,8 @@
           </w:p>
         </w:tc>
       </w:tr>
+      <w:bookmarkEnd w:id="23"/>
     </w:tbl>
-    <w:p/>
     <w:p/>
     <w:p>
       <w:pPr>
@@ -6893,26 +6889,40 @@
     <w:p>
       <w:pPr>
         <w:rPr>
-          <w:ins w:id="25" w:author="Forfatter"/>
+          <w:del w:id="25" w:author="Forfatter"/>
         </w:rPr>
       </w:pPr>
-      <w:r>
-        <w:t xml:space="preserve">Note: All </w:t>
-      </w:r>
-      <w:r>
-        <w:t>signals</w:t>
-      </w:r>
-      <w:r>
-        <w:t xml:space="preserve"> are active high.</w:t>
-      </w:r>
-      <w:r>
-        <w:t xml:space="preserve"> </w:t>
-      </w:r>
     </w:p>
     <w:p>
       <w:pPr>
         <w:rPr>
           <w:ins w:id="26" w:author="Forfatter"/>
+        </w:rPr>
+      </w:pPr>
+      <w:r>
+        <w:t xml:space="preserve">Note: All </w:t>
+      </w:r>
+      <w:r>
+        <w:t>signals</w:t>
+      </w:r>
+      <w:r>
+        <w:t xml:space="preserve"> are active high.</w:t>
+      </w:r>
+      <w:r>
+        <w:t xml:space="preserve"> </w:t>
+      </w:r>
+    </w:p>
+    <w:p>
+      <w:pPr>
+        <w:rPr>
+          <w:ins w:id="27" w:author="Forfatter"/>
+        </w:rPr>
+      </w:pPr>
+    </w:p>
+    <w:p>
+      <w:pPr>
+        <w:rPr>
+          <w:ins w:id="28" w:author="Forfatter"/>
         </w:rPr>
       </w:pPr>
     </w:p>
@@ -6921,17 +6931,16 @@
         <w:pStyle w:val="Undertittel"/>
         <w:spacing w:after="40"/>
         <w:rPr>
-          <w:ins w:id="27" w:author="Forfatter"/>
+          <w:ins w:id="29" w:author="Forfatter"/>
           <w:rFonts w:ascii="Helvetica Light" w:hAnsi="Helvetica Light"/>
           <w:sz w:val="24"/>
-          <w:szCs w:val="24"/>
-          <w:rPrChange w:id="28" w:author="Forfatter">
+          <w:rPrChange w:id="30" w:author="Forfatter">
             <w:rPr>
-              <w:ins w:id="29" w:author="Forfatter"/>
+              <w:ins w:id="31" w:author="Forfatter"/>
             </w:rPr>
           </w:rPrChange>
         </w:rPr>
-        <w:pPrChange w:id="30" w:author="Forfatter">
+        <w:pPrChange w:id="32" w:author="Forfatter">
           <w:pPr>
             <w:pStyle w:val="Bildetekst"/>
             <w:keepNext/>
@@ -6939,89 +6948,110 @@
           </w:pPr>
         </w:pPrChange>
       </w:pPr>
-      <w:bookmarkStart w:id="31" w:name="_Hlk18423403"/>
-      <w:ins w:id="32" w:author="Forfatter">
+      <w:bookmarkStart w:id="33" w:name="_Hlk18423403"/>
+      <w:ins w:id="34" w:author="Forfatter">
         <w:r>
           <w:rPr>
             <w:rFonts w:ascii="Helvetica Light" w:hAnsi="Helvetica Light"/>
             <w:sz w:val="24"/>
             <w:szCs w:val="24"/>
           </w:rPr>
-          <w:t xml:space="preserve">BFM </w:t>
-        </w:r>
-        <w:r>
-          <w:rPr>
-            <w:rFonts w:ascii="Helvetica Light" w:hAnsi="Helvetica Light"/>
-            <w:sz w:val="24"/>
-            <w:szCs w:val="24"/>
-          </w:rPr>
-          <w:t>Error injection record (inside the BFM configuration record)</w:t>
+          <w:t>BFM Error injection record (inside the BFM configuration record)</w:t>
         </w:r>
       </w:ins>
     </w:p>
     <w:tbl>
       <w:tblPr>
-        <w:tblW w:w="5000" w:type="pct"/>
-        <w:shd w:val="clear" w:color="auto" w:fill="FFFFFF" w:themeFill="background1"/>
+        <w:tblW w:w="15252" w:type="dxa"/>
+        <w:tblInd w:w="-13" w:type="dxa"/>
+        <w:tblBorders>
+          <w:top w:val="single" w:sz="4" w:space="0" w:color="auto"/>
+          <w:left w:val="single" w:sz="4" w:space="0" w:color="auto"/>
+          <w:bottom w:val="single" w:sz="4" w:space="0" w:color="auto"/>
+          <w:right w:val="single" w:sz="4" w:space="0" w:color="auto"/>
+          <w:insideH w:val="single" w:sz="4" w:space="0" w:color="auto"/>
+          <w:insideV w:val="single" w:sz="4" w:space="0" w:color="auto"/>
+        </w:tblBorders>
         <w:tblLook w:val="04A0" w:firstRow="1" w:lastRow="0" w:firstColumn="1" w:lastColumn="0" w:noHBand="0" w:noVBand="1"/>
-        <w:tblPrChange w:id="33" w:author="Forfatter">
+        <w:tblPrChange w:id="35" w:author="Forfatter">
           <w:tblPr>
-            <w:tblW w:w="4918" w:type="pct"/>
-            <w:shd w:val="clear" w:color="auto" w:fill="FFFFFF" w:themeFill="background1"/>
+            <w:tblW w:w="15368" w:type="dxa"/>
+            <w:tblInd w:w="-13" w:type="dxa"/>
+            <w:tblBorders>
+              <w:top w:val="single" w:sz="4" w:space="0" w:color="auto"/>
+              <w:left w:val="single" w:sz="4" w:space="0" w:color="auto"/>
+              <w:bottom w:val="single" w:sz="4" w:space="0" w:color="auto"/>
+              <w:right w:val="single" w:sz="4" w:space="0" w:color="auto"/>
+              <w:insideH w:val="single" w:sz="4" w:space="0" w:color="auto"/>
+              <w:insideV w:val="single" w:sz="4" w:space="0" w:color="auto"/>
+            </w:tblBorders>
             <w:tblLook w:val="04A0" w:firstRow="1" w:lastRow="0" w:firstColumn="1" w:lastColumn="0" w:noHBand="0" w:noVBand="1"/>
           </w:tblPr>
         </w:tblPrChange>
       </w:tblPr>
       <w:tblGrid>
-        <w:gridCol w:w="1785"/>
-        <w:gridCol w:w="1443"/>
-        <w:gridCol w:w="1557"/>
-        <w:gridCol w:w="10570"/>
-        <w:tblGridChange w:id="34">
+        <w:gridCol w:w="1600"/>
+        <w:gridCol w:w="189"/>
+        <w:gridCol w:w="980"/>
+        <w:gridCol w:w="187"/>
+        <w:gridCol w:w="1073"/>
+        <w:gridCol w:w="3605"/>
+        <w:gridCol w:w="3180"/>
+        <w:gridCol w:w="4438"/>
+        <w:tblGridChange w:id="36">
           <w:tblGrid>
-            <w:gridCol w:w="1655"/>
-            <w:gridCol w:w="1770"/>
-            <w:gridCol w:w="11678"/>
-            <w:gridCol w:w="11678"/>
+            <w:gridCol w:w="9"/>
+            <w:gridCol w:w="1600"/>
+            <w:gridCol w:w="384"/>
+            <w:gridCol w:w="785"/>
+            <w:gridCol w:w="1260"/>
+            <w:gridCol w:w="3625"/>
+            <w:gridCol w:w="3160"/>
+            <w:gridCol w:w="4353"/>
+            <w:gridCol w:w="7513"/>
           </w:tblGrid>
         </w:tblGridChange>
       </w:tblGrid>
       <w:tr>
         <w:trPr>
-          <w:ins w:id="35" w:author="Forfatter"/>
+          <w:ins w:id="37" w:author="Forfatter"/>
+          <w:trPrChange w:id="38" w:author="Forfatter">
+            <w:trPr>
+              <w:wAfter w:w="192" w:type="dxa"/>
+            </w:trPr>
+          </w:trPrChange>
         </w:trPr>
         <w:tc>
           <w:tcPr>
-            <w:tcW w:w="581" w:type="pct"/>
-            <w:shd w:val="clear" w:color="auto" w:fill="FFFFFF" w:themeFill="background1"/>
-            <w:tcPrChange w:id="36" w:author="Forfatter">
+            <w:tcW w:w="1789" w:type="dxa"/>
+            <w:gridSpan w:val="2"/>
+            <w:tcBorders>
+              <w:bottom w:val="single" w:sz="4" w:space="0" w:color="auto"/>
+            </w:tcBorders>
+            <w:shd w:val="clear" w:color="auto" w:fill="000000" w:themeFill="text1"/>
+            <w:tcPrChange w:id="39" w:author="Forfatter">
               <w:tcPr>
-                <w:tcW w:w="548" w:type="pct"/>
-                <w:shd w:val="clear" w:color="auto" w:fill="FFFFFF" w:themeFill="background1"/>
+                <w:tcW w:w="1993" w:type="dxa"/>
+                <w:gridSpan w:val="3"/>
+                <w:tcBorders>
+                  <w:bottom w:val="single" w:sz="4" w:space="0" w:color="auto"/>
+                </w:tcBorders>
+                <w:shd w:val="clear" w:color="auto" w:fill="000000" w:themeFill="text1"/>
               </w:tcPr>
             </w:tcPrChange>
           </w:tcPr>
           <w:p>
             <w:pPr>
-              <w:shd w:val="clear" w:color="auto" w:fill="FFFFFF" w:themeFill="background1"/>
-              <w:tabs>
+              <w:tabs>
+                <w:tab w:val="right" w:pos="1877"/>
                 <w:tab w:val="left" w:pos="4820"/>
               </w:tabs>
               <w:rPr>
-                <w:ins w:id="37" w:author="Forfatter"/>
+                <w:ins w:id="40" w:author="Forfatter"/>
                 <w:b/>
-                <w:bCs/>
-                <w:szCs w:val="18"/>
-              </w:rPr>
-              <w:pPrChange w:id="38" w:author="Forfatter">
-                <w:pPr>
-                  <w:tabs>
-                    <w:tab w:val="left" w:pos="4820"/>
-                  </w:tabs>
-                </w:pPr>
-              </w:pPrChange>
-            </w:pPr>
-            <w:ins w:id="39" w:author="Forfatter">
+              </w:rPr>
+            </w:pPr>
+            <w:ins w:id="41" w:author="Forfatter">
               <w:r>
                 <w:rPr>
                   <w:b/>
@@ -7035,72 +7065,75 @@
         </w:tc>
         <w:tc>
           <w:tcPr>
-            <w:tcW w:w="470" w:type="pct"/>
-            <w:shd w:val="clear" w:color="auto" w:fill="FFFFFF" w:themeFill="background1"/>
-            <w:tcPrChange w:id="40" w:author="Forfatter">
+            <w:tcW w:w="1167" w:type="dxa"/>
+            <w:gridSpan w:val="2"/>
+            <w:tcBorders>
+              <w:bottom w:val="single" w:sz="4" w:space="0" w:color="auto"/>
+            </w:tcBorders>
+            <w:shd w:val="clear" w:color="auto" w:fill="000000" w:themeFill="text1"/>
+            <w:tcPrChange w:id="42" w:author="Forfatter">
               <w:tcPr>
-                <w:tcW w:w="586" w:type="pct"/>
-                <w:shd w:val="clear" w:color="auto" w:fill="FFFFFF" w:themeFill="background1"/>
+                <w:tcW w:w="5670" w:type="dxa"/>
+                <w:gridSpan w:val="3"/>
+                <w:tcBorders>
+                  <w:bottom w:val="single" w:sz="4" w:space="0" w:color="auto"/>
+                </w:tcBorders>
+                <w:shd w:val="clear" w:color="auto" w:fill="000000" w:themeFill="text1"/>
               </w:tcPr>
             </w:tcPrChange>
           </w:tcPr>
           <w:p>
             <w:pPr>
-              <w:shd w:val="clear" w:color="auto" w:fill="FFFFFF" w:themeFill="background1"/>
               <w:tabs>
                 <w:tab w:val="left" w:pos="4820"/>
               </w:tabs>
               <w:rPr>
-                <w:ins w:id="41" w:author="Forfatter"/>
+                <w:ins w:id="43" w:author="Forfatter"/>
                 <w:b/>
-                <w:bCs/>
-                <w:szCs w:val="18"/>
-              </w:rPr>
-              <w:pPrChange w:id="42" w:author="Forfatter">
-                <w:pPr>
-                  <w:tabs>
-                    <w:tab w:val="left" w:pos="4820"/>
-                  </w:tabs>
-                </w:pPr>
-              </w:pPrChange>
-            </w:pPr>
-            <w:ins w:id="43" w:author="Forfatter">
+              </w:rPr>
+            </w:pPr>
+            <w:ins w:id="44" w:author="Forfatter">
               <w:r>
                 <w:rPr>
                   <w:b/>
                   <w:bCs/>
                   <w:szCs w:val="18"/>
                 </w:rPr>
-                <w:t>Type name</w:t>
+                <w:t>Type</w:t>
               </w:r>
             </w:ins>
           </w:p>
         </w:tc>
         <w:tc>
           <w:tcPr>
-            <w:tcW w:w="507" w:type="pct"/>
-            <w:shd w:val="clear" w:color="auto" w:fill="FFFFFF" w:themeFill="background1"/>
-            <w:tcPrChange w:id="44" w:author="Forfatter">
+            <w:tcW w:w="4678" w:type="dxa"/>
+            <w:gridSpan w:val="2"/>
+            <w:tcBorders>
+              <w:bottom w:val="single" w:sz="4" w:space="0" w:color="auto"/>
+            </w:tcBorders>
+            <w:shd w:val="clear" w:color="auto" w:fill="000000" w:themeFill="text1"/>
+            <w:tcPrChange w:id="45" w:author="Forfatter">
               <w:tcPr>
-                <w:tcW w:w="1" w:type="pct"/>
-                <w:shd w:val="clear" w:color="auto" w:fill="FFFFFF" w:themeFill="background1"/>
+                <w:tcW w:w="7513" w:type="dxa"/>
+                <w:gridSpan w:val="2"/>
+                <w:tcBorders>
+                  <w:bottom w:val="single" w:sz="4" w:space="0" w:color="auto"/>
+                </w:tcBorders>
+                <w:shd w:val="clear" w:color="auto" w:fill="000000" w:themeFill="text1"/>
               </w:tcPr>
             </w:tcPrChange>
           </w:tcPr>
           <w:p>
             <w:pPr>
-              <w:shd w:val="clear" w:color="auto" w:fill="FFFFFF" w:themeFill="background1"/>
               <w:tabs>
                 <w:tab w:val="left" w:pos="4820"/>
               </w:tabs>
               <w:rPr>
-                <w:ins w:id="45" w:author="Forfatter"/>
+                <w:ins w:id="46" w:author="Forfatter"/>
                 <w:b/>
-                <w:bCs/>
-                <w:szCs w:val="18"/>
-              </w:rPr>
-            </w:pPr>
-            <w:ins w:id="46" w:author="Forfatter">
+              </w:rPr>
+            </w:pPr>
+            <w:ins w:id="47" w:author="Forfatter">
               <w:r>
                 <w:rPr>
                   <w:b/>
@@ -7114,41 +7147,36 @@
         </w:tc>
         <w:tc>
           <w:tcPr>
-            <w:tcW w:w="3442" w:type="pct"/>
-            <w:shd w:val="clear" w:color="auto" w:fill="FFFFFF" w:themeFill="background1"/>
-            <w:tcPrChange w:id="47" w:author="Forfatter">
+            <w:tcW w:w="7618" w:type="dxa"/>
+            <w:gridSpan w:val="2"/>
+            <w:tcBorders>
+              <w:bottom w:val="single" w:sz="4" w:space="0" w:color="auto"/>
+            </w:tcBorders>
+            <w:shd w:val="clear" w:color="auto" w:fill="000000" w:themeFill="text1"/>
+            <w:tcPrChange w:id="48" w:author="Forfatter">
               <w:tcPr>
-                <w:tcW w:w="3866" w:type="pct"/>
-                <w:shd w:val="clear" w:color="auto" w:fill="FFFFFF" w:themeFill="background1"/>
+                <w:tcW w:w="7513" w:type="dxa"/>
+                <w:tcBorders>
+                  <w:bottom w:val="single" w:sz="4" w:space="0" w:color="auto"/>
+                </w:tcBorders>
+                <w:shd w:val="clear" w:color="auto" w:fill="000000" w:themeFill="text1"/>
               </w:tcPr>
             </w:tcPrChange>
           </w:tcPr>
           <w:p>
             <w:pPr>
-              <w:shd w:val="clear" w:color="auto" w:fill="FFFFFF" w:themeFill="background1"/>
               <w:tabs>
                 <w:tab w:val="left" w:pos="4820"/>
               </w:tabs>
               <w:rPr>
-                <w:ins w:id="48" w:author="Forfatter"/>
+                <w:ins w:id="49" w:author="Forfatter"/>
                 <w:b/>
-                <w:bCs/>
-                <w:szCs w:val="18"/>
-              </w:rPr>
-              <w:pPrChange w:id="49" w:author="Forfatter">
-                <w:pPr>
-                  <w:tabs>
-                    <w:tab w:val="left" w:pos="4820"/>
-                  </w:tabs>
-                </w:pPr>
-              </w:pPrChange>
+              </w:rPr>
             </w:pPr>
             <w:ins w:id="50" w:author="Forfatter">
               <w:r>
                 <w:rPr>
                   <w:b/>
-                  <w:bCs/>
-                  <w:szCs w:val="18"/>
                 </w:rPr>
                 <w:t>Description</w:t>
               </w:r>
@@ -7159,38 +7187,44 @@
       <w:tr>
         <w:trPr>
           <w:ins w:id="51" w:author="Forfatter"/>
+          <w:trPrChange w:id="52" w:author="Forfatter">
+            <w:trPr>
+              <w:wAfter w:w="192" w:type="dxa"/>
+            </w:trPr>
+          </w:trPrChange>
         </w:trPr>
         <w:tc>
           <w:tcPr>
-            <w:tcW w:w="581" w:type="pct"/>
-            <w:shd w:val="clear" w:color="auto" w:fill="FFFFFF" w:themeFill="background1"/>
-            <w:tcPrChange w:id="52" w:author="Forfatter">
+            <w:tcW w:w="1789" w:type="dxa"/>
+            <w:gridSpan w:val="2"/>
+            <w:tcBorders>
+              <w:left w:val="nil"/>
+              <w:right w:val="nil"/>
+            </w:tcBorders>
+            <w:shd w:val="clear" w:color="auto" w:fill="auto"/>
+            <w:tcPrChange w:id="53" w:author="Forfatter">
               <w:tcPr>
-                <w:tcW w:w="548" w:type="pct"/>
-                <w:shd w:val="clear" w:color="auto" w:fill="FFFFFF" w:themeFill="background1"/>
+                <w:tcW w:w="1993" w:type="dxa"/>
+                <w:gridSpan w:val="3"/>
+                <w:tcBorders>
+                  <w:left w:val="nil"/>
+                  <w:right w:val="nil"/>
+                </w:tcBorders>
+                <w:shd w:val="clear" w:color="auto" w:fill="auto"/>
               </w:tcPr>
             </w:tcPrChange>
           </w:tcPr>
           <w:p>
             <w:pPr>
-              <w:shd w:val="clear" w:color="auto" w:fill="FFFFFF" w:themeFill="background1"/>
               <w:tabs>
                 <w:tab w:val="left" w:pos="4820"/>
               </w:tabs>
-              <w:spacing w:before="20" w:after="20" w:line="20" w:lineRule="atLeast"/>
-              <w:rPr>
-                <w:ins w:id="53" w:author="Forfatter"/>
-                <w:rFonts w:ascii="Verdana" w:hAnsi="Verdana" w:cs="Helvetica"/>
-                <w:sz w:val="14"/>
-              </w:rPr>
-              <w:pPrChange w:id="54" w:author="Forfatter">
-                <w:pPr>
-                  <w:tabs>
-                    <w:tab w:val="left" w:pos="4820"/>
-                  </w:tabs>
-                  <w:spacing w:before="20" w:after="20" w:line="20" w:lineRule="atLeast"/>
-                </w:pPr>
-              </w:pPrChange>
+              <w:spacing w:line="276" w:lineRule="auto"/>
+              <w:rPr>
+                <w:ins w:id="54" w:author="Forfatter"/>
+                <w:color w:val="000000" w:themeColor="text1"/>
+                <w:sz w:val="15"/>
+              </w:rPr>
             </w:pPr>
             <w:proofErr w:type="spellStart"/>
             <w:ins w:id="55" w:author="Forfatter">
@@ -7207,144 +7241,125 @@
         </w:tc>
         <w:tc>
           <w:tcPr>
-            <w:tcW w:w="470" w:type="pct"/>
-            <w:shd w:val="clear" w:color="auto" w:fill="FFFFFF" w:themeFill="background1"/>
+            <w:tcW w:w="1167" w:type="dxa"/>
+            <w:gridSpan w:val="2"/>
+            <w:tcBorders>
+              <w:left w:val="nil"/>
+              <w:right w:val="nil"/>
+            </w:tcBorders>
+            <w:shd w:val="clear" w:color="auto" w:fill="auto"/>
             <w:tcPrChange w:id="56" w:author="Forfatter">
               <w:tcPr>
-                <w:tcW w:w="586" w:type="pct"/>
-                <w:shd w:val="clear" w:color="auto" w:fill="FFFFFF" w:themeFill="background1"/>
+                <w:tcW w:w="5670" w:type="dxa"/>
+                <w:gridSpan w:val="3"/>
+                <w:tcBorders>
+                  <w:left w:val="nil"/>
+                  <w:right w:val="nil"/>
+                </w:tcBorders>
+                <w:shd w:val="clear" w:color="auto" w:fill="auto"/>
               </w:tcPr>
             </w:tcPrChange>
           </w:tcPr>
           <w:p>
             <w:pPr>
-              <w:shd w:val="clear" w:color="auto" w:fill="FFFFFF" w:themeFill="background1"/>
               <w:tabs>
                 <w:tab w:val="left" w:pos="4820"/>
               </w:tabs>
-              <w:spacing w:before="20" w:after="20" w:line="20" w:lineRule="atLeast"/>
+              <w:spacing w:line="276" w:lineRule="auto"/>
               <w:rPr>
                 <w:ins w:id="57" w:author="Forfatter"/>
-                <w:rFonts w:ascii="Verdana" w:hAnsi="Verdana"/>
-                <w:sz w:val="14"/>
-              </w:rPr>
-              <w:pPrChange w:id="58" w:author="Forfatter">
-                <w:pPr>
-                  <w:tabs>
-                    <w:tab w:val="left" w:pos="4820"/>
-                  </w:tabs>
-                  <w:spacing w:before="20" w:after="20" w:line="20" w:lineRule="atLeast"/>
-                </w:pPr>
-              </w:pPrChange>
-            </w:pPr>
-            <w:proofErr w:type="spellStart"/>
-            <w:ins w:id="59" w:author="Forfatter">
+                <w:sz w:val="15"/>
+              </w:rPr>
+            </w:pPr>
+            <w:ins w:id="58" w:author="Forfatter">
               <w:r>
                 <w:rPr>
                   <w:rFonts w:ascii="Verdana" w:hAnsi="Verdana"/>
                   <w:sz w:val="14"/>
                 </w:rPr>
-                <w:t>boolean</w:t>
+                <w:t>Boolean</w:t>
               </w:r>
-              <w:proofErr w:type="spellEnd"/>
             </w:ins>
           </w:p>
         </w:tc>
         <w:tc>
           <w:tcPr>
-            <w:tcW w:w="507" w:type="pct"/>
-            <w:shd w:val="clear" w:color="auto" w:fill="FFFFFF" w:themeFill="background1"/>
-            <w:tcPrChange w:id="60" w:author="Forfatter">
+            <w:tcW w:w="4678" w:type="dxa"/>
+            <w:gridSpan w:val="2"/>
+            <w:tcBorders>
+              <w:left w:val="nil"/>
+              <w:right w:val="nil"/>
+            </w:tcBorders>
+            <w:tcPrChange w:id="59" w:author="Forfatter">
               <w:tcPr>
-                <w:tcW w:w="1" w:type="pct"/>
-                <w:shd w:val="clear" w:color="auto" w:fill="FFFFFF" w:themeFill="background1"/>
+                <w:tcW w:w="7513" w:type="dxa"/>
+                <w:gridSpan w:val="2"/>
+                <w:tcBorders>
+                  <w:left w:val="nil"/>
+                  <w:right w:val="nil"/>
+                </w:tcBorders>
               </w:tcPr>
             </w:tcPrChange>
           </w:tcPr>
           <w:p>
             <w:pPr>
-              <w:shd w:val="clear" w:color="auto" w:fill="FFFFFF" w:themeFill="background1"/>
               <w:tabs>
                 <w:tab w:val="left" w:pos="4820"/>
               </w:tabs>
-              <w:spacing w:before="20" w:after="20" w:line="20" w:lineRule="atLeast"/>
-              <w:rPr>
-                <w:ins w:id="61" w:author="Forfatter"/>
-                <w:rFonts w:ascii="Verdana" w:hAnsi="Verdana"/>
-                <w:sz w:val="14"/>
-              </w:rPr>
-            </w:pPr>
-            <w:ins w:id="62" w:author="Forfatter">
+              <w:spacing w:line="276" w:lineRule="auto"/>
+              <w:rPr>
+                <w:ins w:id="60" w:author="Forfatter"/>
+                <w:sz w:val="15"/>
+              </w:rPr>
+            </w:pPr>
+            <w:ins w:id="61" w:author="Forfatter">
+              <w:r>
+                <w:rPr>
+                  <w:sz w:val="15"/>
+                </w:rPr>
+                <w:t>False</w:t>
+              </w:r>
+            </w:ins>
+          </w:p>
+        </w:tc>
+        <w:tc>
+          <w:tcPr>
+            <w:tcW w:w="7618" w:type="dxa"/>
+            <w:gridSpan w:val="2"/>
+            <w:tcBorders>
+              <w:left w:val="nil"/>
+              <w:right w:val="nil"/>
+            </w:tcBorders>
+            <w:shd w:val="clear" w:color="auto" w:fill="auto"/>
+            <w:tcPrChange w:id="62" w:author="Forfatter">
+              <w:tcPr>
+                <w:tcW w:w="7513" w:type="dxa"/>
+                <w:tcBorders>
+                  <w:left w:val="nil"/>
+                  <w:right w:val="nil"/>
+                </w:tcBorders>
+                <w:shd w:val="clear" w:color="auto" w:fill="auto"/>
+              </w:tcPr>
+            </w:tcPrChange>
+          </w:tcPr>
+          <w:p>
+            <w:pPr>
+              <w:tabs>
+                <w:tab w:val="left" w:pos="4820"/>
+              </w:tabs>
+              <w:spacing w:line="276" w:lineRule="auto"/>
+              <w:rPr>
+                <w:ins w:id="63" w:author="Forfatter"/>
+                <w:sz w:val="15"/>
+              </w:rPr>
+            </w:pPr>
+            <w:ins w:id="64" w:author="Forfatter">
               <w:r>
                 <w:rPr>
                   <w:rFonts w:ascii="Verdana" w:hAnsi="Verdana"/>
                   <w:sz w:val="14"/>
                 </w:rPr>
-                <w:t>FALSE</w:t>
-              </w:r>
-            </w:ins>
-          </w:p>
-        </w:tc>
-        <w:tc>
-          <w:tcPr>
-            <w:tcW w:w="3442" w:type="pct"/>
-            <w:shd w:val="clear" w:color="auto" w:fill="FFFFFF" w:themeFill="background1"/>
-            <w:tcPrChange w:id="63" w:author="Forfatter">
-              <w:tcPr>
-                <w:tcW w:w="3866" w:type="pct"/>
-                <w:shd w:val="clear" w:color="auto" w:fill="FFFFFF" w:themeFill="background1"/>
-              </w:tcPr>
-            </w:tcPrChange>
-          </w:tcPr>
-          <w:p>
-            <w:pPr>
-              <w:shd w:val="clear" w:color="auto" w:fill="FFFFFF" w:themeFill="background1"/>
-              <w:tabs>
-                <w:tab w:val="left" w:pos="4820"/>
-              </w:tabs>
-              <w:spacing w:before="20" w:after="20" w:line="20" w:lineRule="atLeast"/>
-              <w:rPr>
-                <w:ins w:id="64" w:author="Forfatter"/>
-                <w:rFonts w:ascii="Verdana" w:hAnsi="Verdana"/>
-                <w:sz w:val="14"/>
-              </w:rPr>
-              <w:pPrChange w:id="65" w:author="Forfatter">
-                <w:pPr>
-                  <w:tabs>
-                    <w:tab w:val="left" w:pos="4820"/>
-                  </w:tabs>
-                  <w:spacing w:before="20" w:after="20" w:line="20" w:lineRule="atLeast"/>
-                </w:pPr>
-              </w:pPrChange>
-            </w:pPr>
-            <w:ins w:id="66" w:author="Forfatter">
-              <w:r>
-                <w:rPr>
-                  <w:rFonts w:ascii="Verdana" w:hAnsi="Verdana"/>
-                  <w:sz w:val="14"/>
-                </w:rPr>
-                <w:t>Will invert the parity bit</w:t>
-              </w:r>
-              <w:r>
-                <w:rPr>
-                  <w:rFonts w:ascii="Verdana" w:hAnsi="Verdana"/>
-                  <w:sz w:val="14"/>
-                </w:rPr>
-                <w:t xml:space="preserve"> in a transmission</w:t>
-              </w:r>
-              <w:r>
-                <w:rPr>
-                  <w:rFonts w:ascii="Verdana" w:hAnsi="Verdana"/>
-                  <w:sz w:val="14"/>
-                </w:rPr>
-                <w:t xml:space="preserve"> if TRUE</w:t>
-              </w:r>
-              <w:r>
-                <w:rPr>
-                  <w:rFonts w:ascii="Verdana" w:hAnsi="Verdana"/>
-                  <w:sz w:val="14"/>
-                </w:rPr>
-                <w:t>, and thus generate a parity error.</w:t>
+                <w:t>Will invert the parity bit in a transmission if TRUE, and thus generate a parity error.</w:t>
               </w:r>
             </w:ins>
           </w:p>
@@ -7352,42 +7367,48 @@
       </w:tr>
       <w:tr>
         <w:trPr>
-          <w:ins w:id="67" w:author="Forfatter"/>
+          <w:ins w:id="65" w:author="Forfatter"/>
+          <w:trPrChange w:id="66" w:author="Forfatter">
+            <w:trPr>
+              <w:wAfter w:w="192" w:type="dxa"/>
+            </w:trPr>
+          </w:trPrChange>
         </w:trPr>
         <w:tc>
           <w:tcPr>
-            <w:tcW w:w="581" w:type="pct"/>
-            <w:shd w:val="clear" w:color="auto" w:fill="FFFFFF" w:themeFill="background1"/>
-            <w:tcPrChange w:id="68" w:author="Forfatter">
+            <w:tcW w:w="1789" w:type="dxa"/>
+            <w:gridSpan w:val="2"/>
+            <w:tcBorders>
+              <w:left w:val="nil"/>
+              <w:right w:val="nil"/>
+            </w:tcBorders>
+            <w:shd w:val="clear" w:color="auto" w:fill="auto"/>
+            <w:tcPrChange w:id="67" w:author="Forfatter">
               <w:tcPr>
-                <w:tcW w:w="548" w:type="pct"/>
-                <w:shd w:val="clear" w:color="auto" w:fill="FFFFFF" w:themeFill="background1"/>
+                <w:tcW w:w="1993" w:type="dxa"/>
+                <w:gridSpan w:val="3"/>
+                <w:tcBorders>
+                  <w:left w:val="nil"/>
+                  <w:right w:val="nil"/>
+                </w:tcBorders>
+                <w:shd w:val="clear" w:color="auto" w:fill="auto"/>
               </w:tcPr>
             </w:tcPrChange>
           </w:tcPr>
           <w:p>
             <w:pPr>
-              <w:shd w:val="clear" w:color="auto" w:fill="FFFFFF" w:themeFill="background1"/>
               <w:tabs>
                 <w:tab w:val="left" w:pos="4820"/>
               </w:tabs>
-              <w:spacing w:before="20" w:after="20" w:line="20" w:lineRule="atLeast"/>
-              <w:rPr>
-                <w:ins w:id="69" w:author="Forfatter"/>
-                <w:rFonts w:ascii="Verdana" w:hAnsi="Verdana" w:cs="Helvetica"/>
-                <w:sz w:val="14"/>
-              </w:rPr>
-              <w:pPrChange w:id="70" w:author="Forfatter">
-                <w:pPr>
-                  <w:tabs>
-                    <w:tab w:val="left" w:pos="4820"/>
-                  </w:tabs>
-                  <w:spacing w:before="20" w:after="20" w:line="20" w:lineRule="atLeast"/>
-                </w:pPr>
-              </w:pPrChange>
+              <w:spacing w:line="276" w:lineRule="auto"/>
+              <w:rPr>
+                <w:ins w:id="68" w:author="Forfatter"/>
+                <w:color w:val="000000" w:themeColor="text1"/>
+                <w:sz w:val="15"/>
+              </w:rPr>
             </w:pPr>
             <w:proofErr w:type="spellStart"/>
-            <w:ins w:id="71" w:author="Forfatter">
+            <w:ins w:id="69" w:author="Forfatter">
               <w:r>
                 <w:rPr>
                   <w:rFonts w:ascii="Verdana" w:hAnsi="Verdana" w:cs="Helvetica"/>
@@ -7401,152 +7422,124 @@
         </w:tc>
         <w:tc>
           <w:tcPr>
-            <w:tcW w:w="470" w:type="pct"/>
-            <w:shd w:val="clear" w:color="auto" w:fill="FFFFFF" w:themeFill="background1"/>
-            <w:tcPrChange w:id="72" w:author="Forfatter">
+            <w:tcW w:w="1167" w:type="dxa"/>
+            <w:gridSpan w:val="2"/>
+            <w:tcBorders>
+              <w:left w:val="nil"/>
+              <w:right w:val="nil"/>
+            </w:tcBorders>
+            <w:shd w:val="clear" w:color="auto" w:fill="auto"/>
+            <w:tcPrChange w:id="70" w:author="Forfatter">
               <w:tcPr>
-                <w:tcW w:w="586" w:type="pct"/>
-                <w:shd w:val="clear" w:color="auto" w:fill="FFFFFF" w:themeFill="background1"/>
+                <w:tcW w:w="5670" w:type="dxa"/>
+                <w:gridSpan w:val="3"/>
+                <w:tcBorders>
+                  <w:left w:val="nil"/>
+                  <w:right w:val="nil"/>
+                </w:tcBorders>
+                <w:shd w:val="clear" w:color="auto" w:fill="auto"/>
               </w:tcPr>
             </w:tcPrChange>
           </w:tcPr>
           <w:p>
             <w:pPr>
-              <w:shd w:val="clear" w:color="auto" w:fill="FFFFFF" w:themeFill="background1"/>
               <w:tabs>
                 <w:tab w:val="left" w:pos="4820"/>
               </w:tabs>
-              <w:spacing w:before="20" w:after="20" w:line="20" w:lineRule="atLeast"/>
-              <w:rPr>
-                <w:ins w:id="73" w:author="Forfatter"/>
-                <w:rFonts w:ascii="Verdana" w:hAnsi="Verdana" w:cs="Courier New"/>
-                <w:color w:val="000000" w:themeColor="text1"/>
-                <w:sz w:val="14"/>
-                <w:rPrChange w:id="74" w:author="Forfatter">
-                  <w:rPr>
-                    <w:ins w:id="75" w:author="Forfatter"/>
-                    <w:rFonts w:ascii="Verdana" w:hAnsi="Verdana" w:cs="Courier New"/>
-                    <w:sz w:val="14"/>
-                  </w:rPr>
-                </w:rPrChange>
-              </w:rPr>
-              <w:pPrChange w:id="76" w:author="Forfatter">
-                <w:pPr>
-                  <w:tabs>
-                    <w:tab w:val="left" w:pos="4820"/>
-                  </w:tabs>
-                  <w:spacing w:before="20" w:after="20" w:line="20" w:lineRule="atLeast"/>
-                </w:pPr>
-              </w:pPrChange>
-            </w:pPr>
-            <w:proofErr w:type="spellStart"/>
-            <w:ins w:id="77" w:author="Forfatter">
+              <w:spacing w:line="276" w:lineRule="auto"/>
+              <w:rPr>
+                <w:ins w:id="71" w:author="Forfatter"/>
+                <w:sz w:val="15"/>
+              </w:rPr>
+            </w:pPr>
+            <w:ins w:id="72" w:author="Forfatter">
+              <w:r>
+                <w:rPr>
+                  <w:sz w:val="15"/>
+                </w:rPr>
+                <w:t>Boolean</w:t>
+              </w:r>
+            </w:ins>
+          </w:p>
+        </w:tc>
+        <w:tc>
+          <w:tcPr>
+            <w:tcW w:w="4678" w:type="dxa"/>
+            <w:gridSpan w:val="2"/>
+            <w:tcBorders>
+              <w:left w:val="nil"/>
+              <w:right w:val="nil"/>
+            </w:tcBorders>
+            <w:tcPrChange w:id="73" w:author="Forfatter">
+              <w:tcPr>
+                <w:tcW w:w="7513" w:type="dxa"/>
+                <w:gridSpan w:val="2"/>
+                <w:tcBorders>
+                  <w:left w:val="nil"/>
+                  <w:right w:val="nil"/>
+                </w:tcBorders>
+              </w:tcPr>
+            </w:tcPrChange>
+          </w:tcPr>
+          <w:p>
+            <w:pPr>
+              <w:tabs>
+                <w:tab w:val="left" w:pos="4820"/>
+              </w:tabs>
+              <w:spacing w:line="276" w:lineRule="auto"/>
+              <w:rPr>
+                <w:ins w:id="74" w:author="Forfatter"/>
+                <w:sz w:val="15"/>
+              </w:rPr>
+            </w:pPr>
+            <w:ins w:id="75" w:author="Forfatter">
+              <w:r>
+                <w:rPr>
+                  <w:sz w:val="15"/>
+                </w:rPr>
+                <w:t>False</w:t>
+              </w:r>
+            </w:ins>
+          </w:p>
+        </w:tc>
+        <w:tc>
+          <w:tcPr>
+            <w:tcW w:w="7618" w:type="dxa"/>
+            <w:gridSpan w:val="2"/>
+            <w:tcBorders>
+              <w:left w:val="nil"/>
+              <w:right w:val="nil"/>
+            </w:tcBorders>
+            <w:shd w:val="clear" w:color="auto" w:fill="auto"/>
+            <w:tcPrChange w:id="76" w:author="Forfatter">
+              <w:tcPr>
+                <w:tcW w:w="7513" w:type="dxa"/>
+                <w:tcBorders>
+                  <w:left w:val="nil"/>
+                  <w:right w:val="nil"/>
+                </w:tcBorders>
+                <w:shd w:val="clear" w:color="auto" w:fill="auto"/>
+              </w:tcPr>
+            </w:tcPrChange>
+          </w:tcPr>
+          <w:p>
+            <w:pPr>
+              <w:tabs>
+                <w:tab w:val="left" w:pos="4820"/>
+              </w:tabs>
+              <w:spacing w:line="276" w:lineRule="auto"/>
+              <w:rPr>
+                <w:ins w:id="77" w:author="Forfatter"/>
+                <w:sz w:val="15"/>
+              </w:rPr>
+            </w:pPr>
+            <w:ins w:id="78" w:author="Forfatter">
               <w:r>
                 <w:rPr>
                   <w:rFonts w:ascii="Verdana" w:hAnsi="Verdana" w:cs="Courier New"/>
                   <w:sz w:val="14"/>
                 </w:rPr>
-                <w:t>boolean</w:t>
-              </w:r>
-              <w:proofErr w:type="spellEnd"/>
-            </w:ins>
-          </w:p>
-        </w:tc>
-        <w:tc>
-          <w:tcPr>
-            <w:tcW w:w="507" w:type="pct"/>
-            <w:shd w:val="clear" w:color="auto" w:fill="FFFFFF" w:themeFill="background1"/>
-            <w:tcPrChange w:id="78" w:author="Forfatter">
-              <w:tcPr>
-                <w:tcW w:w="1" w:type="pct"/>
-                <w:shd w:val="clear" w:color="auto" w:fill="FFFFFF" w:themeFill="background1"/>
-              </w:tcPr>
-            </w:tcPrChange>
-          </w:tcPr>
-          <w:p>
-            <w:pPr>
-              <w:shd w:val="clear" w:color="auto" w:fill="FFFFFF" w:themeFill="background1"/>
-              <w:tabs>
-                <w:tab w:val="left" w:pos="4820"/>
-              </w:tabs>
-              <w:spacing w:before="20" w:after="20" w:line="20" w:lineRule="atLeast"/>
-              <w:rPr>
-                <w:ins w:id="79" w:author="Forfatter"/>
-                <w:rFonts w:ascii="Verdana" w:hAnsi="Verdana" w:cs="Courier New"/>
-                <w:sz w:val="14"/>
-              </w:rPr>
-            </w:pPr>
-            <w:ins w:id="80" w:author="Forfatter">
-              <w:r>
-                <w:rPr>
-                  <w:rFonts w:ascii="Verdana" w:hAnsi="Verdana" w:cs="Courier New"/>
-                  <w:sz w:val="14"/>
-                </w:rPr>
-                <w:t>FALSE</w:t>
-              </w:r>
-            </w:ins>
-          </w:p>
-        </w:tc>
-        <w:tc>
-          <w:tcPr>
-            <w:tcW w:w="3442" w:type="pct"/>
-            <w:shd w:val="clear" w:color="auto" w:fill="FFFFFF" w:themeFill="background1"/>
-            <w:tcPrChange w:id="81" w:author="Forfatter">
-              <w:tcPr>
-                <w:tcW w:w="3866" w:type="pct"/>
-                <w:shd w:val="clear" w:color="auto" w:fill="FFFFFF" w:themeFill="background1"/>
-              </w:tcPr>
-            </w:tcPrChange>
-          </w:tcPr>
-          <w:p>
-            <w:pPr>
-              <w:shd w:val="clear" w:color="auto" w:fill="FFFFFF" w:themeFill="background1"/>
-              <w:tabs>
-                <w:tab w:val="left" w:pos="4820"/>
-              </w:tabs>
-              <w:spacing w:before="20" w:after="20" w:line="20" w:lineRule="atLeast"/>
-              <w:rPr>
-                <w:ins w:id="82" w:author="Forfatter"/>
-                <w:rFonts w:ascii="Verdana" w:hAnsi="Verdana" w:cs="Courier New"/>
-                <w:sz w:val="14"/>
-              </w:rPr>
-              <w:pPrChange w:id="83" w:author="Forfatter">
-                <w:pPr>
-                  <w:tabs>
-                    <w:tab w:val="left" w:pos="4820"/>
-                  </w:tabs>
-                  <w:spacing w:before="20" w:after="20" w:line="20" w:lineRule="atLeast"/>
-                </w:pPr>
-              </w:pPrChange>
-            </w:pPr>
-            <w:ins w:id="84" w:author="Forfatter">
-              <w:r>
-                <w:rPr>
-                  <w:rFonts w:ascii="Verdana" w:hAnsi="Verdana" w:cs="Courier New"/>
-                  <w:sz w:val="14"/>
-                </w:rPr>
-                <w:t xml:space="preserve">Will invert the first stop bit </w:t>
-              </w:r>
-              <w:r>
-                <w:rPr>
-                  <w:rFonts w:ascii="Verdana" w:hAnsi="Verdana" w:cs="Courier New"/>
-                  <w:sz w:val="14"/>
-                </w:rPr>
-                <w:t xml:space="preserve">in a transmission </w:t>
-              </w:r>
-              <w:r>
-                <w:rPr>
-                  <w:rFonts w:ascii="Verdana" w:hAnsi="Verdana" w:cs="Courier New"/>
-                  <w:sz w:val="14"/>
-                </w:rPr>
-                <w:t>if TRUE</w:t>
-              </w:r>
-              <w:r>
-                <w:rPr>
-                  <w:rFonts w:ascii="Verdana" w:hAnsi="Verdana" w:cs="Courier New"/>
-                  <w:sz w:val="14"/>
-                </w:rPr>
-                <w:t xml:space="preserve">. Note that the following UART frame may be misinterpreted if there is no Idle period or additional stop bits after the error injection. Hence a </w:t>
+                <w:t xml:space="preserve">Will invert the first stop bit in a transmission if TRUE. Note that the following UART frame may be misinterpreted if there is no Idle period or additional stop bits after the error injection. Hence a </w:t>
               </w:r>
               <w:proofErr w:type="spellStart"/>
               <w:r>
@@ -7568,20 +7561,734 @@
           </w:p>
         </w:tc>
       </w:tr>
+      <w:tr>
+        <w:tblPrEx>
+          <w:tblBorders>
+            <w:top w:val="none" w:sz="0" w:space="0" w:color="auto"/>
+            <w:left w:val="none" w:sz="0" w:space="0" w:color="auto"/>
+            <w:bottom w:val="none" w:sz="0" w:space="0" w:color="auto"/>
+            <w:right w:val="none" w:sz="0" w:space="0" w:color="auto"/>
+            <w:insideH w:val="none" w:sz="0" w:space="0" w:color="auto"/>
+            <w:insideV w:val="none" w:sz="0" w:space="0" w:color="auto"/>
+          </w:tblBorders>
+          <w:shd w:val="clear" w:color="auto" w:fill="FFFFFF" w:themeFill="background1"/>
+          <w:tblPrExChange w:id="79" w:author="Forfatter">
+            <w:tblPrEx>
+              <w:tblBorders>
+                <w:top w:val="none" w:sz="0" w:space="0" w:color="auto"/>
+                <w:left w:val="none" w:sz="0" w:space="0" w:color="auto"/>
+                <w:bottom w:val="none" w:sz="0" w:space="0" w:color="auto"/>
+                <w:right w:val="none" w:sz="0" w:space="0" w:color="auto"/>
+                <w:insideH w:val="none" w:sz="0" w:space="0" w:color="auto"/>
+                <w:insideV w:val="none" w:sz="0" w:space="0" w:color="auto"/>
+              </w:tblBorders>
+              <w:shd w:val="clear" w:color="auto" w:fill="FFFFFF" w:themeFill="background1"/>
+            </w:tblPrEx>
+          </w:tblPrExChange>
+        </w:tblPrEx>
+        <w:trPr>
+          <w:gridAfter w:val="1"/>
+          <w:wAfter w:w="4429" w:type="dxa"/>
+          <w:ins w:id="80" w:author="Forfatter"/>
+          <w:del w:id="81" w:author="Forfatter"/>
+          <w:trPrChange w:id="82" w:author="Forfatter">
+            <w:trPr>
+              <w:gridBefore w:val="1"/>
+              <w:gridAfter w:val="1"/>
+              <w:wBefore w:w="9" w:type="dxa"/>
+            </w:trPr>
+          </w:trPrChange>
+        </w:trPr>
+        <w:tc>
+          <w:tcPr>
+            <w:tcW w:w="1600" w:type="dxa"/>
+            <w:shd w:val="clear" w:color="auto" w:fill="FFFFFF" w:themeFill="background1"/>
+            <w:tcPrChange w:id="83" w:author="Forfatter">
+              <w:tcPr>
+                <w:tcW w:w="1600" w:type="dxa"/>
+                <w:shd w:val="clear" w:color="auto" w:fill="FFFFFF" w:themeFill="background1"/>
+              </w:tcPr>
+            </w:tcPrChange>
+          </w:tcPr>
+          <w:p>
+            <w:pPr>
+              <w:shd w:val="clear" w:color="auto" w:fill="FFFFFF" w:themeFill="background1"/>
+              <w:tabs>
+                <w:tab w:val="left" w:pos="4820"/>
+              </w:tabs>
+              <w:rPr>
+                <w:ins w:id="84" w:author="Forfatter"/>
+                <w:del w:id="85" w:author="Forfatter"/>
+                <w:b/>
+                <w:bCs/>
+                <w:szCs w:val="18"/>
+              </w:rPr>
+              <w:pPrChange w:id="86" w:author="Forfatter">
+                <w:pPr>
+                  <w:tabs>
+                    <w:tab w:val="left" w:pos="4820"/>
+                  </w:tabs>
+                </w:pPr>
+              </w:pPrChange>
+            </w:pPr>
+            <w:ins w:id="87" w:author="Forfatter">
+              <w:del w:id="88" w:author="Forfatter">
+                <w:r>
+                  <w:rPr>
+                    <w:b/>
+                    <w:bCs/>
+                    <w:szCs w:val="18"/>
+                  </w:rPr>
+                  <w:delText>Field name</w:delText>
+                </w:r>
+              </w:del>
+            </w:ins>
+          </w:p>
+        </w:tc>
+        <w:tc>
+          <w:tcPr>
+            <w:tcW w:w="1169" w:type="dxa"/>
+            <w:gridSpan w:val="2"/>
+            <w:shd w:val="clear" w:color="auto" w:fill="FFFFFF" w:themeFill="background1"/>
+            <w:tcPrChange w:id="89" w:author="Forfatter">
+              <w:tcPr>
+                <w:tcW w:w="1169" w:type="dxa"/>
+                <w:gridSpan w:val="2"/>
+                <w:shd w:val="clear" w:color="auto" w:fill="FFFFFF" w:themeFill="background1"/>
+              </w:tcPr>
+            </w:tcPrChange>
+          </w:tcPr>
+          <w:p>
+            <w:pPr>
+              <w:shd w:val="clear" w:color="auto" w:fill="FFFFFF" w:themeFill="background1"/>
+              <w:tabs>
+                <w:tab w:val="left" w:pos="4820"/>
+              </w:tabs>
+              <w:rPr>
+                <w:ins w:id="90" w:author="Forfatter"/>
+                <w:del w:id="91" w:author="Forfatter"/>
+                <w:b/>
+                <w:bCs/>
+                <w:szCs w:val="18"/>
+              </w:rPr>
+              <w:pPrChange w:id="92" w:author="Forfatter">
+                <w:pPr>
+                  <w:tabs>
+                    <w:tab w:val="left" w:pos="4820"/>
+                  </w:tabs>
+                </w:pPr>
+              </w:pPrChange>
+            </w:pPr>
+            <w:ins w:id="93" w:author="Forfatter">
+              <w:del w:id="94" w:author="Forfatter">
+                <w:r>
+                  <w:rPr>
+                    <w:b/>
+                    <w:bCs/>
+                    <w:szCs w:val="18"/>
+                  </w:rPr>
+                  <w:delText>Type name</w:delText>
+                </w:r>
+              </w:del>
+            </w:ins>
+          </w:p>
+        </w:tc>
+        <w:tc>
+          <w:tcPr>
+            <w:tcW w:w="1260" w:type="dxa"/>
+            <w:gridSpan w:val="2"/>
+            <w:shd w:val="clear" w:color="auto" w:fill="FFFFFF" w:themeFill="background1"/>
+            <w:tcPrChange w:id="95" w:author="Forfatter">
+              <w:tcPr>
+                <w:tcW w:w="1260" w:type="dxa"/>
+                <w:shd w:val="clear" w:color="auto" w:fill="FFFFFF" w:themeFill="background1"/>
+              </w:tcPr>
+            </w:tcPrChange>
+          </w:tcPr>
+          <w:p>
+            <w:pPr>
+              <w:shd w:val="clear" w:color="auto" w:fill="FFFFFF" w:themeFill="background1"/>
+              <w:tabs>
+                <w:tab w:val="left" w:pos="4820"/>
+              </w:tabs>
+              <w:rPr>
+                <w:ins w:id="96" w:author="Forfatter"/>
+                <w:del w:id="97" w:author="Forfatter"/>
+                <w:b/>
+                <w:bCs/>
+                <w:szCs w:val="18"/>
+              </w:rPr>
+            </w:pPr>
+            <w:ins w:id="98" w:author="Forfatter">
+              <w:del w:id="99" w:author="Forfatter">
+                <w:r>
+                  <w:rPr>
+                    <w:b/>
+                    <w:bCs/>
+                    <w:szCs w:val="18"/>
+                  </w:rPr>
+                  <w:delText>Default value</w:delText>
+                </w:r>
+              </w:del>
+            </w:ins>
+          </w:p>
+        </w:tc>
+        <w:tc>
+          <w:tcPr>
+            <w:tcW w:w="6785" w:type="dxa"/>
+            <w:gridSpan w:val="2"/>
+            <w:shd w:val="clear" w:color="auto" w:fill="FFFFFF" w:themeFill="background1"/>
+            <w:tcPrChange w:id="100" w:author="Forfatter">
+              <w:tcPr>
+                <w:tcW w:w="6785" w:type="dxa"/>
+                <w:gridSpan w:val="2"/>
+                <w:shd w:val="clear" w:color="auto" w:fill="FFFFFF" w:themeFill="background1"/>
+              </w:tcPr>
+            </w:tcPrChange>
+          </w:tcPr>
+          <w:p>
+            <w:pPr>
+              <w:shd w:val="clear" w:color="auto" w:fill="FFFFFF" w:themeFill="background1"/>
+              <w:tabs>
+                <w:tab w:val="left" w:pos="4820"/>
+              </w:tabs>
+              <w:rPr>
+                <w:ins w:id="101" w:author="Forfatter"/>
+                <w:del w:id="102" w:author="Forfatter"/>
+                <w:b/>
+                <w:bCs/>
+                <w:szCs w:val="18"/>
+              </w:rPr>
+              <w:pPrChange w:id="103" w:author="Forfatter">
+                <w:pPr>
+                  <w:tabs>
+                    <w:tab w:val="left" w:pos="4820"/>
+                  </w:tabs>
+                </w:pPr>
+              </w:pPrChange>
+            </w:pPr>
+            <w:commentRangeStart w:id="104"/>
+            <w:ins w:id="105" w:author="Forfatter">
+              <w:del w:id="106" w:author="Forfatter">
+                <w:r>
+                  <w:rPr>
+                    <w:b/>
+                    <w:bCs/>
+                    <w:szCs w:val="18"/>
+                  </w:rPr>
+                  <w:delText>Description</w:delText>
+                </w:r>
+              </w:del>
+            </w:ins>
+            <w:commentRangeEnd w:id="104"/>
+            <w:del w:id="107" w:author="Forfatter">
+              <w:r>
+                <w:rPr>
+                  <w:rStyle w:val="Merknadsreferanse"/>
+                </w:rPr>
+                <w:commentReference w:id="104"/>
+              </w:r>
+            </w:del>
+          </w:p>
+        </w:tc>
+      </w:tr>
+      <w:tr>
+        <w:tblPrEx>
+          <w:tblBorders>
+            <w:top w:val="none" w:sz="0" w:space="0" w:color="auto"/>
+            <w:left w:val="none" w:sz="0" w:space="0" w:color="auto"/>
+            <w:bottom w:val="none" w:sz="0" w:space="0" w:color="auto"/>
+            <w:right w:val="none" w:sz="0" w:space="0" w:color="auto"/>
+            <w:insideH w:val="none" w:sz="0" w:space="0" w:color="auto"/>
+            <w:insideV w:val="none" w:sz="0" w:space="0" w:color="auto"/>
+          </w:tblBorders>
+          <w:shd w:val="clear" w:color="auto" w:fill="FFFFFF" w:themeFill="background1"/>
+          <w:tblPrExChange w:id="108" w:author="Forfatter">
+            <w:tblPrEx>
+              <w:tblBorders>
+                <w:top w:val="none" w:sz="0" w:space="0" w:color="auto"/>
+                <w:left w:val="none" w:sz="0" w:space="0" w:color="auto"/>
+                <w:bottom w:val="none" w:sz="0" w:space="0" w:color="auto"/>
+                <w:right w:val="none" w:sz="0" w:space="0" w:color="auto"/>
+                <w:insideH w:val="none" w:sz="0" w:space="0" w:color="auto"/>
+                <w:insideV w:val="none" w:sz="0" w:space="0" w:color="auto"/>
+              </w:tblBorders>
+              <w:shd w:val="clear" w:color="auto" w:fill="FFFFFF" w:themeFill="background1"/>
+            </w:tblPrEx>
+          </w:tblPrExChange>
+        </w:tblPrEx>
+        <w:trPr>
+          <w:gridAfter w:val="1"/>
+          <w:wAfter w:w="4429" w:type="dxa"/>
+          <w:ins w:id="109" w:author="Forfatter"/>
+          <w:del w:id="110" w:author="Forfatter"/>
+          <w:trPrChange w:id="111" w:author="Forfatter">
+            <w:trPr>
+              <w:gridBefore w:val="1"/>
+              <w:gridAfter w:val="1"/>
+              <w:wBefore w:w="9" w:type="dxa"/>
+            </w:trPr>
+          </w:trPrChange>
+        </w:trPr>
+        <w:tc>
+          <w:tcPr>
+            <w:tcW w:w="1600" w:type="dxa"/>
+            <w:shd w:val="clear" w:color="auto" w:fill="FFFFFF" w:themeFill="background1"/>
+            <w:tcPrChange w:id="112" w:author="Forfatter">
+              <w:tcPr>
+                <w:tcW w:w="1600" w:type="dxa"/>
+                <w:shd w:val="clear" w:color="auto" w:fill="FFFFFF" w:themeFill="background1"/>
+              </w:tcPr>
+            </w:tcPrChange>
+          </w:tcPr>
+          <w:p>
+            <w:pPr>
+              <w:shd w:val="clear" w:color="auto" w:fill="FFFFFF" w:themeFill="background1"/>
+              <w:tabs>
+                <w:tab w:val="left" w:pos="4820"/>
+              </w:tabs>
+              <w:spacing w:before="20" w:after="20" w:line="20" w:lineRule="atLeast"/>
+              <w:rPr>
+                <w:ins w:id="113" w:author="Forfatter"/>
+                <w:del w:id="114" w:author="Forfatter"/>
+                <w:rFonts w:ascii="Verdana" w:hAnsi="Verdana" w:cs="Helvetica"/>
+                <w:sz w:val="14"/>
+              </w:rPr>
+              <w:pPrChange w:id="115" w:author="Forfatter">
+                <w:pPr>
+                  <w:tabs>
+                    <w:tab w:val="left" w:pos="4820"/>
+                  </w:tabs>
+                  <w:spacing w:before="20" w:after="20" w:line="20" w:lineRule="atLeast"/>
+                </w:pPr>
+              </w:pPrChange>
+            </w:pPr>
+            <w:ins w:id="116" w:author="Forfatter">
+              <w:del w:id="117" w:author="Forfatter">
+                <w:r>
+                  <w:rPr>
+                    <w:rFonts w:ascii="Verdana" w:hAnsi="Verdana" w:cs="Helvetica"/>
+                    <w:sz w:val="14"/>
+                  </w:rPr>
+                  <w:delText>parity_bit_error</w:delText>
+                </w:r>
+              </w:del>
+            </w:ins>
+          </w:p>
+        </w:tc>
+        <w:tc>
+          <w:tcPr>
+            <w:tcW w:w="1169" w:type="dxa"/>
+            <w:gridSpan w:val="2"/>
+            <w:shd w:val="clear" w:color="auto" w:fill="FFFFFF" w:themeFill="background1"/>
+            <w:tcPrChange w:id="118" w:author="Forfatter">
+              <w:tcPr>
+                <w:tcW w:w="1169" w:type="dxa"/>
+                <w:gridSpan w:val="2"/>
+                <w:shd w:val="clear" w:color="auto" w:fill="FFFFFF" w:themeFill="background1"/>
+              </w:tcPr>
+            </w:tcPrChange>
+          </w:tcPr>
+          <w:p>
+            <w:pPr>
+              <w:shd w:val="clear" w:color="auto" w:fill="FFFFFF" w:themeFill="background1"/>
+              <w:tabs>
+                <w:tab w:val="left" w:pos="4820"/>
+              </w:tabs>
+              <w:spacing w:before="20" w:after="20" w:line="20" w:lineRule="atLeast"/>
+              <w:rPr>
+                <w:ins w:id="119" w:author="Forfatter"/>
+                <w:del w:id="120" w:author="Forfatter"/>
+                <w:rFonts w:ascii="Verdana" w:hAnsi="Verdana"/>
+                <w:sz w:val="14"/>
+              </w:rPr>
+              <w:pPrChange w:id="121" w:author="Forfatter">
+                <w:pPr>
+                  <w:tabs>
+                    <w:tab w:val="left" w:pos="4820"/>
+                  </w:tabs>
+                  <w:spacing w:before="20" w:after="20" w:line="20" w:lineRule="atLeast"/>
+                </w:pPr>
+              </w:pPrChange>
+            </w:pPr>
+            <w:ins w:id="122" w:author="Forfatter">
+              <w:del w:id="123" w:author="Forfatter">
+                <w:r>
+                  <w:rPr>
+                    <w:rFonts w:ascii="Verdana" w:hAnsi="Verdana"/>
+                    <w:sz w:val="14"/>
+                  </w:rPr>
+                  <w:delText>boolean</w:delText>
+                </w:r>
+              </w:del>
+            </w:ins>
+          </w:p>
+        </w:tc>
+        <w:tc>
+          <w:tcPr>
+            <w:tcW w:w="1260" w:type="dxa"/>
+            <w:gridSpan w:val="2"/>
+            <w:shd w:val="clear" w:color="auto" w:fill="FFFFFF" w:themeFill="background1"/>
+            <w:tcPrChange w:id="124" w:author="Forfatter">
+              <w:tcPr>
+                <w:tcW w:w="1260" w:type="dxa"/>
+                <w:shd w:val="clear" w:color="auto" w:fill="FFFFFF" w:themeFill="background1"/>
+              </w:tcPr>
+            </w:tcPrChange>
+          </w:tcPr>
+          <w:p>
+            <w:pPr>
+              <w:shd w:val="clear" w:color="auto" w:fill="FFFFFF" w:themeFill="background1"/>
+              <w:tabs>
+                <w:tab w:val="left" w:pos="4820"/>
+              </w:tabs>
+              <w:spacing w:before="20" w:after="20" w:line="20" w:lineRule="atLeast"/>
+              <w:rPr>
+                <w:ins w:id="125" w:author="Forfatter"/>
+                <w:del w:id="126" w:author="Forfatter"/>
+                <w:rFonts w:ascii="Verdana" w:hAnsi="Verdana"/>
+                <w:sz w:val="14"/>
+              </w:rPr>
+            </w:pPr>
+            <w:ins w:id="127" w:author="Forfatter">
+              <w:del w:id="128" w:author="Forfatter">
+                <w:r>
+                  <w:rPr>
+                    <w:rFonts w:ascii="Verdana" w:hAnsi="Verdana"/>
+                    <w:sz w:val="14"/>
+                  </w:rPr>
+                  <w:delText>FALSE</w:delText>
+                </w:r>
+              </w:del>
+            </w:ins>
+          </w:p>
+        </w:tc>
+        <w:tc>
+          <w:tcPr>
+            <w:tcW w:w="6785" w:type="dxa"/>
+            <w:gridSpan w:val="2"/>
+            <w:shd w:val="clear" w:color="auto" w:fill="FFFFFF" w:themeFill="background1"/>
+            <w:tcPrChange w:id="129" w:author="Forfatter">
+              <w:tcPr>
+                <w:tcW w:w="6785" w:type="dxa"/>
+                <w:gridSpan w:val="2"/>
+                <w:shd w:val="clear" w:color="auto" w:fill="FFFFFF" w:themeFill="background1"/>
+              </w:tcPr>
+            </w:tcPrChange>
+          </w:tcPr>
+          <w:p>
+            <w:pPr>
+              <w:shd w:val="clear" w:color="auto" w:fill="FFFFFF" w:themeFill="background1"/>
+              <w:tabs>
+                <w:tab w:val="left" w:pos="4820"/>
+              </w:tabs>
+              <w:spacing w:before="20" w:after="20" w:line="20" w:lineRule="atLeast"/>
+              <w:rPr>
+                <w:ins w:id="130" w:author="Forfatter"/>
+                <w:del w:id="131" w:author="Forfatter"/>
+                <w:rFonts w:ascii="Verdana" w:hAnsi="Verdana"/>
+                <w:sz w:val="14"/>
+              </w:rPr>
+              <w:pPrChange w:id="132" w:author="Forfatter">
+                <w:pPr>
+                  <w:tabs>
+                    <w:tab w:val="left" w:pos="4820"/>
+                  </w:tabs>
+                  <w:spacing w:before="20" w:after="20" w:line="20" w:lineRule="atLeast"/>
+                </w:pPr>
+              </w:pPrChange>
+            </w:pPr>
+            <w:ins w:id="133" w:author="Forfatter">
+              <w:del w:id="134" w:author="Forfatter">
+                <w:r>
+                  <w:rPr>
+                    <w:rFonts w:ascii="Verdana" w:hAnsi="Verdana"/>
+                    <w:sz w:val="14"/>
+                  </w:rPr>
+                  <w:delText>Will invert the parity bit in a transmission if TRUE, and thus generate a parity error.</w:delText>
+                </w:r>
+              </w:del>
+            </w:ins>
+          </w:p>
+        </w:tc>
+      </w:tr>
+      <w:tr>
+        <w:tblPrEx>
+          <w:tblBorders>
+            <w:top w:val="none" w:sz="0" w:space="0" w:color="auto"/>
+            <w:left w:val="none" w:sz="0" w:space="0" w:color="auto"/>
+            <w:bottom w:val="none" w:sz="0" w:space="0" w:color="auto"/>
+            <w:right w:val="none" w:sz="0" w:space="0" w:color="auto"/>
+            <w:insideH w:val="none" w:sz="0" w:space="0" w:color="auto"/>
+            <w:insideV w:val="none" w:sz="0" w:space="0" w:color="auto"/>
+          </w:tblBorders>
+          <w:shd w:val="clear" w:color="auto" w:fill="FFFFFF" w:themeFill="background1"/>
+          <w:tblPrExChange w:id="135" w:author="Forfatter">
+            <w:tblPrEx>
+              <w:tblBorders>
+                <w:top w:val="none" w:sz="0" w:space="0" w:color="auto"/>
+                <w:left w:val="none" w:sz="0" w:space="0" w:color="auto"/>
+                <w:bottom w:val="none" w:sz="0" w:space="0" w:color="auto"/>
+                <w:right w:val="none" w:sz="0" w:space="0" w:color="auto"/>
+                <w:insideH w:val="none" w:sz="0" w:space="0" w:color="auto"/>
+                <w:insideV w:val="none" w:sz="0" w:space="0" w:color="auto"/>
+              </w:tblBorders>
+              <w:shd w:val="clear" w:color="auto" w:fill="FFFFFF" w:themeFill="background1"/>
+            </w:tblPrEx>
+          </w:tblPrExChange>
+        </w:tblPrEx>
+        <w:trPr>
+          <w:gridAfter w:val="1"/>
+          <w:wAfter w:w="4429" w:type="dxa"/>
+          <w:ins w:id="136" w:author="Forfatter"/>
+          <w:del w:id="137" w:author="Forfatter"/>
+          <w:trPrChange w:id="138" w:author="Forfatter">
+            <w:trPr>
+              <w:gridBefore w:val="1"/>
+              <w:gridAfter w:val="1"/>
+              <w:wBefore w:w="9" w:type="dxa"/>
+            </w:trPr>
+          </w:trPrChange>
+        </w:trPr>
+        <w:tc>
+          <w:tcPr>
+            <w:tcW w:w="1600" w:type="dxa"/>
+            <w:shd w:val="clear" w:color="auto" w:fill="FFFFFF" w:themeFill="background1"/>
+            <w:tcPrChange w:id="139" w:author="Forfatter">
+              <w:tcPr>
+                <w:tcW w:w="1600" w:type="dxa"/>
+                <w:shd w:val="clear" w:color="auto" w:fill="FFFFFF" w:themeFill="background1"/>
+              </w:tcPr>
+            </w:tcPrChange>
+          </w:tcPr>
+          <w:p>
+            <w:pPr>
+              <w:shd w:val="clear" w:color="auto" w:fill="FFFFFF" w:themeFill="background1"/>
+              <w:tabs>
+                <w:tab w:val="left" w:pos="4820"/>
+              </w:tabs>
+              <w:spacing w:before="20" w:after="20" w:line="20" w:lineRule="atLeast"/>
+              <w:rPr>
+                <w:ins w:id="140" w:author="Forfatter"/>
+                <w:del w:id="141" w:author="Forfatter"/>
+                <w:rFonts w:ascii="Verdana" w:hAnsi="Verdana" w:cs="Helvetica"/>
+                <w:sz w:val="14"/>
+              </w:rPr>
+              <w:pPrChange w:id="142" w:author="Forfatter">
+                <w:pPr>
+                  <w:tabs>
+                    <w:tab w:val="left" w:pos="4820"/>
+                  </w:tabs>
+                  <w:spacing w:before="20" w:after="20" w:line="20" w:lineRule="atLeast"/>
+                </w:pPr>
+              </w:pPrChange>
+            </w:pPr>
+            <w:ins w:id="143" w:author="Forfatter">
+              <w:del w:id="144" w:author="Forfatter">
+                <w:r>
+                  <w:rPr>
+                    <w:rFonts w:ascii="Verdana" w:hAnsi="Verdana" w:cs="Helvetica"/>
+                    <w:sz w:val="14"/>
+                  </w:rPr>
+                  <w:delText>stop_bit_error</w:delText>
+                </w:r>
+              </w:del>
+            </w:ins>
+          </w:p>
+        </w:tc>
+        <w:tc>
+          <w:tcPr>
+            <w:tcW w:w="1169" w:type="dxa"/>
+            <w:gridSpan w:val="2"/>
+            <w:shd w:val="clear" w:color="auto" w:fill="FFFFFF" w:themeFill="background1"/>
+            <w:tcPrChange w:id="145" w:author="Forfatter">
+              <w:tcPr>
+                <w:tcW w:w="1169" w:type="dxa"/>
+                <w:gridSpan w:val="2"/>
+                <w:shd w:val="clear" w:color="auto" w:fill="FFFFFF" w:themeFill="background1"/>
+              </w:tcPr>
+            </w:tcPrChange>
+          </w:tcPr>
+          <w:p>
+            <w:pPr>
+              <w:shd w:val="clear" w:color="auto" w:fill="FFFFFF" w:themeFill="background1"/>
+              <w:tabs>
+                <w:tab w:val="left" w:pos="4820"/>
+              </w:tabs>
+              <w:spacing w:before="20" w:after="20" w:line="20" w:lineRule="atLeast"/>
+              <w:rPr>
+                <w:ins w:id="146" w:author="Forfatter"/>
+                <w:del w:id="147" w:author="Forfatter"/>
+                <w:rFonts w:ascii="Verdana" w:hAnsi="Verdana" w:cs="Courier New"/>
+                <w:color w:val="000000" w:themeColor="text1"/>
+                <w:sz w:val="14"/>
+                <w:rPrChange w:id="148" w:author="Forfatter">
+                  <w:rPr>
+                    <w:ins w:id="149" w:author="Forfatter"/>
+                    <w:del w:id="150" w:author="Forfatter"/>
+                    <w:rFonts w:ascii="Verdana" w:hAnsi="Verdana" w:cs="Courier New"/>
+                    <w:sz w:val="14"/>
+                  </w:rPr>
+                </w:rPrChange>
+              </w:rPr>
+              <w:pPrChange w:id="151" w:author="Forfatter">
+                <w:pPr>
+                  <w:tabs>
+                    <w:tab w:val="left" w:pos="4820"/>
+                  </w:tabs>
+                  <w:spacing w:before="20" w:after="20" w:line="20" w:lineRule="atLeast"/>
+                </w:pPr>
+              </w:pPrChange>
+            </w:pPr>
+            <w:ins w:id="152" w:author="Forfatter">
+              <w:del w:id="153" w:author="Forfatter">
+                <w:r>
+                  <w:rPr>
+                    <w:rFonts w:ascii="Verdana" w:hAnsi="Verdana" w:cs="Courier New"/>
+                    <w:sz w:val="14"/>
+                  </w:rPr>
+                  <w:delText>boolean</w:delText>
+                </w:r>
+              </w:del>
+            </w:ins>
+          </w:p>
+        </w:tc>
+        <w:tc>
+          <w:tcPr>
+            <w:tcW w:w="1260" w:type="dxa"/>
+            <w:gridSpan w:val="2"/>
+            <w:shd w:val="clear" w:color="auto" w:fill="FFFFFF" w:themeFill="background1"/>
+            <w:tcPrChange w:id="154" w:author="Forfatter">
+              <w:tcPr>
+                <w:tcW w:w="1260" w:type="dxa"/>
+                <w:shd w:val="clear" w:color="auto" w:fill="FFFFFF" w:themeFill="background1"/>
+              </w:tcPr>
+            </w:tcPrChange>
+          </w:tcPr>
+          <w:p>
+            <w:pPr>
+              <w:shd w:val="clear" w:color="auto" w:fill="FFFFFF" w:themeFill="background1"/>
+              <w:tabs>
+                <w:tab w:val="left" w:pos="4820"/>
+              </w:tabs>
+              <w:spacing w:before="20" w:after="20" w:line="20" w:lineRule="atLeast"/>
+              <w:rPr>
+                <w:ins w:id="155" w:author="Forfatter"/>
+                <w:del w:id="156" w:author="Forfatter"/>
+                <w:rFonts w:ascii="Verdana" w:hAnsi="Verdana" w:cs="Courier New"/>
+                <w:sz w:val="14"/>
+              </w:rPr>
+            </w:pPr>
+            <w:ins w:id="157" w:author="Forfatter">
+              <w:del w:id="158" w:author="Forfatter">
+                <w:r>
+                  <w:rPr>
+                    <w:rFonts w:ascii="Verdana" w:hAnsi="Verdana" w:cs="Courier New"/>
+                    <w:sz w:val="14"/>
+                  </w:rPr>
+                  <w:delText>FALSE</w:delText>
+                </w:r>
+              </w:del>
+            </w:ins>
+          </w:p>
+        </w:tc>
+        <w:tc>
+          <w:tcPr>
+            <w:tcW w:w="6785" w:type="dxa"/>
+            <w:gridSpan w:val="2"/>
+            <w:shd w:val="clear" w:color="auto" w:fill="FFFFFF" w:themeFill="background1"/>
+            <w:tcPrChange w:id="159" w:author="Forfatter">
+              <w:tcPr>
+                <w:tcW w:w="6785" w:type="dxa"/>
+                <w:gridSpan w:val="2"/>
+                <w:shd w:val="clear" w:color="auto" w:fill="FFFFFF" w:themeFill="background1"/>
+              </w:tcPr>
+            </w:tcPrChange>
+          </w:tcPr>
+          <w:p>
+            <w:pPr>
+              <w:shd w:val="clear" w:color="auto" w:fill="FFFFFF" w:themeFill="background1"/>
+              <w:tabs>
+                <w:tab w:val="left" w:pos="4820"/>
+              </w:tabs>
+              <w:spacing w:before="20" w:after="20" w:line="20" w:lineRule="atLeast"/>
+              <w:rPr>
+                <w:ins w:id="160" w:author="Forfatter"/>
+                <w:del w:id="161" w:author="Forfatter"/>
+                <w:rFonts w:ascii="Verdana" w:hAnsi="Verdana" w:cs="Courier New"/>
+                <w:sz w:val="14"/>
+              </w:rPr>
+              <w:pPrChange w:id="162" w:author="Forfatter">
+                <w:pPr>
+                  <w:tabs>
+                    <w:tab w:val="left" w:pos="4820"/>
+                  </w:tabs>
+                  <w:spacing w:before="20" w:after="20" w:line="20" w:lineRule="atLeast"/>
+                </w:pPr>
+              </w:pPrChange>
+            </w:pPr>
+            <w:ins w:id="163" w:author="Forfatter">
+              <w:del w:id="164" w:author="Forfatter">
+                <w:r>
+                  <w:rPr>
+                    <w:rFonts w:ascii="Verdana" w:hAnsi="Verdana" w:cs="Courier New"/>
+                    <w:sz w:val="14"/>
+                  </w:rPr>
+                  <w:delText>Will invert the first stop bit in a transmission if TRUE. Note that the following UART frame may be misinterpreted if there is no Idle period or additional stop bits after the error injection. Hence a stop_bit_error may lead to multiple following UART frame errors.</w:delText>
+                </w:r>
+              </w:del>
+            </w:ins>
+          </w:p>
+        </w:tc>
+      </w:tr>
     </w:tbl>
     <w:p>
       <w:pPr>
         <w:shd w:val="clear" w:color="auto" w:fill="FFFFFF" w:themeFill="background1"/>
         <w:rPr>
-          <w:ins w:id="85" w:author="Forfatter"/>
-        </w:rPr>
-        <w:pPrChange w:id="86" w:author="Forfatter">
+          <w:ins w:id="165" w:author="Forfatter"/>
+        </w:rPr>
+        <w:pPrChange w:id="166" w:author="Forfatter">
           <w:pPr/>
         </w:pPrChange>
       </w:pPr>
     </w:p>
-    <w:p/>
-    <w:bookmarkEnd w:id="31"/>
+    <w:p>
+      <w:ins w:id="167" w:author="Forfatter">
+        <w:r>
+          <w:rPr>
+            <w:szCs w:val="18"/>
+          </w:rPr>
+          <w:t>Error injection in general is explained in ‘</w:t>
+        </w:r>
+        <w:r>
+          <w:t>UVVM Essential Mechanisms</w:t>
+        </w:r>
+        <w:r>
+          <w:t>’</w:t>
+        </w:r>
+        <w:r>
+          <w:t xml:space="preserve"> located in </w:t>
+        </w:r>
+        <w:proofErr w:type="spellStart"/>
+        <w:r>
+          <w:t>uvvm_vvc_framework</w:t>
+        </w:r>
+        <w:proofErr w:type="spellEnd"/>
+        <w:r>
+          <w:t>/doc</w:t>
+        </w:r>
+        <w:r>
+          <w:t>.</w:t>
+        </w:r>
+        <w:del w:id="168" w:author="Forfatter">
+          <w:r>
+            <w:delText xml:space="preserve"> </w:delText>
+          </w:r>
+        </w:del>
+      </w:ins>
+    </w:p>
+    <w:bookmarkEnd w:id="33"/>
     <w:p>
       <w:pPr>
         <w:rPr>
@@ -12251,14 +12958,14 @@
         <w:rPr>
           <w:rFonts w:ascii="Helvetica" w:hAnsi="Helvetica"/>
           <w:sz w:val="20"/>
-          <w:rPrChange w:id="87" w:author="Forfatter">
+          <w:rPrChange w:id="169" w:author="Forfatter">
             <w:rPr>
               <w:rFonts w:ascii="Helvetica" w:hAnsi="Helvetica"/>
             </w:rPr>
           </w:rPrChange>
         </w:rPr>
       </w:pPr>
-      <w:bookmarkStart w:id="88" w:name="_Ref424297123"/>
+      <w:bookmarkStart w:id="170" w:name="_Ref424297123"/>
       <w:r>
         <w:rPr>
           <w:rFonts w:ascii="Helvetica" w:hAnsi="Helvetica"/>
@@ -12266,296 +12973,53 @@
         <w:lastRenderedPageBreak/>
         <w:t>BFM Configuration</w:t>
       </w:r>
-      <w:bookmarkEnd w:id="88"/>
+      <w:bookmarkEnd w:id="170"/>
       <w:r>
         <w:rPr>
           <w:rFonts w:ascii="Helvetica" w:hAnsi="Helvetica"/>
         </w:rPr>
         <w:t xml:space="preserve"> record</w:t>
       </w:r>
-      <w:ins w:id="89" w:author="Forfatter">
+      <w:ins w:id="171" w:author="Forfatter">
         <w:r>
           <w:rPr>
             <w:rFonts w:ascii="Helvetica" w:hAnsi="Helvetica"/>
           </w:rPr>
           <w:t xml:space="preserve">    </w:t>
         </w:r>
-        <w:r>
-          <w:rPr>
-            <w:rFonts w:ascii="Helvetica" w:hAnsi="Helvetica"/>
-            <w:sz w:val="20"/>
-            <w:rPrChange w:id="90" w:author="Forfatter">
-              <w:rPr>
-                <w:rFonts w:ascii="Helvetica" w:hAnsi="Helvetica"/>
-              </w:rPr>
-            </w:rPrChange>
-          </w:rPr>
-          <w:t xml:space="preserve">*** </w:t>
-        </w:r>
-        <w:proofErr w:type="spellStart"/>
-        <w:r>
-          <w:rPr>
-            <w:rFonts w:ascii="Helvetica" w:hAnsi="Helvetica"/>
-            <w:sz w:val="20"/>
-            <w:rPrChange w:id="91" w:author="Forfatter">
-              <w:rPr>
-                <w:rFonts w:ascii="Helvetica" w:hAnsi="Helvetica"/>
-              </w:rPr>
-            </w:rPrChange>
-          </w:rPr>
-          <w:t>Hvorfor</w:t>
-        </w:r>
-        <w:proofErr w:type="spellEnd"/>
-        <w:r>
-          <w:rPr>
-            <w:rFonts w:ascii="Helvetica" w:hAnsi="Helvetica"/>
-            <w:sz w:val="20"/>
-            <w:rPrChange w:id="92" w:author="Forfatter">
-              <w:rPr>
-                <w:rFonts w:ascii="Helvetica" w:hAnsi="Helvetica"/>
-              </w:rPr>
-            </w:rPrChange>
-          </w:rPr>
-          <w:t xml:space="preserve"> I all </w:t>
-        </w:r>
-        <w:proofErr w:type="spellStart"/>
-        <w:r>
-          <w:rPr>
-            <w:rFonts w:ascii="Helvetica" w:hAnsi="Helvetica"/>
-            <w:sz w:val="20"/>
-            <w:rPrChange w:id="93" w:author="Forfatter">
-              <w:rPr>
-                <w:rFonts w:ascii="Helvetica" w:hAnsi="Helvetica"/>
-              </w:rPr>
-            </w:rPrChange>
-          </w:rPr>
-          <w:t>verden</w:t>
-        </w:r>
-        <w:proofErr w:type="spellEnd"/>
-        <w:r>
-          <w:rPr>
-            <w:rFonts w:ascii="Helvetica" w:hAnsi="Helvetica"/>
-            <w:sz w:val="20"/>
-            <w:rPrChange w:id="94" w:author="Forfatter">
-              <w:rPr>
-                <w:rFonts w:ascii="Helvetica" w:hAnsi="Helvetica"/>
-              </w:rPr>
-            </w:rPrChange>
-          </w:rPr>
-          <w:t xml:space="preserve"> har vi </w:t>
-        </w:r>
-        <w:proofErr w:type="spellStart"/>
-        <w:r>
-          <w:rPr>
-            <w:rFonts w:ascii="Helvetica" w:hAnsi="Helvetica"/>
-            <w:sz w:val="20"/>
-            <w:rPrChange w:id="95" w:author="Forfatter">
-              <w:rPr>
-                <w:rFonts w:ascii="Helvetica" w:hAnsi="Helvetica"/>
-              </w:rPr>
-            </w:rPrChange>
-          </w:rPr>
-          <w:t>denne</w:t>
-        </w:r>
-        <w:proofErr w:type="spellEnd"/>
-        <w:r>
-          <w:rPr>
-            <w:rFonts w:ascii="Helvetica" w:hAnsi="Helvetica"/>
-            <w:sz w:val="20"/>
-            <w:rPrChange w:id="96" w:author="Forfatter">
-              <w:rPr>
-                <w:rFonts w:ascii="Helvetica" w:hAnsi="Helvetica"/>
-              </w:rPr>
-            </w:rPrChange>
-          </w:rPr>
-          <w:t xml:space="preserve"> to ganger?? (</w:t>
-        </w:r>
-        <w:proofErr w:type="spellStart"/>
-        <w:r>
-          <w:rPr>
-            <w:rFonts w:ascii="Helvetica" w:hAnsi="Helvetica"/>
-            <w:sz w:val="20"/>
-            <w:rPrChange w:id="97" w:author="Forfatter">
-              <w:rPr>
-                <w:rFonts w:ascii="Helvetica" w:hAnsi="Helvetica"/>
-              </w:rPr>
-            </w:rPrChange>
-          </w:rPr>
-          <w:t>eneste</w:t>
-        </w:r>
-        <w:proofErr w:type="spellEnd"/>
-        <w:r>
-          <w:rPr>
-            <w:rFonts w:ascii="Helvetica" w:hAnsi="Helvetica"/>
-            <w:sz w:val="20"/>
-            <w:rPrChange w:id="98" w:author="Forfatter">
-              <w:rPr>
-                <w:rFonts w:ascii="Helvetica" w:hAnsi="Helvetica"/>
-              </w:rPr>
-            </w:rPrChange>
-          </w:rPr>
-          <w:t xml:space="preserve"> </w:t>
-        </w:r>
-        <w:proofErr w:type="spellStart"/>
-        <w:r>
-          <w:rPr>
-            <w:rFonts w:ascii="Helvetica" w:hAnsi="Helvetica"/>
-            <w:sz w:val="20"/>
-            <w:rPrChange w:id="99" w:author="Forfatter">
-              <w:rPr>
-                <w:rFonts w:ascii="Helvetica" w:hAnsi="Helvetica"/>
-              </w:rPr>
-            </w:rPrChange>
-          </w:rPr>
-          <w:t>forskjell</w:t>
-        </w:r>
-        <w:proofErr w:type="spellEnd"/>
-        <w:r>
-          <w:rPr>
-            <w:rFonts w:ascii="Helvetica" w:hAnsi="Helvetica"/>
-            <w:sz w:val="20"/>
-            <w:rPrChange w:id="100" w:author="Forfatter">
-              <w:rPr>
-                <w:rFonts w:ascii="Helvetica" w:hAnsi="Helvetica"/>
-              </w:rPr>
-            </w:rPrChange>
-          </w:rPr>
-          <w:t xml:space="preserve"> </w:t>
-        </w:r>
-        <w:proofErr w:type="spellStart"/>
-        <w:r>
-          <w:rPr>
-            <w:rFonts w:ascii="Helvetica" w:hAnsi="Helvetica"/>
-            <w:sz w:val="20"/>
-            <w:rPrChange w:id="101" w:author="Forfatter">
-              <w:rPr>
-                <w:rFonts w:ascii="Helvetica" w:hAnsi="Helvetica"/>
-              </w:rPr>
-            </w:rPrChange>
-          </w:rPr>
-          <w:t>er</w:t>
-        </w:r>
-        <w:proofErr w:type="spellEnd"/>
-        <w:r>
-          <w:rPr>
-            <w:rFonts w:ascii="Helvetica" w:hAnsi="Helvetica"/>
-            <w:sz w:val="20"/>
-            <w:rPrChange w:id="102" w:author="Forfatter">
-              <w:rPr>
-                <w:rFonts w:ascii="Helvetica" w:hAnsi="Helvetica"/>
-              </w:rPr>
-            </w:rPrChange>
-          </w:rPr>
-          <w:t xml:space="preserve"> description</w:t>
-        </w:r>
-        <w:r>
-          <w:rPr>
-            <w:rFonts w:ascii="Helvetica" w:hAnsi="Helvetica"/>
-            <w:sz w:val="20"/>
-          </w:rPr>
-          <w:t xml:space="preserve">, </w:t>
-        </w:r>
-        <w:proofErr w:type="spellStart"/>
-        <w:r>
-          <w:rPr>
-            <w:rFonts w:ascii="Helvetica" w:hAnsi="Helvetica"/>
-            <w:sz w:val="20"/>
-          </w:rPr>
-          <w:t>som</w:t>
-        </w:r>
-        <w:proofErr w:type="spellEnd"/>
-        <w:r>
-          <w:rPr>
-            <w:rFonts w:ascii="Helvetica" w:hAnsi="Helvetica"/>
-            <w:sz w:val="20"/>
-          </w:rPr>
-          <w:t xml:space="preserve"> </w:t>
-        </w:r>
-        <w:proofErr w:type="spellStart"/>
-        <w:r>
-          <w:rPr>
-            <w:rFonts w:ascii="Helvetica" w:hAnsi="Helvetica"/>
-            <w:sz w:val="20"/>
-          </w:rPr>
-          <w:t>jeg</w:t>
-        </w:r>
-        <w:proofErr w:type="spellEnd"/>
-        <w:r>
-          <w:rPr>
-            <w:rFonts w:ascii="Helvetica" w:hAnsi="Helvetica"/>
-            <w:sz w:val="20"/>
-          </w:rPr>
-          <w:t xml:space="preserve"> </w:t>
-        </w:r>
-        <w:proofErr w:type="spellStart"/>
-        <w:r>
-          <w:rPr>
-            <w:rFonts w:ascii="Helvetica" w:hAnsi="Helvetica"/>
-            <w:sz w:val="20"/>
-          </w:rPr>
-          <w:t>savnet</w:t>
-        </w:r>
-        <w:proofErr w:type="spellEnd"/>
-        <w:r>
-          <w:rPr>
-            <w:rFonts w:ascii="Helvetica" w:hAnsi="Helvetica"/>
-            <w:sz w:val="20"/>
-          </w:rPr>
-          <w:t xml:space="preserve"> </w:t>
-        </w:r>
-        <w:proofErr w:type="spellStart"/>
-        <w:r>
-          <w:rPr>
-            <w:rFonts w:ascii="Helvetica" w:hAnsi="Helvetica"/>
-            <w:sz w:val="20"/>
-          </w:rPr>
-          <w:t>i</w:t>
-        </w:r>
-        <w:proofErr w:type="spellEnd"/>
-        <w:r>
-          <w:rPr>
-            <w:rFonts w:ascii="Helvetica" w:hAnsi="Helvetica"/>
-            <w:sz w:val="20"/>
-          </w:rPr>
-          <w:t xml:space="preserve"> den </w:t>
-        </w:r>
-        <w:proofErr w:type="spellStart"/>
-        <w:r>
-          <w:rPr>
-            <w:rFonts w:ascii="Helvetica" w:hAnsi="Helvetica"/>
-            <w:sz w:val="20"/>
-          </w:rPr>
-          <w:t>første</w:t>
-        </w:r>
-        <w:proofErr w:type="spellEnd"/>
-        <w:r>
-          <w:rPr>
-            <w:rFonts w:ascii="Helvetica" w:hAnsi="Helvetica"/>
-            <w:sz w:val="20"/>
-          </w:rPr>
-          <w:t xml:space="preserve"> </w:t>
-        </w:r>
-        <w:proofErr w:type="spellStart"/>
-        <w:r>
-          <w:rPr>
-            <w:rFonts w:ascii="Helvetica" w:hAnsi="Helvetica"/>
-            <w:sz w:val="20"/>
-          </w:rPr>
-          <w:t>varianten</w:t>
-        </w:r>
-        <w:proofErr w:type="spellEnd"/>
-        <w:r>
-          <w:rPr>
-            <w:rFonts w:ascii="Helvetica" w:hAnsi="Helvetica"/>
-            <w:sz w:val="20"/>
-            <w:rPrChange w:id="103" w:author="Forfatter">
-              <w:rPr>
-                <w:rFonts w:ascii="Helvetica" w:hAnsi="Helvetica"/>
-              </w:rPr>
-            </w:rPrChange>
-          </w:rPr>
-          <w:t>)</w:t>
-        </w:r>
+        <w:del w:id="172" w:author="Forfatter">
+          <w:r>
+            <w:rPr>
+              <w:rFonts w:ascii="Helvetica" w:hAnsi="Helvetica"/>
+              <w:sz w:val="20"/>
+              <w:rPrChange w:id="173" w:author="Forfatter">
+                <w:rPr>
+                  <w:rFonts w:ascii="Helvetica" w:hAnsi="Helvetica"/>
+                </w:rPr>
+              </w:rPrChange>
+            </w:rPr>
+            <w:delText>*** Hvorfor I all verden har vi denne to ganger?? (eneste forskjell er description</w:delText>
+          </w:r>
+          <w:r>
+            <w:rPr>
+              <w:rFonts w:ascii="Helvetica" w:hAnsi="Helvetica"/>
+              <w:sz w:val="20"/>
+            </w:rPr>
+            <w:delText>, som jeg savnet i den første varianten</w:delText>
+          </w:r>
+          <w:r>
+            <w:rPr>
+              <w:rFonts w:ascii="Helvetica" w:hAnsi="Helvetica"/>
+              <w:sz w:val="20"/>
+              <w:rPrChange w:id="174" w:author="Forfatter">
+                <w:rPr>
+                  <w:rFonts w:ascii="Helvetica" w:hAnsi="Helvetica"/>
+                </w:rPr>
+              </w:rPrChange>
+            </w:rPr>
+            <w:delText>)</w:delText>
+          </w:r>
+        </w:del>
       </w:ins>
     </w:p>
     <w:p>
@@ -12590,15 +13054,17 @@
       </w:tblPr>
       <w:tblGrid>
         <w:gridCol w:w="3829"/>
-        <w:gridCol w:w="1850"/>
-        <w:gridCol w:w="3770"/>
-        <w:gridCol w:w="5906"/>
-        <w:tblGridChange w:id="104">
+        <w:gridCol w:w="1842"/>
+        <w:gridCol w:w="3817"/>
+        <w:gridCol w:w="5867"/>
+        <w:tblGridChange w:id="175">
           <w:tblGrid>
             <w:gridCol w:w="3829"/>
-            <w:gridCol w:w="1850"/>
+            <w:gridCol w:w="1842"/>
+            <w:gridCol w:w="8"/>
             <w:gridCol w:w="3770"/>
-            <w:gridCol w:w="5906"/>
+            <w:gridCol w:w="39"/>
+            <w:gridCol w:w="5867"/>
           </w:tblGrid>
         </w:tblGridChange>
       </w:tblGrid>
@@ -14080,7 +14546,7 @@
             <w:insideH w:val="single" w:sz="4" w:space="0" w:color="auto"/>
             <w:insideV w:val="single" w:sz="4" w:space="0" w:color="auto"/>
           </w:tblBorders>
-          <w:tblPrExChange w:id="105" w:author="Forfatter">
+          <w:tblPrExChange w:id="176" w:author="Forfatter">
             <w:tblPrEx>
               <w:tblW w:w="0" w:type="auto"/>
               <w:tblBorders>
@@ -14095,7 +14561,7 @@
           </w:tblPrExChange>
         </w:tblPrEx>
         <w:trPr>
-          <w:del w:id="106" w:author="Forfatter"/>
+          <w:del w:id="177" w:author="Forfatter"/>
         </w:trPr>
         <w:tc>
           <w:tcPr>
@@ -14106,7 +14572,7 @@
             </w:tcBorders>
             <w:shd w:val="clear" w:color="auto" w:fill="auto"/>
             <w:vAlign w:val="center"/>
-            <w:tcPrChange w:id="107" w:author="Forfatter">
+            <w:tcPrChange w:id="178" w:author="Forfatter">
               <w:tcPr>
                 <w:tcW w:w="3829" w:type="dxa"/>
                 <w:tcBorders>
@@ -14123,12 +14589,12 @@
             <w:pPr>
               <w:spacing w:line="276" w:lineRule="auto"/>
               <w:rPr>
-                <w:del w:id="108" w:author="Forfatter"/>
+                <w:del w:id="179" w:author="Forfatter"/>
                 <w:szCs w:val="18"/>
               </w:rPr>
             </w:pPr>
-            <w:ins w:id="109" w:author="Forfatter">
-              <w:del w:id="110" w:author="Forfatter">
+            <w:ins w:id="180" w:author="Forfatter">
+              <w:del w:id="181" w:author="Forfatter">
                 <w:r>
                   <w:rPr>
                     <w:szCs w:val="18"/>
@@ -14148,9 +14614,10 @@
             </w:tcBorders>
             <w:shd w:val="clear" w:color="auto" w:fill="auto"/>
             <w:vAlign w:val="center"/>
-            <w:tcPrChange w:id="111" w:author="Forfatter">
+            <w:tcPrChange w:id="182" w:author="Forfatter">
               <w:tcPr>
                 <w:tcW w:w="1850" w:type="dxa"/>
+                <w:gridSpan w:val="2"/>
                 <w:tcBorders>
                   <w:left w:val="nil"/>
                   <w:bottom w:val="nil"/>
@@ -14165,12 +14632,12 @@
             <w:pPr>
               <w:spacing w:line="276" w:lineRule="auto"/>
               <w:rPr>
-                <w:del w:id="112" w:author="Forfatter"/>
+                <w:del w:id="183" w:author="Forfatter"/>
                 <w:szCs w:val="18"/>
               </w:rPr>
             </w:pPr>
-            <w:ins w:id="113" w:author="Forfatter">
-              <w:del w:id="114" w:author="Forfatter">
+            <w:ins w:id="184" w:author="Forfatter">
+              <w:del w:id="185" w:author="Forfatter">
                 <w:r>
                   <w:rPr>
                     <w:szCs w:val="18"/>
@@ -14190,7 +14657,7 @@
             </w:tcBorders>
             <w:shd w:val="clear" w:color="auto" w:fill="auto"/>
             <w:vAlign w:val="center"/>
-            <w:tcPrChange w:id="115" w:author="Forfatter">
+            <w:tcPrChange w:id="186" w:author="Forfatter">
               <w:tcPr>
                 <w:tcW w:w="3770" w:type="dxa"/>
                 <w:tcBorders>
@@ -14207,12 +14674,12 @@
             <w:pPr>
               <w:spacing w:line="276" w:lineRule="auto"/>
               <w:rPr>
-                <w:del w:id="116" w:author="Forfatter"/>
+                <w:del w:id="187" w:author="Forfatter"/>
                 <w:szCs w:val="18"/>
               </w:rPr>
             </w:pPr>
-            <w:ins w:id="117" w:author="Forfatter">
-              <w:del w:id="118" w:author="Forfatter">
+            <w:ins w:id="188" w:author="Forfatter">
+              <w:del w:id="189" w:author="Forfatter">
                 <w:r>
                   <w:rPr>
                     <w:szCs w:val="18"/>
@@ -14231,9 +14698,10 @@
               <w:right w:val="nil"/>
             </w:tcBorders>
             <w:shd w:val="clear" w:color="auto" w:fill="auto"/>
-            <w:tcPrChange w:id="119" w:author="Forfatter">
+            <w:tcPrChange w:id="190" w:author="Forfatter">
               <w:tcPr>
                 <w:tcW w:w="5906" w:type="dxa"/>
+                <w:gridSpan w:val="2"/>
                 <w:tcBorders>
                   <w:left w:val="nil"/>
                   <w:bottom w:val="nil"/>
@@ -14250,12 +14718,12 @@
               </w:tabs>
               <w:spacing w:line="276" w:lineRule="auto"/>
               <w:rPr>
-                <w:del w:id="120" w:author="Forfatter"/>
+                <w:del w:id="191" w:author="Forfatter"/>
                 <w:szCs w:val="18"/>
               </w:rPr>
             </w:pPr>
-            <w:ins w:id="121" w:author="Forfatter">
-              <w:del w:id="122" w:author="Forfatter">
+            <w:ins w:id="192" w:author="Forfatter">
+              <w:del w:id="193" w:author="Forfatter">
                 <w:r>
                   <w:rPr>
                     <w:szCs w:val="18"/>
@@ -14268,30 +14736,65 @@
         </w:tc>
       </w:tr>
       <w:tr>
+        <w:tblPrEx>
+          <w:tblW w:w="0" w:type="auto"/>
+          <w:tblBorders>
+            <w:top w:val="single" w:sz="4" w:space="0" w:color="auto"/>
+            <w:left w:val="single" w:sz="4" w:space="0" w:color="auto"/>
+            <w:bottom w:val="single" w:sz="4" w:space="0" w:color="auto"/>
+            <w:right w:val="single" w:sz="4" w:space="0" w:color="auto"/>
+            <w:insideH w:val="single" w:sz="4" w:space="0" w:color="auto"/>
+            <w:insideV w:val="single" w:sz="4" w:space="0" w:color="auto"/>
+          </w:tblBorders>
+          <w:tblPrExChange w:id="194" w:author="Forfatter">
+            <w:tblPrEx>
+              <w:tblW w:w="0" w:type="auto"/>
+              <w:tblBorders>
+                <w:top w:val="single" w:sz="4" w:space="0" w:color="auto"/>
+                <w:left w:val="single" w:sz="4" w:space="0" w:color="auto"/>
+                <w:bottom w:val="single" w:sz="4" w:space="0" w:color="auto"/>
+                <w:right w:val="single" w:sz="4" w:space="0" w:color="auto"/>
+                <w:insideH w:val="single" w:sz="4" w:space="0" w:color="auto"/>
+                <w:insideV w:val="single" w:sz="4" w:space="0" w:color="auto"/>
+              </w:tblBorders>
+            </w:tblPrEx>
+          </w:tblPrExChange>
+        </w:tblPrEx>
         <w:trPr>
-          <w:ins w:id="123" w:author="Forfatter"/>
+          <w:ins w:id="195" w:author="Forfatter"/>
         </w:trPr>
         <w:tc>
           <w:tcPr>
             <w:tcW w:w="3829" w:type="dxa"/>
             <w:tcBorders>
               <w:left w:val="nil"/>
-              <w:bottom w:val="nil"/>
               <w:right w:val="nil"/>
             </w:tcBorders>
             <w:shd w:val="clear" w:color="auto" w:fill="auto"/>
             <w:vAlign w:val="center"/>
+            <w:tcPrChange w:id="196" w:author="Forfatter">
+              <w:tcPr>
+                <w:tcW w:w="3829" w:type="dxa"/>
+                <w:tcBorders>
+                  <w:left w:val="nil"/>
+                  <w:bottom w:val="nil"/>
+                  <w:right w:val="nil"/>
+                </w:tcBorders>
+                <w:shd w:val="clear" w:color="auto" w:fill="auto"/>
+                <w:vAlign w:val="center"/>
+              </w:tcPr>
+            </w:tcPrChange>
           </w:tcPr>
           <w:p>
             <w:pPr>
               <w:spacing w:line="276" w:lineRule="auto"/>
               <w:rPr>
-                <w:ins w:id="124" w:author="Forfatter"/>
+                <w:ins w:id="197" w:author="Forfatter"/>
                 <w:szCs w:val="18"/>
               </w:rPr>
             </w:pPr>
             <w:proofErr w:type="spellStart"/>
-            <w:ins w:id="125" w:author="Forfatter">
+            <w:ins w:id="198" w:author="Forfatter">
               <w:r>
                 <w:rPr>
                   <w:szCs w:val="18"/>
@@ -14307,22 +14810,34 @@
             <w:tcW w:w="1850" w:type="dxa"/>
             <w:tcBorders>
               <w:left w:val="nil"/>
-              <w:bottom w:val="nil"/>
               <w:right w:val="nil"/>
             </w:tcBorders>
             <w:shd w:val="clear" w:color="auto" w:fill="auto"/>
             <w:vAlign w:val="center"/>
+            <w:tcPrChange w:id="199" w:author="Forfatter">
+              <w:tcPr>
+                <w:tcW w:w="1850" w:type="dxa"/>
+                <w:gridSpan w:val="2"/>
+                <w:tcBorders>
+                  <w:left w:val="nil"/>
+                  <w:bottom w:val="nil"/>
+                  <w:right w:val="nil"/>
+                </w:tcBorders>
+                <w:shd w:val="clear" w:color="auto" w:fill="auto"/>
+                <w:vAlign w:val="center"/>
+              </w:tcPr>
+            </w:tcPrChange>
           </w:tcPr>
           <w:p>
             <w:pPr>
               <w:spacing w:line="276" w:lineRule="auto"/>
               <w:rPr>
-                <w:ins w:id="126" w:author="Forfatter"/>
+                <w:ins w:id="200" w:author="Forfatter"/>
                 <w:szCs w:val="18"/>
               </w:rPr>
             </w:pPr>
             <w:proofErr w:type="spellStart"/>
-            <w:ins w:id="127" w:author="Forfatter">
+            <w:ins w:id="201" w:author="Forfatter">
               <w:r>
                 <w:rPr>
                   <w:szCs w:val="18"/>
@@ -14338,27 +14853,48 @@
             <w:tcW w:w="3770" w:type="dxa"/>
             <w:tcBorders>
               <w:left w:val="nil"/>
-              <w:bottom w:val="nil"/>
               <w:right w:val="nil"/>
             </w:tcBorders>
             <w:shd w:val="clear" w:color="auto" w:fill="auto"/>
             <w:vAlign w:val="center"/>
+            <w:tcPrChange w:id="202" w:author="Forfatter">
+              <w:tcPr>
+                <w:tcW w:w="3770" w:type="dxa"/>
+                <w:tcBorders>
+                  <w:left w:val="nil"/>
+                  <w:bottom w:val="nil"/>
+                  <w:right w:val="nil"/>
+                </w:tcBorders>
+                <w:shd w:val="clear" w:color="auto" w:fill="auto"/>
+                <w:vAlign w:val="center"/>
+              </w:tcPr>
+            </w:tcPrChange>
           </w:tcPr>
           <w:p>
             <w:pPr>
               <w:spacing w:line="276" w:lineRule="auto"/>
               <w:rPr>
-                <w:ins w:id="128" w:author="Forfatter"/>
+                <w:ins w:id="203" w:author="Forfatter"/>
                 <w:szCs w:val="18"/>
               </w:rPr>
             </w:pPr>
-            <w:ins w:id="129" w:author="Forfatter">
+            <w:ins w:id="204" w:author="Forfatter">
+              <w:del w:id="205" w:author="Forfatter">
+                <w:r>
+                  <w:rPr>
+                    <w:szCs w:val="18"/>
+                  </w:rPr>
+                  <w:delText>(no error insertion)</w:delText>
+                </w:r>
+              </w:del>
               <w:r>
                 <w:rPr>
                   <w:szCs w:val="18"/>
                 </w:rPr>
-                <w:t>(no error insertion)</w:t>
+                <w:t>C_ERROR_INJECTION_INACTIVE</w:t>
               </w:r>
+              <w:bookmarkStart w:id="206" w:name="_GoBack"/>
+              <w:bookmarkEnd w:id="206"/>
             </w:ins>
           </w:p>
         </w:tc>
@@ -14367,10 +14903,21 @@
             <w:tcW w:w="5906" w:type="dxa"/>
             <w:tcBorders>
               <w:left w:val="nil"/>
-              <w:bottom w:val="nil"/>
               <w:right w:val="nil"/>
             </w:tcBorders>
             <w:shd w:val="clear" w:color="auto" w:fill="auto"/>
+            <w:tcPrChange w:id="207" w:author="Forfatter">
+              <w:tcPr>
+                <w:tcW w:w="5906" w:type="dxa"/>
+                <w:gridSpan w:val="2"/>
+                <w:tcBorders>
+                  <w:left w:val="nil"/>
+                  <w:bottom w:val="nil"/>
+                  <w:right w:val="nil"/>
+                </w:tcBorders>
+                <w:shd w:val="clear" w:color="auto" w:fill="auto"/>
+              </w:tcPr>
+            </w:tcPrChange>
           </w:tcPr>
           <w:p>
             <w:pPr>
@@ -14379,11 +14926,11 @@
               </w:tabs>
               <w:spacing w:line="276" w:lineRule="auto"/>
               <w:rPr>
-                <w:ins w:id="130" w:author="Forfatter"/>
+                <w:ins w:id="208" w:author="Forfatter"/>
                 <w:szCs w:val="18"/>
               </w:rPr>
             </w:pPr>
-            <w:ins w:id="131" w:author="Forfatter">
+            <w:ins w:id="209" w:author="Forfatter">
               <w:r>
                 <w:rPr>
                   <w:szCs w:val="18"/>
@@ -14421,10 +14968,104 @@
           </w:p>
         </w:tc>
       </w:tr>
+      <w:tr>
+        <w:trPr>
+          <w:ins w:id="210" w:author="Forfatter"/>
+        </w:trPr>
+        <w:tc>
+          <w:tcPr>
+            <w:tcW w:w="3829" w:type="dxa"/>
+            <w:tcBorders>
+              <w:left w:val="nil"/>
+              <w:bottom w:val="nil"/>
+              <w:right w:val="nil"/>
+            </w:tcBorders>
+            <w:shd w:val="clear" w:color="auto" w:fill="auto"/>
+            <w:vAlign w:val="center"/>
+          </w:tcPr>
+          <w:p>
+            <w:pPr>
+              <w:spacing w:line="276" w:lineRule="auto"/>
+              <w:rPr>
+                <w:ins w:id="211" w:author="Forfatter"/>
+                <w:szCs w:val="18"/>
+              </w:rPr>
+            </w:pPr>
+          </w:p>
+        </w:tc>
+        <w:tc>
+          <w:tcPr>
+            <w:tcW w:w="1850" w:type="dxa"/>
+            <w:tcBorders>
+              <w:left w:val="nil"/>
+              <w:bottom w:val="nil"/>
+              <w:right w:val="nil"/>
+            </w:tcBorders>
+            <w:shd w:val="clear" w:color="auto" w:fill="auto"/>
+            <w:vAlign w:val="center"/>
+          </w:tcPr>
+          <w:p>
+            <w:pPr>
+              <w:spacing w:line="276" w:lineRule="auto"/>
+              <w:rPr>
+                <w:ins w:id="212" w:author="Forfatter"/>
+                <w:szCs w:val="18"/>
+              </w:rPr>
+            </w:pPr>
+          </w:p>
+        </w:tc>
+        <w:tc>
+          <w:tcPr>
+            <w:tcW w:w="3770" w:type="dxa"/>
+            <w:tcBorders>
+              <w:left w:val="nil"/>
+              <w:bottom w:val="nil"/>
+              <w:right w:val="nil"/>
+            </w:tcBorders>
+            <w:shd w:val="clear" w:color="auto" w:fill="auto"/>
+            <w:vAlign w:val="center"/>
+          </w:tcPr>
+          <w:p>
+            <w:pPr>
+              <w:spacing w:line="276" w:lineRule="auto"/>
+              <w:rPr>
+                <w:ins w:id="213" w:author="Forfatter"/>
+                <w:szCs w:val="18"/>
+              </w:rPr>
+            </w:pPr>
+          </w:p>
+        </w:tc>
+        <w:tc>
+          <w:tcPr>
+            <w:tcW w:w="5906" w:type="dxa"/>
+            <w:tcBorders>
+              <w:left w:val="nil"/>
+              <w:bottom w:val="nil"/>
+              <w:right w:val="nil"/>
+            </w:tcBorders>
+            <w:shd w:val="clear" w:color="auto" w:fill="auto"/>
+          </w:tcPr>
+          <w:p>
+            <w:pPr>
+              <w:tabs>
+                <w:tab w:val="left" w:pos="4820"/>
+              </w:tabs>
+              <w:spacing w:line="276" w:lineRule="auto"/>
+              <w:rPr>
+                <w:ins w:id="214" w:author="Forfatter"/>
+                <w:szCs w:val="18"/>
+              </w:rPr>
+            </w:pPr>
+          </w:p>
+        </w:tc>
+      </w:tr>
     </w:tbl>
     <w:p>
       <w:pPr>
         <w:spacing w:line="276" w:lineRule="auto"/>
+        <w:rPr>
+          <w:del w:id="215" w:author="Forfatter"/>
+        </w:rPr>
       </w:pPr>
     </w:p>
     <w:p>
@@ -14578,7 +15219,7 @@
     <w:p>
       <w:pPr>
         <w:rPr>
-          <w:del w:id="132" w:author="Forfatter"/>
+          <w:del w:id="216" w:author="Forfatter"/>
         </w:rPr>
       </w:pPr>
       <w:r>
@@ -14592,7 +15233,7 @@
       <w:r>
         <w:t>/doc for information about compile scripts</w:t>
       </w:r>
-      <w:del w:id="133" w:author="Forfatter">
+      <w:del w:id="217" w:author="Forfatter">
         <w:r>
           <w:delText>.</w:delText>
         </w:r>
@@ -14628,7 +15269,6 @@
     <w:p/>
     <w:p>
       <w:r>
-        <w:lastRenderedPageBreak/>
         <w:t>For r</w:t>
       </w:r>
       <w:r>
@@ -14672,7 +15312,7 @@
           <w:rFonts w:ascii="Helvetica" w:hAnsi="Helvetica"/>
         </w:rPr>
       </w:pPr>
-      <w:bookmarkStart w:id="134" w:name="_Ref423952304"/>
+      <w:bookmarkStart w:id="218" w:name="_Ref423952304"/>
       <w:r>
         <w:rPr>
           <w:rFonts w:ascii="Helvetica" w:hAnsi="Helvetica"/>
@@ -14686,7 +15326,7 @@
         <w:lastRenderedPageBreak/>
         <w:t>Local BFM overloads</w:t>
       </w:r>
-      <w:bookmarkEnd w:id="134"/>
+      <w:bookmarkEnd w:id="218"/>
       <w:r>
         <w:rPr>
           <w:rFonts w:ascii="Helvetica" w:hAnsi="Helvetica"/>
@@ -16030,7 +16670,7 @@
 
 <file path=word/comments.xml><?xml version="1.0" encoding="utf-8"?>
 <w:comments xmlns:wpc="http://schemas.microsoft.com/office/word/2010/wordprocessingCanvas" xmlns:cx="http://schemas.microsoft.com/office/drawing/2014/chartex" xmlns:cx1="http://schemas.microsoft.com/office/drawing/2015/9/8/chartex" xmlns:cx2="http://schemas.microsoft.com/office/drawing/2015/10/21/chartex" xmlns:cx3="http://schemas.microsoft.com/office/drawing/2016/5/9/chartex" xmlns:cx4="http://schemas.microsoft.com/office/drawing/2016/5/10/chartex" xmlns:cx5="http://schemas.microsoft.com/office/drawing/2016/5/11/chartex" xmlns:cx6="http://schemas.microsoft.com/office/drawing/2016/5/12/chartex" xmlns:cx7="http://schemas.microsoft.com/office/drawing/2016/5/13/chartex" xmlns:cx8="http://schemas.microsoft.com/office/drawing/2016/5/14/chartex" xmlns:mc="http://schemas.openxmlformats.org/markup-compatibility/2006" xmlns:aink="http://schemas.microsoft.com/office/drawing/2016/ink" xmlns:am3d="http://schemas.microsoft.com/office/drawing/2017/model3d" xmlns:o="urn:schemas-microsoft-com:office:office" xmlns:r="http://schemas.openxmlformats.org/officeDocument/2006/relationships" xmlns:m="http://schemas.openxmlformats.org/officeDocument/2006/math" xmlns:v="urn:schemas-microsoft-com:vml" xmlns:wp14="http://schemas.microsoft.com/office/word/2010/wordprocessingDrawing" xmlns:wp="http://schemas.openxmlformats.org/drawingml/2006/wordprocessingDrawing" xmlns:w10="urn:schemas-microsoft-com:office:word" xmlns:w="http://schemas.openxmlformats.org/wordprocessingml/2006/main" xmlns:w14="http://schemas.microsoft.com/office/word/2010/wordml" xmlns:w15="http://schemas.microsoft.com/office/word/2012/wordml" xmlns:w16cid="http://schemas.microsoft.com/office/word/2016/wordml/cid" xmlns:w16se="http://schemas.microsoft.com/office/word/2015/wordml/symex" xmlns:wpg="http://schemas.microsoft.com/office/word/2010/wordprocessingGroup" xmlns:wpi="http://schemas.microsoft.com/office/word/2010/wordprocessingInk" xmlns:wne="http://schemas.microsoft.com/office/word/2006/wordml" xmlns:wps="http://schemas.microsoft.com/office/word/2010/wordprocessingShape" mc:Ignorable="w14 w15 w16se w16cid wp14">
-  <w:comment w:id="1" w:author="Forfatter" w:initials="A">
+  <w:comment w:id="10" w:author="Forfatter" w:initials="A">
     <w:p>
       <w:pPr>
         <w:pStyle w:val="Merknadstekst"/>
@@ -16042,129 +16682,27 @@
         <w:annotationRef/>
       </w:r>
       <w:r>
-        <w:t xml:space="preserve">Se </w:t>
+        <w:t xml:space="preserve">Starter vi </w:t>
       </w:r>
       <w:proofErr w:type="spellStart"/>
       <w:r>
-        <w:t>senere</w:t>
+        <w:t>fra</w:t>
       </w:r>
       <w:proofErr w:type="spellEnd"/>
       <w:r>
-        <w:t xml:space="preserve"> </w:t>
+        <w:t xml:space="preserve"> 0 </w:t>
       </w:r>
       <w:proofErr w:type="spellStart"/>
       <w:r>
-        <w:t>kommentar</w:t>
+        <w:t>eller</w:t>
       </w:r>
       <w:proofErr w:type="spellEnd"/>
       <w:r>
-        <w:t xml:space="preserve"> om </w:t>
-      </w:r>
-      <w:proofErr w:type="spellStart"/>
-      <w:r>
-        <w:t>dobbelt</w:t>
-      </w:r>
-      <w:proofErr w:type="spellEnd"/>
-      <w:r>
-        <w:t xml:space="preserve"> opp. Heller </w:t>
-      </w:r>
-      <w:proofErr w:type="spellStart"/>
-      <w:r>
-        <w:t>legge</w:t>
-      </w:r>
-      <w:proofErr w:type="spellEnd"/>
-      <w:r>
-        <w:t xml:space="preserve"> inn description her.</w:t>
-      </w:r>
-      <w:r>
-        <w:br/>
-        <w:t xml:space="preserve">Ser I </w:t>
-      </w:r>
-      <w:proofErr w:type="spellStart"/>
-      <w:r>
-        <w:t>etterkant</w:t>
-      </w:r>
-      <w:proofErr w:type="spellEnd"/>
-      <w:r>
-        <w:t xml:space="preserve"> at </w:t>
-      </w:r>
-      <w:proofErr w:type="spellStart"/>
-      <w:r>
-        <w:t>dette</w:t>
-      </w:r>
-      <w:proofErr w:type="spellEnd"/>
-      <w:r>
-        <w:t xml:space="preserve"> </w:t>
-      </w:r>
-      <w:proofErr w:type="spellStart"/>
-      <w:r>
-        <w:t>er</w:t>
-      </w:r>
-      <w:proofErr w:type="spellEnd"/>
-      <w:r>
-        <w:t xml:space="preserve"> </w:t>
-      </w:r>
-      <w:proofErr w:type="spellStart"/>
-      <w:r>
-        <w:t>slik</w:t>
-      </w:r>
-      <w:proofErr w:type="spellEnd"/>
-      <w:r>
-        <w:t xml:space="preserve"> vi har </w:t>
-      </w:r>
-      <w:proofErr w:type="spellStart"/>
-      <w:r>
-        <w:t>gjort</w:t>
-      </w:r>
-      <w:proofErr w:type="spellEnd"/>
-      <w:r>
-        <w:t xml:space="preserve"> det I </w:t>
-      </w:r>
-      <w:proofErr w:type="spellStart"/>
-      <w:r>
-        <w:t>alle</w:t>
-      </w:r>
-      <w:proofErr w:type="spellEnd"/>
-      <w:r>
-        <w:t xml:space="preserve"> </w:t>
-      </w:r>
-      <w:proofErr w:type="spellStart"/>
-      <w:r>
-        <w:t>BFMer</w:t>
-      </w:r>
-      <w:proofErr w:type="spellEnd"/>
-      <w:r>
-        <w:t xml:space="preserve"> og </w:t>
-      </w:r>
-      <w:proofErr w:type="spellStart"/>
-      <w:r>
-        <w:t>VVCer</w:t>
-      </w:r>
-      <w:proofErr w:type="spellEnd"/>
-      <w:r>
-        <w:t xml:space="preserve">, men vi </w:t>
-      </w:r>
-      <w:proofErr w:type="spellStart"/>
-      <w:r>
-        <w:t>dupliserer</w:t>
-      </w:r>
-      <w:proofErr w:type="spellEnd"/>
-      <w:r>
-        <w:t xml:space="preserve"> </w:t>
-      </w:r>
-      <w:proofErr w:type="spellStart"/>
-      <w:r>
-        <w:t>mye</w:t>
-      </w:r>
-      <w:proofErr w:type="spellEnd"/>
-      <w:r>
-        <w:t xml:space="preserve"> info…. </w:t>
-      </w:r>
-      <w:bookmarkStart w:id="2" w:name="_GoBack"/>
-      <w:bookmarkEnd w:id="2"/>
+        <w:t xml:space="preserve"> 1</w:t>
+      </w:r>
     </w:p>
   </w:comment>
-  <w:comment w:id="12" w:author="Forfatter" w:initials="A">
+  <w:comment w:id="104" w:author="Forfatter" w:initials="A">
     <w:p>
       <w:pPr>
         <w:pStyle w:val="Merknadstekst"/>
@@ -16174,25 +16712,6 @@
           <w:rStyle w:val="Merknadsreferanse"/>
         </w:rPr>
         <w:annotationRef/>
-      </w:r>
-      <w:r>
-        <w:t xml:space="preserve">Starter vi </w:t>
-      </w:r>
-      <w:proofErr w:type="spellStart"/>
-      <w:r>
-        <w:t>fra</w:t>
-      </w:r>
-      <w:proofErr w:type="spellEnd"/>
-      <w:r>
-        <w:t xml:space="preserve"> 0 </w:t>
-      </w:r>
-      <w:proofErr w:type="spellStart"/>
-      <w:r>
-        <w:t>eller</w:t>
-      </w:r>
-      <w:proofErr w:type="spellEnd"/>
-      <w:r>
-        <w:t xml:space="preserve"> 1</w:t>
       </w:r>
     </w:p>
   </w:comment>
@@ -16201,15 +16720,15 @@
 
 <file path=word/commentsExtended.xml><?xml version="1.0" encoding="utf-8"?>
 <w15:commentsEx xmlns:wpc="http://schemas.microsoft.com/office/word/2010/wordprocessingCanvas" xmlns:cx="http://schemas.microsoft.com/office/drawing/2014/chartex" xmlns:cx1="http://schemas.microsoft.com/office/drawing/2015/9/8/chartex" xmlns:cx2="http://schemas.microsoft.com/office/drawing/2015/10/21/chartex" xmlns:cx3="http://schemas.microsoft.com/office/drawing/2016/5/9/chartex" xmlns:cx4="http://schemas.microsoft.com/office/drawing/2016/5/10/chartex" xmlns:cx5="http://schemas.microsoft.com/office/drawing/2016/5/11/chartex" xmlns:cx6="http://schemas.microsoft.com/office/drawing/2016/5/12/chartex" xmlns:cx7="http://schemas.microsoft.com/office/drawing/2016/5/13/chartex" xmlns:cx8="http://schemas.microsoft.com/office/drawing/2016/5/14/chartex" xmlns:mc="http://schemas.openxmlformats.org/markup-compatibility/2006" xmlns:aink="http://schemas.microsoft.com/office/drawing/2016/ink" xmlns:am3d="http://schemas.microsoft.com/office/drawing/2017/model3d" xmlns:o="urn:schemas-microsoft-com:office:office" xmlns:r="http://schemas.openxmlformats.org/officeDocument/2006/relationships" xmlns:m="http://schemas.openxmlformats.org/officeDocument/2006/math" xmlns:v="urn:schemas-microsoft-com:vml" xmlns:wp14="http://schemas.microsoft.com/office/word/2010/wordprocessingDrawing" xmlns:wp="http://schemas.openxmlformats.org/drawingml/2006/wordprocessingDrawing" xmlns:w10="urn:schemas-microsoft-com:office:word" xmlns:w="http://schemas.openxmlformats.org/wordprocessingml/2006/main" xmlns:w14="http://schemas.microsoft.com/office/word/2010/wordml" xmlns:w15="http://schemas.microsoft.com/office/word/2012/wordml" xmlns:w16cid="http://schemas.microsoft.com/office/word/2016/wordml/cid" xmlns:w16se="http://schemas.microsoft.com/office/word/2015/wordml/symex" xmlns:wpg="http://schemas.microsoft.com/office/word/2010/wordprocessingGroup" xmlns:wpi="http://schemas.microsoft.com/office/word/2010/wordprocessingInk" xmlns:wne="http://schemas.microsoft.com/office/word/2006/wordml" xmlns:wps="http://schemas.microsoft.com/office/word/2010/wordprocessingShape" mc:Ignorable="w14 w15 w16se w16cid wp14">
-  <w15:commentEx w15:paraId="5E701A85" w15:done="0"/>
   <w15:commentEx w15:paraId="0125349D" w15:done="0"/>
+  <w15:commentEx w15:paraId="1A1A7ACC" w15:done="0"/>
 </w15:commentsEx>
 </file>
 
 <file path=word/commentsIds.xml><?xml version="1.0" encoding="utf-8"?>
 <w16cid:commentsIds xmlns:wpc="http://schemas.microsoft.com/office/word/2010/wordprocessingCanvas" xmlns:cx="http://schemas.microsoft.com/office/drawing/2014/chartex" xmlns:cx1="http://schemas.microsoft.com/office/drawing/2015/9/8/chartex" xmlns:cx2="http://schemas.microsoft.com/office/drawing/2015/10/21/chartex" xmlns:cx3="http://schemas.microsoft.com/office/drawing/2016/5/9/chartex" xmlns:cx4="http://schemas.microsoft.com/office/drawing/2016/5/10/chartex" xmlns:cx5="http://schemas.microsoft.com/office/drawing/2016/5/11/chartex" xmlns:cx6="http://schemas.microsoft.com/office/drawing/2016/5/12/chartex" xmlns:cx7="http://schemas.microsoft.com/office/drawing/2016/5/13/chartex" xmlns:cx8="http://schemas.microsoft.com/office/drawing/2016/5/14/chartex" xmlns:mc="http://schemas.openxmlformats.org/markup-compatibility/2006" xmlns:aink="http://schemas.microsoft.com/office/drawing/2016/ink" xmlns:am3d="http://schemas.microsoft.com/office/drawing/2017/model3d" xmlns:o="urn:schemas-microsoft-com:office:office" xmlns:r="http://schemas.openxmlformats.org/officeDocument/2006/relationships" xmlns:m="http://schemas.openxmlformats.org/officeDocument/2006/math" xmlns:v="urn:schemas-microsoft-com:vml" xmlns:wp14="http://schemas.microsoft.com/office/word/2010/wordprocessingDrawing" xmlns:wp="http://schemas.openxmlformats.org/drawingml/2006/wordprocessingDrawing" xmlns:w10="urn:schemas-microsoft-com:office:word" xmlns:w="http://schemas.openxmlformats.org/wordprocessingml/2006/main" xmlns:w14="http://schemas.microsoft.com/office/word/2010/wordml" xmlns:w15="http://schemas.microsoft.com/office/word/2012/wordml" xmlns:w16cid="http://schemas.microsoft.com/office/word/2016/wordml/cid" xmlns:w16se="http://schemas.microsoft.com/office/word/2015/wordml/symex" xmlns:wpg="http://schemas.microsoft.com/office/word/2010/wordprocessingGroup" xmlns:wpi="http://schemas.microsoft.com/office/word/2010/wordprocessingInk" xmlns:wne="http://schemas.microsoft.com/office/word/2006/wordml" xmlns:wps="http://schemas.microsoft.com/office/word/2010/wordprocessingShape" mc:Ignorable="w14 w15 w16se w16cid wp14">
-  <w16cid:commentId w16cid:paraId="5E701A85" w16cid:durableId="211919E3"/>
   <w16cid:commentId w16cid:paraId="0125349D" w16cid:durableId="2118B749"/>
+  <w16cid:commentId w16cid:paraId="1A1A7ACC" w16cid:durableId="2124AA73"/>
 </w16cid:commentsIds>
 </file>
 
@@ -16611,16 +17130,30 @@
             </w:rPr>
             <w:fldChar w:fldCharType="separate"/>
           </w:r>
-          <w:r>
-            <w:rPr>
-              <w:rFonts w:ascii="Helvetica" w:hAnsi="Helvetica" w:cs="Arial"/>
-              <w:noProof/>
-              <w:color w:val="1381C4"/>
-              <w:sz w:val="14"/>
-              <w:lang w:val="en-US"/>
-            </w:rPr>
-            <w:t>2019-09-03</w:t>
-          </w:r>
+          <w:ins w:id="219" w:author="Forfatter">
+            <w:r>
+              <w:rPr>
+                <w:rFonts w:ascii="Helvetica" w:hAnsi="Helvetica" w:cs="Arial"/>
+                <w:noProof/>
+                <w:color w:val="1381C4"/>
+                <w:sz w:val="14"/>
+                <w:lang w:val="en-US"/>
+              </w:rPr>
+              <w:t>2019-09-12</w:t>
+            </w:r>
+          </w:ins>
+          <w:del w:id="220" w:author="Forfatter">
+            <w:r>
+              <w:rPr>
+                <w:rFonts w:ascii="Helvetica" w:hAnsi="Helvetica" w:cs="Arial"/>
+                <w:noProof/>
+                <w:color w:val="1381C4"/>
+                <w:sz w:val="14"/>
+                <w:lang w:val="en-US"/>
+              </w:rPr>
+              <w:delText>2019-09-03</w:delText>
+            </w:r>
+          </w:del>
           <w:r>
             <w:rPr>
               <w:rFonts w:ascii="Helvetica" w:hAnsi="Helvetica" w:cs="Arial"/>
@@ -20405,7 +20938,7 @@
 </file>
 
 <file path=customXml/itemProps1.xml><?xml version="1.0" encoding="utf-8"?>
-<ds:datastoreItem xmlns:ds="http://schemas.openxmlformats.org/officeDocument/2006/customXml" ds:itemID="{C7624104-D5FC-4C27-91DD-4E5F155CBE92}">
+<ds:datastoreItem xmlns:ds="http://schemas.openxmlformats.org/officeDocument/2006/customXml" ds:itemID="{9F8D8811-7F8F-46A3-9CA9-988A50B1D0BE}">
   <ds:schemaRefs>
     <ds:schemaRef ds:uri="http://schemas.openxmlformats.org/officeDocument/2006/bibliography"/>
   </ds:schemaRefs>

</xml_diff>

<commit_message>
Added new features to BFM and VVC docs
</commit_message>
<xml_diff>
--- a/bitvis_vip_uart/doc/uart_bfm_QuickRef.docx
+++ b/bitvis_vip_uart/doc/uart_bfm_QuickRef.docx
@@ -271,18 +271,7 @@
           <w:sz w:val="40"/>
           <w:szCs w:val="40"/>
         </w:rPr>
-        <w:t>Quick Refer</w:t>
-      </w:r>
-      <w:bookmarkStart w:id="0" w:name="_GoBack"/>
-      <w:bookmarkEnd w:id="0"/>
-      <w:r>
-        <w:rPr>
-          <w:rFonts w:ascii="Helvetica Light" w:hAnsi="Helvetica Light"/>
-          <w:color w:val="000000" w:themeColor="text1"/>
-          <w:sz w:val="40"/>
-          <w:szCs w:val="40"/>
-        </w:rPr>
-        <w:t>ence</w:t>
+        <w:t>Quick Reference</w:t>
       </w:r>
     </w:p>
     <w:p>
@@ -4488,7 +4477,7 @@
           <w:szCs w:val="24"/>
         </w:rPr>
       </w:pPr>
-      <w:bookmarkStart w:id="1" w:name="_Ref337812553"/>
+      <w:bookmarkStart w:id="0" w:name="_Ref337812553"/>
     </w:p>
     <w:p>
       <w:pPr>
@@ -6078,7 +6067,7 @@
         </w:rPr>
       </w:pPr>
     </w:p>
-    <w:bookmarkEnd w:id="1"/>
+    <w:bookmarkEnd w:id="0"/>
     <w:p>
       <w:pPr>
         <w:pStyle w:val="Undertittel"/>
@@ -6136,7 +6125,7 @@
                 <w:b/>
               </w:rPr>
             </w:pPr>
-            <w:bookmarkStart w:id="2" w:name="_Hlk19179956"/>
+            <w:bookmarkStart w:id="1" w:name="_Hlk19179956"/>
             <w:r>
               <w:rPr>
                 <w:b/>
@@ -6627,7 +6616,7 @@
           </w:p>
         </w:tc>
       </w:tr>
-      <w:bookmarkEnd w:id="2"/>
+      <w:bookmarkEnd w:id="1"/>
     </w:tbl>
     <w:p/>
     <w:p>
@@ -6655,7 +6644,7 @@
           <w:sz w:val="24"/>
         </w:rPr>
       </w:pPr>
-      <w:bookmarkStart w:id="3" w:name="_Hlk18423403"/>
+      <w:bookmarkStart w:id="2" w:name="_Hlk18423403"/>
       <w:r>
         <w:rPr>
           <w:rFonts w:ascii="Helvetica Light" w:hAnsi="Helvetica Light"/>
@@ -7072,8 +7061,43 @@
       <w:r>
         <w:t>.</w:t>
       </w:r>
+      <w:r>
+        <w:br/>
+      </w:r>
+      <w:r>
+        <w:rPr>
+          <w:rFonts w:ascii="Verdana" w:hAnsi="Verdana"/>
+          <w:sz w:val="14"/>
+        </w:rPr>
+        <w:t xml:space="preserve">Note: The </w:t>
+      </w:r>
+      <w:proofErr w:type="spellStart"/>
+      <w:r>
+        <w:rPr>
+          <w:rFonts w:ascii="Verdana" w:hAnsi="Verdana"/>
+          <w:sz w:val="14"/>
+        </w:rPr>
+        <w:t>error_injection_config</w:t>
+      </w:r>
+      <w:proofErr w:type="spellEnd"/>
+      <w:r>
+        <w:rPr>
+          <w:rFonts w:ascii="Verdana" w:hAnsi="Verdana"/>
+          <w:sz w:val="14"/>
+        </w:rPr>
+        <w:t xml:space="preserve"> in the VVC config will override any error injection specified in the BFM config</w:t>
+      </w:r>
+      <w:r>
+        <w:rPr>
+          <w:rFonts w:ascii="Verdana" w:hAnsi="Verdana"/>
+          <w:sz w:val="14"/>
+        </w:rPr>
+        <w:t xml:space="preserve"> when using VVCs.</w:t>
+      </w:r>
+      <w:bookmarkStart w:id="3" w:name="_GoBack"/>
+      <w:bookmarkEnd w:id="3"/>
     </w:p>
-    <w:bookmarkEnd w:id="3"/>
+    <w:bookmarkEnd w:id="2"/>
     <w:p>
       <w:pPr>
         <w:rPr>
@@ -7766,6 +7790,63 @@
             </w:pPr>
             <w:r>
               <w:rPr>
+                <w:rFonts w:cs="Helvetica"/>
+                <w:sz w:val="15"/>
+                <w:szCs w:val="15"/>
+              </w:rPr>
+              <w:t xml:space="preserve">Errors may be injected – depending on the </w:t>
+            </w:r>
+            <w:proofErr w:type="spellStart"/>
+            <w:r>
+              <w:rPr>
+                <w:rFonts w:cs="Helvetica"/>
+                <w:sz w:val="15"/>
+                <w:szCs w:val="15"/>
+              </w:rPr>
+              <w:t>error_injection_config</w:t>
+            </w:r>
+            <w:proofErr w:type="spellEnd"/>
+            <w:r>
+              <w:rPr>
+                <w:rFonts w:cs="Helvetica"/>
+                <w:sz w:val="15"/>
+                <w:szCs w:val="15"/>
+              </w:rPr>
+              <w:t xml:space="preserve"> sub-record within the </w:t>
+            </w:r>
+            <w:proofErr w:type="spellStart"/>
+            <w:r>
+              <w:rPr>
+                <w:rFonts w:cs="Helvetica"/>
+                <w:sz w:val="15"/>
+                <w:szCs w:val="15"/>
+              </w:rPr>
+              <w:t>bfm</w:t>
+            </w:r>
+            <w:r>
+              <w:rPr>
+                <w:rFonts w:cs="Helvetica"/>
+                <w:sz w:val="15"/>
+                <w:szCs w:val="15"/>
+              </w:rPr>
+              <w:t>_config</w:t>
+            </w:r>
+            <w:proofErr w:type="spellEnd"/>
+          </w:p>
+          <w:p>
+            <w:pPr>
+              <w:tabs>
+                <w:tab w:val="left" w:pos="4820"/>
+              </w:tabs>
+              <w:spacing w:line="276" w:lineRule="auto"/>
+              <w:rPr>
+                <w:rFonts w:cs="Helvetica"/>
+                <w:sz w:val="15"/>
+                <w:szCs w:val="15"/>
+              </w:rPr>
+            </w:pPr>
+            <w:r>
+              <w:rPr>
                 <w:rFonts w:cs="Courier New"/>
                 <w:sz w:val="15"/>
                 <w:szCs w:val="15"/>
@@ -8105,6 +8186,30 @@
                 <w:szCs w:val="15"/>
               </w:rPr>
               <w:t>):</w:t>
+            </w:r>
+            <w:r>
+              <w:rPr>
+                <w:rFonts w:cs="Helvetica"/>
+                <w:sz w:val="15"/>
+                <w:szCs w:val="15"/>
+              </w:rPr>
+              <w:tab/>
+            </w:r>
+            <w:r>
+              <w:rPr>
+                <w:rFonts w:cs="Helvetica"/>
+                <w:sz w:val="15"/>
+                <w:szCs w:val="15"/>
+              </w:rPr>
+              <w:tab/>
+            </w:r>
+            <w:r>
+              <w:rPr>
+                <w:rFonts w:cs="Helvetica"/>
+                <w:sz w:val="15"/>
+                <w:szCs w:val="15"/>
+              </w:rPr>
+              <w:tab/>
             </w:r>
           </w:p>
           <w:p>
@@ -9822,6 +9927,7 @@
                 <w:sz w:val="15"/>
                 <w:szCs w:val="15"/>
               </w:rPr>
+              <w:lastRenderedPageBreak/>
               <w:t xml:space="preserve">    </w:t>
             </w:r>
             <w:proofErr w:type="spellStart"/>
@@ -19270,7 +19376,7 @@
 </file>
 
 <file path=customXml/itemProps1.xml><?xml version="1.0" encoding="utf-8"?>
-<ds:datastoreItem xmlns:ds="http://schemas.openxmlformats.org/officeDocument/2006/customXml" ds:itemID="{20CCB0C6-0ABF-4E85-B82C-9919D235862B}">
+<ds:datastoreItem xmlns:ds="http://schemas.openxmlformats.org/officeDocument/2006/customXml" ds:itemID="{7FDF67D4-DD3B-4653-A885-701BD9533FA6}">
   <ds:schemaRefs>
     <ds:schemaRef ds:uri="http://schemas.openxmlformats.org/officeDocument/2006/bibliography"/>
   </ds:schemaRefs>

</xml_diff>

<commit_message>
ESA_2: updated UART VVC and BFM QR after E.C. review.
</commit_message>
<xml_diff>
--- a/bitvis_vip_uart/doc/uart_bfm_QuickRef.docx
+++ b/bitvis_vip_uart/doc/uart_bfm_QuickRef.docx
@@ -539,9 +539,9 @@
                 <w:sz w:val="15"/>
                 <w:szCs w:val="13"/>
               </w:rPr>
-              <w:t>uart_</w:t>
-            </w:r>
-            <w:proofErr w:type="gramStart"/>
+              <w:t>uart_transmit</w:t>
+            </w:r>
+            <w:proofErr w:type="spellEnd"/>
             <w:r>
               <w:rPr>
                 <w:rFonts w:cs="Verdana"/>
@@ -549,20 +549,9 @@
                 <w:sz w:val="15"/>
                 <w:szCs w:val="13"/>
               </w:rPr>
-              <w:t>transmit</w:t>
-            </w:r>
-            <w:proofErr w:type="spellEnd"/>
-            <w:r>
-              <w:rPr>
-                <w:rFonts w:cs="Verdana"/>
-                <w:b w:val="0"/>
-                <w:sz w:val="15"/>
-                <w:szCs w:val="13"/>
-              </w:rPr>
               <w:t>(</w:t>
             </w:r>
             <w:proofErr w:type="spellStart"/>
-            <w:proofErr w:type="gramEnd"/>
             <w:r>
               <w:rPr>
                 <w:rFonts w:cs="Verdana"/>
@@ -748,9 +737,9 @@
                 <w:sz w:val="15"/>
                 <w:szCs w:val="28"/>
               </w:rPr>
-              <w:t>uart_</w:t>
-            </w:r>
-            <w:proofErr w:type="gramStart"/>
+              <w:t>uart_transmit</w:t>
+            </w:r>
+            <w:proofErr w:type="spellEnd"/>
             <w:r>
               <w:rPr>
                 <w:rFonts w:cs="Verdana"/>
@@ -760,31 +749,7 @@
                 <w:sz w:val="15"/>
                 <w:szCs w:val="28"/>
               </w:rPr>
-              <w:t>transmit</w:t>
-            </w:r>
-            <w:proofErr w:type="spellEnd"/>
-            <w:r>
-              <w:rPr>
-                <w:rFonts w:cs="Verdana"/>
-                <w:b w:val="0"/>
-                <w:bCs w:val="0"/>
-                <w:i/>
-                <w:sz w:val="15"/>
-                <w:szCs w:val="28"/>
-              </w:rPr>
-              <w:t>(</w:t>
-            </w:r>
-            <w:proofErr w:type="gramEnd"/>
-            <w:r>
-              <w:rPr>
-                <w:rFonts w:cs="Verdana"/>
-                <w:b w:val="0"/>
-                <w:bCs w:val="0"/>
-                <w:i/>
-                <w:sz w:val="15"/>
-                <w:szCs w:val="28"/>
-              </w:rPr>
-              <w:t>C_ASCII_A</w:t>
+              <w:t>(C_ASCII_A</w:t>
             </w:r>
             <w:r>
               <w:rPr>
@@ -1404,9 +1369,9 @@
                 <w:sz w:val="15"/>
                 <w:szCs w:val="13"/>
               </w:rPr>
-              <w:t>uart_</w:t>
-            </w:r>
-            <w:proofErr w:type="gramStart"/>
+              <w:t>uart_receive</w:t>
+            </w:r>
+            <w:proofErr w:type="spellEnd"/>
             <w:r>
               <w:rPr>
                 <w:rFonts w:cs="Verdana"/>
@@ -1414,20 +1379,9 @@
                 <w:sz w:val="15"/>
                 <w:szCs w:val="13"/>
               </w:rPr>
-              <w:t>receive</w:t>
-            </w:r>
-            <w:proofErr w:type="spellEnd"/>
-            <w:r>
-              <w:rPr>
-                <w:rFonts w:cs="Verdana"/>
-                <w:b w:val="0"/>
-                <w:sz w:val="15"/>
-                <w:szCs w:val="13"/>
-              </w:rPr>
               <w:t>(</w:t>
             </w:r>
             <w:proofErr w:type="spellStart"/>
-            <w:proofErr w:type="gramEnd"/>
             <w:r>
               <w:rPr>
                 <w:rFonts w:cs="Verdana"/>
@@ -1612,9 +1566,9 @@
                 <w:sz w:val="15"/>
                 <w:szCs w:val="28"/>
               </w:rPr>
-              <w:t>uart_</w:t>
-            </w:r>
-            <w:proofErr w:type="gramStart"/>
+              <w:t>uart_receive</w:t>
+            </w:r>
+            <w:proofErr w:type="spellEnd"/>
             <w:r>
               <w:rPr>
                 <w:rFonts w:cs="Verdana"/>
@@ -1624,22 +1578,9 @@
                 <w:sz w:val="15"/>
                 <w:szCs w:val="28"/>
               </w:rPr>
-              <w:t>receive</w:t>
-            </w:r>
-            <w:proofErr w:type="spellEnd"/>
-            <w:r>
-              <w:rPr>
-                <w:rFonts w:cs="Verdana"/>
-                <w:b w:val="0"/>
-                <w:bCs w:val="0"/>
-                <w:i/>
-                <w:sz w:val="15"/>
-                <w:szCs w:val="28"/>
-              </w:rPr>
               <w:t>(</w:t>
             </w:r>
             <w:proofErr w:type="spellStart"/>
-            <w:proofErr w:type="gramEnd"/>
             <w:r>
               <w:rPr>
                 <w:rFonts w:cs="Verdana"/>
@@ -2130,9 +2071,9 @@
                 <w:sz w:val="15"/>
                 <w:szCs w:val="13"/>
               </w:rPr>
-              <w:t>uart_</w:t>
-            </w:r>
-            <w:proofErr w:type="gramStart"/>
+              <w:t>uart_expect</w:t>
+            </w:r>
+            <w:proofErr w:type="spellEnd"/>
             <w:r>
               <w:rPr>
                 <w:rFonts w:cs="Verdana"/>
@@ -2140,19 +2081,8 @@
                 <w:sz w:val="15"/>
                 <w:szCs w:val="13"/>
               </w:rPr>
-              <w:t>expect</w:t>
-            </w:r>
-            <w:proofErr w:type="spellEnd"/>
-            <w:r>
-              <w:rPr>
-                <w:rFonts w:cs="Verdana"/>
-                <w:b w:val="0"/>
-                <w:sz w:val="15"/>
-                <w:szCs w:val="13"/>
-              </w:rPr>
               <w:t>(</w:t>
             </w:r>
-            <w:proofErr w:type="gramEnd"/>
             <w:r>
               <w:rPr>
                 <w:rFonts w:cs="Verdana"/>
@@ -2432,7 +2362,6 @@
               </w:rPr>
               <w:t>_</w:t>
             </w:r>
-            <w:proofErr w:type="gramStart"/>
             <w:r>
               <w:rPr>
                 <w:rFonts w:cs="Verdana"/>
@@ -2456,7 +2385,6 @@
               </w:rPr>
               <w:t>(</w:t>
             </w:r>
-            <w:proofErr w:type="gramEnd"/>
             <w:r>
               <w:rPr>
                 <w:rFonts w:cs="Verdana"/>
@@ -2754,17 +2682,17 @@
         <w:tblLook w:val="0000" w:firstRow="0" w:lastRow="0" w:firstColumn="0" w:lastColumn="0" w:noHBand="0" w:noVBand="0"/>
       </w:tblPr>
       <w:tblGrid>
-        <w:gridCol w:w="3382"/>
-        <w:gridCol w:w="1276"/>
-        <w:gridCol w:w="3402"/>
+        <w:gridCol w:w="3668"/>
+        <w:gridCol w:w="1557"/>
+        <w:gridCol w:w="3515"/>
       </w:tblGrid>
       <w:tr>
         <w:trPr>
-          <w:trHeight w:val="235"/>
+          <w:trHeight w:val="286"/>
         </w:trPr>
         <w:tc>
           <w:tcPr>
-            <w:tcW w:w="3382" w:type="dxa"/>
+            <w:tcW w:w="3668" w:type="dxa"/>
             <w:tcBorders>
               <w:top w:val="nil"/>
               <w:left w:val="nil"/>
@@ -2799,7 +2727,7 @@
         </w:tc>
         <w:tc>
           <w:tcPr>
-            <w:tcW w:w="1276" w:type="dxa"/>
+            <w:tcW w:w="1557" w:type="dxa"/>
             <w:tcBorders>
               <w:top w:val="nil"/>
               <w:left w:val="nil"/>
@@ -2833,7 +2761,7 @@
         </w:tc>
         <w:tc>
           <w:tcPr>
-            <w:tcW w:w="3402" w:type="dxa"/>
+            <w:tcW w:w="3515" w:type="dxa"/>
             <w:tcBorders>
               <w:top w:val="nil"/>
               <w:left w:val="nil"/>
@@ -2908,11 +2836,11 @@
       </w:tr>
       <w:tr>
         <w:trPr>
-          <w:trHeight w:val="20"/>
+          <w:trHeight w:val="24"/>
         </w:trPr>
         <w:tc>
           <w:tcPr>
-            <w:tcW w:w="3382" w:type="dxa"/>
+            <w:tcW w:w="3668" w:type="dxa"/>
             <w:tcBorders>
               <w:top w:val="nil"/>
               <w:left w:val="nil"/>
@@ -2949,7 +2877,7 @@
         </w:tc>
         <w:tc>
           <w:tcPr>
-            <w:tcW w:w="1276" w:type="dxa"/>
+            <w:tcW w:w="1557" w:type="dxa"/>
             <w:tcBorders>
               <w:top w:val="nil"/>
               <w:left w:val="nil"/>
@@ -2983,7 +2911,7 @@
         </w:tc>
         <w:tc>
           <w:tcPr>
-            <w:tcW w:w="3402" w:type="dxa"/>
+            <w:tcW w:w="3515" w:type="dxa"/>
             <w:tcBorders>
               <w:top w:val="nil"/>
               <w:left w:val="nil"/>
@@ -3026,11 +2954,11 @@
       </w:tr>
       <w:tr>
         <w:trPr>
-          <w:trHeight w:val="49"/>
+          <w:trHeight w:val="59"/>
         </w:trPr>
         <w:tc>
           <w:tcPr>
-            <w:tcW w:w="3382" w:type="dxa"/>
+            <w:tcW w:w="3668" w:type="dxa"/>
             <w:tcBorders>
               <w:top w:val="nil"/>
               <w:left w:val="nil"/>
@@ -3071,7 +2999,7 @@
         </w:tc>
         <w:tc>
           <w:tcPr>
-            <w:tcW w:w="1276" w:type="dxa"/>
+            <w:tcW w:w="1557" w:type="dxa"/>
             <w:tcBorders>
               <w:top w:val="nil"/>
               <w:left w:val="nil"/>
@@ -3104,7 +3032,7 @@
         </w:tc>
         <w:tc>
           <w:tcPr>
-            <w:tcW w:w="3402" w:type="dxa"/>
+            <w:tcW w:w="3515" w:type="dxa"/>
             <w:tcBorders>
               <w:top w:val="nil"/>
               <w:left w:val="nil"/>
@@ -3138,11 +3066,11 @@
       </w:tr>
       <w:tr>
         <w:trPr>
-          <w:trHeight w:val="29"/>
+          <w:trHeight w:val="35"/>
         </w:trPr>
         <w:tc>
           <w:tcPr>
-            <w:tcW w:w="3382" w:type="dxa"/>
+            <w:tcW w:w="3668" w:type="dxa"/>
             <w:tcBorders>
               <w:left w:val="nil"/>
               <w:right w:val="nil"/>
@@ -3178,7 +3106,7 @@
         </w:tc>
         <w:tc>
           <w:tcPr>
-            <w:tcW w:w="1276" w:type="dxa"/>
+            <w:tcW w:w="1557" w:type="dxa"/>
             <w:tcBorders>
               <w:left w:val="nil"/>
               <w:right w:val="nil"/>
@@ -3213,7 +3141,7 @@
         </w:tc>
         <w:tc>
           <w:tcPr>
-            <w:tcW w:w="3402" w:type="dxa"/>
+            <w:tcW w:w="3515" w:type="dxa"/>
             <w:tcBorders>
               <w:left w:val="nil"/>
               <w:right w:val="nil"/>
@@ -3263,11 +3191,11 @@
       </w:tr>
       <w:tr>
         <w:trPr>
-          <w:trHeight w:val="20"/>
+          <w:trHeight w:val="24"/>
         </w:trPr>
         <w:tc>
           <w:tcPr>
-            <w:tcW w:w="3382" w:type="dxa"/>
+            <w:tcW w:w="3668" w:type="dxa"/>
             <w:tcBorders>
               <w:top w:val="nil"/>
               <w:left w:val="nil"/>
@@ -3305,7 +3233,7 @@
         </w:tc>
         <w:tc>
           <w:tcPr>
-            <w:tcW w:w="1276" w:type="dxa"/>
+            <w:tcW w:w="1557" w:type="dxa"/>
             <w:tcBorders>
               <w:top w:val="nil"/>
               <w:left w:val="nil"/>
@@ -3342,7 +3270,7 @@
         </w:tc>
         <w:tc>
           <w:tcPr>
-            <w:tcW w:w="3402" w:type="dxa"/>
+            <w:tcW w:w="3515" w:type="dxa"/>
             <w:tcBorders>
               <w:top w:val="nil"/>
               <w:left w:val="nil"/>
@@ -3378,11 +3306,11 @@
       </w:tr>
       <w:tr>
         <w:trPr>
-          <w:trHeight w:val="20"/>
+          <w:trHeight w:val="24"/>
         </w:trPr>
         <w:tc>
           <w:tcPr>
-            <w:tcW w:w="3382" w:type="dxa"/>
+            <w:tcW w:w="3668" w:type="dxa"/>
             <w:tcBorders>
               <w:left w:val="nil"/>
               <w:right w:val="nil"/>
@@ -3414,7 +3342,7 @@
         </w:tc>
         <w:tc>
           <w:tcPr>
-            <w:tcW w:w="1276" w:type="dxa"/>
+            <w:tcW w:w="1557" w:type="dxa"/>
             <w:tcBorders>
               <w:left w:val="nil"/>
               <w:right w:val="nil"/>
@@ -3447,7 +3375,7 @@
         </w:tc>
         <w:tc>
           <w:tcPr>
-            <w:tcW w:w="3402" w:type="dxa"/>
+            <w:tcW w:w="3515" w:type="dxa"/>
             <w:tcBorders>
               <w:left w:val="nil"/>
               <w:right w:val="nil"/>
@@ -3481,11 +3409,11 @@
       </w:tr>
       <w:tr>
         <w:trPr>
-          <w:trHeight w:val="20"/>
+          <w:trHeight w:val="24"/>
         </w:trPr>
         <w:tc>
           <w:tcPr>
-            <w:tcW w:w="3382" w:type="dxa"/>
+            <w:tcW w:w="3668" w:type="dxa"/>
             <w:tcBorders>
               <w:top w:val="nil"/>
               <w:left w:val="nil"/>
@@ -3521,7 +3449,7 @@
         </w:tc>
         <w:tc>
           <w:tcPr>
-            <w:tcW w:w="1276" w:type="dxa"/>
+            <w:tcW w:w="1557" w:type="dxa"/>
             <w:tcBorders>
               <w:top w:val="nil"/>
               <w:left w:val="nil"/>
@@ -3556,7 +3484,7 @@
         </w:tc>
         <w:tc>
           <w:tcPr>
-            <w:tcW w:w="3402" w:type="dxa"/>
+            <w:tcW w:w="3515" w:type="dxa"/>
             <w:tcBorders>
               <w:top w:val="nil"/>
               <w:left w:val="nil"/>
@@ -3592,11 +3520,11 @@
       </w:tr>
       <w:tr>
         <w:trPr>
-          <w:trHeight w:val="132"/>
+          <w:trHeight w:val="160"/>
         </w:trPr>
         <w:tc>
           <w:tcPr>
-            <w:tcW w:w="3382" w:type="dxa"/>
+            <w:tcW w:w="3668" w:type="dxa"/>
             <w:tcBorders>
               <w:left w:val="nil"/>
               <w:right w:val="nil"/>
@@ -3632,7 +3560,7 @@
         </w:tc>
         <w:tc>
           <w:tcPr>
-            <w:tcW w:w="1276" w:type="dxa"/>
+            <w:tcW w:w="1557" w:type="dxa"/>
             <w:tcBorders>
               <w:left w:val="nil"/>
               <w:right w:val="nil"/>
@@ -3667,7 +3595,7 @@
         </w:tc>
         <w:tc>
           <w:tcPr>
-            <w:tcW w:w="3402" w:type="dxa"/>
+            <w:tcW w:w="3515" w:type="dxa"/>
             <w:tcBorders>
               <w:left w:val="nil"/>
               <w:right w:val="nil"/>
@@ -3703,11 +3631,11 @@
       </w:tr>
       <w:tr>
         <w:trPr>
-          <w:trHeight w:val="81"/>
+          <w:trHeight w:val="98"/>
         </w:trPr>
         <w:tc>
           <w:tcPr>
-            <w:tcW w:w="3382" w:type="dxa"/>
+            <w:tcW w:w="3668" w:type="dxa"/>
             <w:tcBorders>
               <w:top w:val="nil"/>
               <w:left w:val="nil"/>
@@ -3748,7 +3676,7 @@
         </w:tc>
         <w:tc>
           <w:tcPr>
-            <w:tcW w:w="1276" w:type="dxa"/>
+            <w:tcW w:w="1557" w:type="dxa"/>
             <w:tcBorders>
               <w:top w:val="nil"/>
               <w:left w:val="nil"/>
@@ -3786,7 +3714,7 @@
         </w:tc>
         <w:tc>
           <w:tcPr>
-            <w:tcW w:w="3402" w:type="dxa"/>
+            <w:tcW w:w="3515" w:type="dxa"/>
             <w:tcBorders>
               <w:top w:val="nil"/>
               <w:left w:val="nil"/>
@@ -3825,11 +3753,11 @@
       </w:tr>
       <w:tr>
         <w:trPr>
-          <w:trHeight w:val="81"/>
+          <w:trHeight w:val="98"/>
         </w:trPr>
         <w:tc>
           <w:tcPr>
-            <w:tcW w:w="3382" w:type="dxa"/>
+            <w:tcW w:w="3668" w:type="dxa"/>
             <w:tcBorders>
               <w:top w:val="nil"/>
               <w:left w:val="nil"/>
@@ -3870,7 +3798,7 @@
         </w:tc>
         <w:tc>
           <w:tcPr>
-            <w:tcW w:w="1276" w:type="dxa"/>
+            <w:tcW w:w="1557" w:type="dxa"/>
             <w:tcBorders>
               <w:top w:val="nil"/>
               <w:left w:val="nil"/>
@@ -3910,7 +3838,7 @@
         </w:tc>
         <w:tc>
           <w:tcPr>
-            <w:tcW w:w="3402" w:type="dxa"/>
+            <w:tcW w:w="3515" w:type="dxa"/>
             <w:tcBorders>
               <w:top w:val="nil"/>
               <w:left w:val="nil"/>
@@ -3949,11 +3877,11 @@
       </w:tr>
       <w:tr>
         <w:trPr>
-          <w:trHeight w:val="81"/>
+          <w:trHeight w:val="98"/>
         </w:trPr>
         <w:tc>
           <w:tcPr>
-            <w:tcW w:w="3382" w:type="dxa"/>
+            <w:tcW w:w="3668" w:type="dxa"/>
             <w:tcBorders>
               <w:top w:val="nil"/>
               <w:left w:val="nil"/>
@@ -3994,7 +3922,7 @@
         </w:tc>
         <w:tc>
           <w:tcPr>
-            <w:tcW w:w="1276" w:type="dxa"/>
+            <w:tcW w:w="1557" w:type="dxa"/>
             <w:tcBorders>
               <w:top w:val="nil"/>
               <w:left w:val="nil"/>
@@ -4034,7 +3962,7 @@
         </w:tc>
         <w:tc>
           <w:tcPr>
-            <w:tcW w:w="3402" w:type="dxa"/>
+            <w:tcW w:w="3515" w:type="dxa"/>
             <w:tcBorders>
               <w:top w:val="nil"/>
               <w:left w:val="nil"/>
@@ -4073,11 +4001,11 @@
       </w:tr>
       <w:tr>
         <w:trPr>
-          <w:trHeight w:val="81"/>
+          <w:trHeight w:val="98"/>
         </w:trPr>
         <w:tc>
           <w:tcPr>
-            <w:tcW w:w="3382" w:type="dxa"/>
+            <w:tcW w:w="3668" w:type="dxa"/>
             <w:tcBorders>
               <w:top w:val="nil"/>
               <w:left w:val="nil"/>
@@ -4118,7 +4046,7 @@
         </w:tc>
         <w:tc>
           <w:tcPr>
-            <w:tcW w:w="1276" w:type="dxa"/>
+            <w:tcW w:w="1557" w:type="dxa"/>
             <w:tcBorders>
               <w:top w:val="nil"/>
               <w:left w:val="nil"/>
@@ -4158,7 +4086,7 @@
         </w:tc>
         <w:tc>
           <w:tcPr>
-            <w:tcW w:w="3402" w:type="dxa"/>
+            <w:tcW w:w="3515" w:type="dxa"/>
             <w:tcBorders>
               <w:top w:val="nil"/>
               <w:left w:val="nil"/>
@@ -4197,11 +4125,11 @@
       </w:tr>
       <w:tr>
         <w:trPr>
-          <w:trHeight w:val="81"/>
+          <w:trHeight w:val="98"/>
         </w:trPr>
         <w:tc>
           <w:tcPr>
-            <w:tcW w:w="3382" w:type="dxa"/>
+            <w:tcW w:w="3668" w:type="dxa"/>
             <w:tcBorders>
               <w:top w:val="nil"/>
               <w:left w:val="nil"/>
@@ -4242,7 +4170,7 @@
         </w:tc>
         <w:tc>
           <w:tcPr>
-            <w:tcW w:w="1276" w:type="dxa"/>
+            <w:tcW w:w="1557" w:type="dxa"/>
             <w:tcBorders>
               <w:top w:val="nil"/>
               <w:left w:val="nil"/>
@@ -4282,7 +4210,7 @@
         </w:tc>
         <w:tc>
           <w:tcPr>
-            <w:tcW w:w="3402" w:type="dxa"/>
+            <w:tcW w:w="3515" w:type="dxa"/>
             <w:tcBorders>
               <w:top w:val="nil"/>
               <w:left w:val="nil"/>
@@ -4321,11 +4249,11 @@
       </w:tr>
       <w:tr>
         <w:trPr>
-          <w:trHeight w:val="81"/>
+          <w:trHeight w:val="98"/>
         </w:trPr>
         <w:tc>
           <w:tcPr>
-            <w:tcW w:w="3382" w:type="dxa"/>
+            <w:tcW w:w="3668" w:type="dxa"/>
             <w:tcBorders>
               <w:top w:val="nil"/>
               <w:left w:val="nil"/>
@@ -4366,7 +4294,7 @@
         </w:tc>
         <w:tc>
           <w:tcPr>
-            <w:tcW w:w="1276" w:type="dxa"/>
+            <w:tcW w:w="1557" w:type="dxa"/>
             <w:tcBorders>
               <w:top w:val="nil"/>
               <w:left w:val="nil"/>
@@ -4399,14 +4327,38 @@
                 <w:bCs/>
                 <w:sz w:val="15"/>
               </w:rPr>
-              <w:t>t_error_info</w:t>
+              <w:t>t_</w:t>
+            </w:r>
+            <w:r>
+              <w:rPr>
+                <w:rFonts w:cs="Helvetica"/>
+                <w:bCs/>
+                <w:sz w:val="15"/>
+              </w:rPr>
+              <w:t>bfm_</w:t>
+            </w:r>
+            <w:r>
+              <w:rPr>
+                <w:rFonts w:cs="Helvetica"/>
+                <w:bCs/>
+                <w:sz w:val="15"/>
+              </w:rPr>
+              <w:t>error_in</w:t>
+            </w:r>
+            <w:r>
+              <w:rPr>
+                <w:rFonts w:cs="Helvetica"/>
+                <w:bCs/>
+                <w:sz w:val="15"/>
+              </w:rPr>
+              <w:t>jection</w:t>
             </w:r>
             <w:proofErr w:type="spellEnd"/>
           </w:p>
         </w:tc>
         <w:tc>
           <w:tcPr>
-            <w:tcW w:w="3402" w:type="dxa"/>
+            <w:tcW w:w="3515" w:type="dxa"/>
             <w:tcBorders>
               <w:top w:val="nil"/>
               <w:left w:val="nil"/>
@@ -4731,7 +4683,6 @@
                 <w:sz w:val="15"/>
               </w:rPr>
             </w:pPr>
-            <w:proofErr w:type="gramStart"/>
             <w:r>
               <w:rPr>
                 <w:sz w:val="15"/>
@@ -4742,14 +4693,7 @@
               <w:rPr>
                 <w:sz w:val="15"/>
               </w:rPr>
-              <w:t>D</w:t>
-            </w:r>
-            <w:proofErr w:type="gramEnd"/>
-            <w:r>
-              <w:rPr>
-                <w:sz w:val="15"/>
-              </w:rPr>
-              <w:t>3”</w:t>
+              <w:t>D3”</w:t>
             </w:r>
           </w:p>
         </w:tc>
@@ -7094,8 +7038,6 @@
         </w:rPr>
         <w:t xml:space="preserve"> when using VVCs.</w:t>
       </w:r>
-      <w:bookmarkStart w:id="3" w:name="_GoBack"/>
-      <w:bookmarkEnd w:id="3"/>
     </w:p>
     <w:bookmarkEnd w:id="2"/>
     <w:p>
@@ -7246,31 +7188,15 @@
                 <w:b/>
                 <w:szCs w:val="18"/>
               </w:rPr>
-              <w:t>uart_</w:t>
-            </w:r>
-            <w:proofErr w:type="gramStart"/>
+              <w:t>uart_transmit</w:t>
+            </w:r>
+            <w:proofErr w:type="spellEnd"/>
             <w:r>
               <w:rPr>
                 <w:b/>
                 <w:szCs w:val="18"/>
               </w:rPr>
-              <w:t>transmit</w:t>
-            </w:r>
-            <w:proofErr w:type="spellEnd"/>
-            <w:r>
-              <w:rPr>
-                <w:b/>
-                <w:szCs w:val="18"/>
-              </w:rPr>
-              <w:t>(</w:t>
-            </w:r>
-            <w:proofErr w:type="gramEnd"/>
-            <w:r>
-              <w:rPr>
-                <w:b/>
-                <w:szCs w:val="18"/>
-              </w:rPr>
-              <w:t>)</w:t>
+              <w:t>()</w:t>
             </w:r>
           </w:p>
         </w:tc>
@@ -7467,31 +7393,15 @@
                 <w:sz w:val="15"/>
                 <w:szCs w:val="15"/>
               </w:rPr>
-              <w:t>uart_</w:t>
-            </w:r>
-            <w:proofErr w:type="gramStart"/>
-            <w:r>
-              <w:rPr>
-                <w:sz w:val="15"/>
-                <w:szCs w:val="15"/>
-              </w:rPr>
-              <w:t>transmit</w:t>
-            </w:r>
-            <w:proofErr w:type="spellEnd"/>
-            <w:r>
-              <w:rPr>
-                <w:sz w:val="15"/>
-                <w:szCs w:val="15"/>
-              </w:rPr>
-              <w:t>(</w:t>
-            </w:r>
-            <w:proofErr w:type="gramEnd"/>
-            <w:r>
-              <w:rPr>
-                <w:sz w:val="15"/>
-                <w:szCs w:val="15"/>
-              </w:rPr>
-              <w:t>)</w:t>
+              <w:t>uart_transmit</w:t>
+            </w:r>
+            <w:proofErr w:type="spellEnd"/>
+            <w:r>
+              <w:rPr>
+                <w:sz w:val="15"/>
+                <w:szCs w:val="15"/>
+              </w:rPr>
+              <w:t>()</w:t>
             </w:r>
             <w:r>
               <w:rPr>
@@ -7821,15 +7731,7 @@
                 <w:sz w:val="15"/>
                 <w:szCs w:val="15"/>
               </w:rPr>
-              <w:t>bfm</w:t>
-            </w:r>
-            <w:r>
-              <w:rPr>
-                <w:rFonts w:cs="Helvetica"/>
-                <w:sz w:val="15"/>
-                <w:szCs w:val="15"/>
-              </w:rPr>
-              <w:t>_config</w:t>
+              <w:t>bfm_config</w:t>
             </w:r>
             <w:proofErr w:type="spellEnd"/>
           </w:p>
@@ -7906,147 +7808,127 @@
                 <w:sz w:val="15"/>
                 <w:szCs w:val="15"/>
               </w:rPr>
-              <w:t>uart_</w:t>
-            </w:r>
-            <w:proofErr w:type="gramStart"/>
+              <w:t>uart_transmit</w:t>
+            </w:r>
+            <w:proofErr w:type="spellEnd"/>
             <w:r>
               <w:rPr>
                 <w:rFonts w:ascii="Courier New" w:hAnsi="Courier New" w:cs="Courier New"/>
                 <w:sz w:val="15"/>
                 <w:szCs w:val="15"/>
               </w:rPr>
-              <w:t>transmit</w:t>
-            </w:r>
-            <w:proofErr w:type="spellEnd"/>
+              <w:t>(</w:t>
+            </w:r>
+            <w:proofErr w:type="spellStart"/>
             <w:r>
               <w:rPr>
                 <w:rFonts w:ascii="Courier New" w:hAnsi="Courier New" w:cs="Courier New"/>
                 <w:sz w:val="15"/>
                 <w:szCs w:val="15"/>
               </w:rPr>
+              <w:t>x”AA</w:t>
+            </w:r>
+            <w:proofErr w:type="spellEnd"/>
+            <w:r>
+              <w:rPr>
+                <w:rFonts w:ascii="Courier New" w:hAnsi="Courier New" w:cs="Courier New"/>
+                <w:sz w:val="15"/>
+                <w:szCs w:val="15"/>
+              </w:rPr>
+              <w:t>”, “</w:t>
+            </w:r>
+            <w:r>
+              <w:rPr>
+                <w:rFonts w:ascii="Courier New" w:hAnsi="Courier New" w:cs="Courier New"/>
+                <w:sz w:val="15"/>
+                <w:szCs w:val="15"/>
+              </w:rPr>
+              <w:t>Transmitting</w:t>
+            </w:r>
+            <w:r>
+              <w:rPr>
+                <w:rFonts w:ascii="Courier New" w:hAnsi="Courier New" w:cs="Courier New"/>
+                <w:sz w:val="15"/>
+                <w:szCs w:val="15"/>
+              </w:rPr>
+              <w:t xml:space="preserve"> data to peripheral 1”, </w:t>
+            </w:r>
+            <w:proofErr w:type="spellStart"/>
+            <w:r>
+              <w:rPr>
+                <w:rFonts w:ascii="Courier New" w:hAnsi="Courier New" w:cs="Courier New"/>
+                <w:sz w:val="15"/>
+                <w:szCs w:val="15"/>
+              </w:rPr>
+              <w:t>clk</w:t>
+            </w:r>
+            <w:proofErr w:type="spellEnd"/>
+            <w:r>
+              <w:rPr>
+                <w:rFonts w:ascii="Courier New" w:hAnsi="Courier New" w:cs="Courier New"/>
+                <w:sz w:val="15"/>
+                <w:szCs w:val="15"/>
+              </w:rPr>
+              <w:t xml:space="preserve">, </w:t>
+            </w:r>
+            <w:proofErr w:type="spellStart"/>
+            <w:r>
+              <w:rPr>
+                <w:rFonts w:ascii="Courier New" w:hAnsi="Courier New" w:cs="Courier New"/>
+                <w:sz w:val="15"/>
+                <w:szCs w:val="15"/>
+              </w:rPr>
+              <w:t>tx</w:t>
+            </w:r>
+            <w:proofErr w:type="spellEnd"/>
+            <w:r>
+              <w:rPr>
+                <w:rFonts w:ascii="Courier New" w:hAnsi="Courier New" w:cs="Courier New"/>
+                <w:sz w:val="15"/>
+                <w:szCs w:val="15"/>
+              </w:rPr>
+              <w:t>);</w:t>
+            </w:r>
+          </w:p>
+          <w:p>
+            <w:pPr>
+              <w:tabs>
+                <w:tab w:val="left" w:pos="4820"/>
+              </w:tabs>
+              <w:spacing w:line="276" w:lineRule="auto"/>
+              <w:rPr>
+                <w:rFonts w:ascii="Courier New" w:hAnsi="Courier New" w:cs="Courier New"/>
+                <w:sz w:val="15"/>
+                <w:szCs w:val="15"/>
+              </w:rPr>
+            </w:pPr>
+            <w:r>
+              <w:rPr>
+                <w:rFonts w:ascii="Courier New" w:hAnsi="Courier New" w:cs="Courier New"/>
+                <w:sz w:val="15"/>
+                <w:szCs w:val="15"/>
+              </w:rPr>
+              <w:t xml:space="preserve">    </w:t>
+            </w:r>
+            <w:proofErr w:type="spellStart"/>
+            <w:r>
+              <w:rPr>
+                <w:rFonts w:ascii="Courier New" w:hAnsi="Courier New" w:cs="Courier New"/>
+                <w:sz w:val="15"/>
+                <w:szCs w:val="15"/>
+              </w:rPr>
+              <w:t>uart_transmit</w:t>
+            </w:r>
+            <w:proofErr w:type="spellEnd"/>
+            <w:r>
+              <w:rPr>
+                <w:rFonts w:ascii="Courier New" w:hAnsi="Courier New" w:cs="Courier New"/>
+                <w:sz w:val="15"/>
+                <w:szCs w:val="15"/>
+              </w:rPr>
               <w:t>(</w:t>
             </w:r>
             <w:proofErr w:type="spellStart"/>
-            <w:proofErr w:type="gramEnd"/>
-            <w:r>
-              <w:rPr>
-                <w:rFonts w:ascii="Courier New" w:hAnsi="Courier New" w:cs="Courier New"/>
-                <w:sz w:val="15"/>
-                <w:szCs w:val="15"/>
-              </w:rPr>
-              <w:t>x”AA</w:t>
-            </w:r>
-            <w:proofErr w:type="spellEnd"/>
-            <w:r>
-              <w:rPr>
-                <w:rFonts w:ascii="Courier New" w:hAnsi="Courier New" w:cs="Courier New"/>
-                <w:sz w:val="15"/>
-                <w:szCs w:val="15"/>
-              </w:rPr>
-              <w:t>”, “</w:t>
-            </w:r>
-            <w:r>
-              <w:rPr>
-                <w:rFonts w:ascii="Courier New" w:hAnsi="Courier New" w:cs="Courier New"/>
-                <w:sz w:val="15"/>
-                <w:szCs w:val="15"/>
-              </w:rPr>
-              <w:t>Transmitting</w:t>
-            </w:r>
-            <w:r>
-              <w:rPr>
-                <w:rFonts w:ascii="Courier New" w:hAnsi="Courier New" w:cs="Courier New"/>
-                <w:sz w:val="15"/>
-                <w:szCs w:val="15"/>
-              </w:rPr>
-              <w:t xml:space="preserve"> data to peripheral 1”, </w:t>
-            </w:r>
-            <w:proofErr w:type="spellStart"/>
-            <w:r>
-              <w:rPr>
-                <w:rFonts w:ascii="Courier New" w:hAnsi="Courier New" w:cs="Courier New"/>
-                <w:sz w:val="15"/>
-                <w:szCs w:val="15"/>
-              </w:rPr>
-              <w:t>clk</w:t>
-            </w:r>
-            <w:proofErr w:type="spellEnd"/>
-            <w:r>
-              <w:rPr>
-                <w:rFonts w:ascii="Courier New" w:hAnsi="Courier New" w:cs="Courier New"/>
-                <w:sz w:val="15"/>
-                <w:szCs w:val="15"/>
-              </w:rPr>
-              <w:t xml:space="preserve">, </w:t>
-            </w:r>
-            <w:proofErr w:type="spellStart"/>
-            <w:r>
-              <w:rPr>
-                <w:rFonts w:ascii="Courier New" w:hAnsi="Courier New" w:cs="Courier New"/>
-                <w:sz w:val="15"/>
-                <w:szCs w:val="15"/>
-              </w:rPr>
-              <w:t>tx</w:t>
-            </w:r>
-            <w:proofErr w:type="spellEnd"/>
-            <w:r>
-              <w:rPr>
-                <w:rFonts w:ascii="Courier New" w:hAnsi="Courier New" w:cs="Courier New"/>
-                <w:sz w:val="15"/>
-                <w:szCs w:val="15"/>
-              </w:rPr>
-              <w:t>);</w:t>
-            </w:r>
-          </w:p>
-          <w:p>
-            <w:pPr>
-              <w:tabs>
-                <w:tab w:val="left" w:pos="4820"/>
-              </w:tabs>
-              <w:spacing w:line="276" w:lineRule="auto"/>
-              <w:rPr>
-                <w:rFonts w:ascii="Courier New" w:hAnsi="Courier New" w:cs="Courier New"/>
-                <w:sz w:val="15"/>
-                <w:szCs w:val="15"/>
-              </w:rPr>
-            </w:pPr>
-            <w:r>
-              <w:rPr>
-                <w:rFonts w:ascii="Courier New" w:hAnsi="Courier New" w:cs="Courier New"/>
-                <w:sz w:val="15"/>
-                <w:szCs w:val="15"/>
-              </w:rPr>
-              <w:t xml:space="preserve">    </w:t>
-            </w:r>
-            <w:proofErr w:type="spellStart"/>
-            <w:r>
-              <w:rPr>
-                <w:rFonts w:ascii="Courier New" w:hAnsi="Courier New" w:cs="Courier New"/>
-                <w:sz w:val="15"/>
-                <w:szCs w:val="15"/>
-              </w:rPr>
-              <w:t>uart_</w:t>
-            </w:r>
-            <w:proofErr w:type="gramStart"/>
-            <w:r>
-              <w:rPr>
-                <w:rFonts w:ascii="Courier New" w:hAnsi="Courier New" w:cs="Courier New"/>
-                <w:sz w:val="15"/>
-                <w:szCs w:val="15"/>
-              </w:rPr>
-              <w:t>transmit</w:t>
-            </w:r>
-            <w:proofErr w:type="spellEnd"/>
-            <w:r>
-              <w:rPr>
-                <w:rFonts w:ascii="Courier New" w:hAnsi="Courier New" w:cs="Courier New"/>
-                <w:sz w:val="15"/>
-                <w:szCs w:val="15"/>
-              </w:rPr>
-              <w:t>(</w:t>
-            </w:r>
-            <w:proofErr w:type="spellStart"/>
-            <w:proofErr w:type="gramEnd"/>
             <w:r>
               <w:rPr>
                 <w:rFonts w:ascii="Courier New" w:hAnsi="Courier New" w:cs="Courier New"/>
@@ -8239,34 +8121,16 @@
                 <w:sz w:val="15"/>
                 <w:szCs w:val="15"/>
               </w:rPr>
-              <w:t>uart_</w:t>
-            </w:r>
-            <w:proofErr w:type="gramStart"/>
+              <w:t>uart_transmit</w:t>
+            </w:r>
+            <w:proofErr w:type="spellEnd"/>
             <w:r>
               <w:rPr>
                 <w:rFonts w:ascii="Courier New" w:hAnsi="Courier New" w:cs="Courier New"/>
                 <w:sz w:val="15"/>
                 <w:szCs w:val="15"/>
               </w:rPr>
-              <w:t>transmit</w:t>
-            </w:r>
-            <w:proofErr w:type="spellEnd"/>
-            <w:r>
-              <w:rPr>
-                <w:rFonts w:ascii="Courier New" w:hAnsi="Courier New" w:cs="Courier New"/>
-                <w:sz w:val="15"/>
-                <w:szCs w:val="15"/>
-              </w:rPr>
-              <w:t>(</w:t>
-            </w:r>
-            <w:proofErr w:type="gramEnd"/>
-            <w:r>
-              <w:rPr>
-                <w:rFonts w:ascii="Courier New" w:hAnsi="Courier New" w:cs="Courier New"/>
-                <w:sz w:val="15"/>
-                <w:szCs w:val="15"/>
-              </w:rPr>
-              <w:t>C_</w:t>
+              <w:t>(C_</w:t>
             </w:r>
             <w:r>
               <w:rPr>
@@ -8380,31 +8244,15 @@
                 <w:b/>
                 <w:szCs w:val="14"/>
               </w:rPr>
-              <w:t>uart_</w:t>
-            </w:r>
-            <w:proofErr w:type="gramStart"/>
+              <w:t>uart_receive</w:t>
+            </w:r>
+            <w:proofErr w:type="spellEnd"/>
             <w:r>
               <w:rPr>
                 <w:b/>
                 <w:szCs w:val="14"/>
               </w:rPr>
-              <w:t>receive</w:t>
-            </w:r>
-            <w:proofErr w:type="spellEnd"/>
-            <w:r>
-              <w:rPr>
-                <w:b/>
-                <w:szCs w:val="14"/>
-              </w:rPr>
-              <w:t>(</w:t>
-            </w:r>
-            <w:proofErr w:type="gramEnd"/>
-            <w:r>
-              <w:rPr>
-                <w:b/>
-                <w:szCs w:val="14"/>
-              </w:rPr>
-              <w:t>)</w:t>
+              <w:t>()</w:t>
             </w:r>
           </w:p>
         </w:tc>
@@ -8625,31 +8473,15 @@
                 <w:sz w:val="15"/>
                 <w:szCs w:val="15"/>
               </w:rPr>
-              <w:t>uart_</w:t>
-            </w:r>
-            <w:proofErr w:type="gramStart"/>
-            <w:r>
-              <w:rPr>
-                <w:sz w:val="15"/>
-                <w:szCs w:val="15"/>
-              </w:rPr>
-              <w:t>receive</w:t>
-            </w:r>
-            <w:proofErr w:type="spellEnd"/>
-            <w:r>
-              <w:rPr>
-                <w:sz w:val="15"/>
-                <w:szCs w:val="15"/>
-              </w:rPr>
-              <w:t>(</w:t>
-            </w:r>
-            <w:proofErr w:type="gramEnd"/>
-            <w:r>
-              <w:rPr>
-                <w:sz w:val="15"/>
-                <w:szCs w:val="15"/>
-              </w:rPr>
-              <w:t xml:space="preserve">) procedure </w:t>
+              <w:t>uart_receive</w:t>
+            </w:r>
+            <w:proofErr w:type="spellEnd"/>
+            <w:r>
+              <w:rPr>
+                <w:sz w:val="15"/>
+                <w:szCs w:val="15"/>
+              </w:rPr>
+              <w:t xml:space="preserve">() procedure </w:t>
             </w:r>
             <w:r>
               <w:rPr>
@@ -9156,7 +8988,6 @@
               </w:rPr>
               <w:t>_</w:t>
             </w:r>
-            <w:proofErr w:type="gramStart"/>
             <w:r>
               <w:rPr>
                 <w:sz w:val="15"/>
@@ -9170,15 +9001,7 @@
                 <w:sz w:val="15"/>
                 <w:szCs w:val="15"/>
               </w:rPr>
-              <w:t>(</w:t>
-            </w:r>
-            <w:proofErr w:type="gramEnd"/>
-            <w:r>
-              <w:rPr>
-                <w:sz w:val="15"/>
-                <w:szCs w:val="15"/>
-              </w:rPr>
-              <w:t>).</w:t>
+              <w:t>().</w:t>
             </w:r>
           </w:p>
           <w:p>
@@ -9205,21 +9028,12 @@
               <w:t xml:space="preserve">A log message is written if ID_BFM ID is enabled for the specified message ID panel. This will only occur if the argument </w:t>
             </w:r>
             <w:proofErr w:type="spellStart"/>
-            <w:proofErr w:type="gramStart"/>
-            <w:r>
-              <w:rPr>
-                <w:sz w:val="15"/>
-                <w:szCs w:val="15"/>
-              </w:rPr>
-              <w:t>proc</w:t>
-            </w:r>
-            <w:proofErr w:type="gramEnd"/>
-            <w:r>
-              <w:rPr>
-                <w:sz w:val="15"/>
-                <w:szCs w:val="15"/>
-              </w:rPr>
-              <w:t>_name</w:t>
+            <w:r>
+              <w:rPr>
+                <w:sz w:val="15"/>
+                <w:szCs w:val="15"/>
+              </w:rPr>
+              <w:t>proc_name</w:t>
             </w:r>
             <w:proofErr w:type="spellEnd"/>
             <w:r>
@@ -9470,7 +9284,6 @@
               <w:t>Calculated parity ‘</w:t>
             </w:r>
             <w:proofErr w:type="spellStart"/>
-            <w:proofErr w:type="gramStart"/>
             <w:r>
               <w:rPr>
                 <w:sz w:val="15"/>
@@ -9479,7 +9292,6 @@
               <w:t>config.parity</w:t>
             </w:r>
             <w:proofErr w:type="spellEnd"/>
-            <w:proofErr w:type="gramEnd"/>
             <w:r>
               <w:rPr>
                 <w:sz w:val="15"/>
@@ -9587,28 +9399,18 @@
                 <w:sz w:val="15"/>
                 <w:szCs w:val="15"/>
               </w:rPr>
-              <w:t>uart_</w:t>
-            </w:r>
-            <w:proofErr w:type="gramStart"/>
+              <w:t>uart_receive</w:t>
+            </w:r>
+            <w:proofErr w:type="spellEnd"/>
             <w:r>
               <w:rPr>
                 <w:rFonts w:ascii="Courier New" w:hAnsi="Courier New" w:cs="Courier New"/>
                 <w:sz w:val="15"/>
                 <w:szCs w:val="15"/>
               </w:rPr>
-              <w:t>receive</w:t>
-            </w:r>
-            <w:proofErr w:type="spellEnd"/>
-            <w:r>
-              <w:rPr>
-                <w:rFonts w:ascii="Courier New" w:hAnsi="Courier New" w:cs="Courier New"/>
-                <w:sz w:val="15"/>
-                <w:szCs w:val="15"/>
-              </w:rPr>
               <w:t>(</w:t>
             </w:r>
             <w:proofErr w:type="spellStart"/>
-            <w:proofErr w:type="gramEnd"/>
             <w:r>
               <w:rPr>
                 <w:rFonts w:ascii="Courier New" w:hAnsi="Courier New" w:cs="Courier New"/>
@@ -9727,28 +9529,18 @@
                 <w:sz w:val="15"/>
                 <w:szCs w:val="15"/>
               </w:rPr>
-              <w:t>uart_</w:t>
-            </w:r>
-            <w:proofErr w:type="gramStart"/>
+              <w:t>uart_receive</w:t>
+            </w:r>
+            <w:proofErr w:type="spellEnd"/>
             <w:r>
               <w:rPr>
                 <w:rFonts w:ascii="Courier New" w:hAnsi="Courier New" w:cs="Courier New"/>
                 <w:sz w:val="15"/>
                 <w:szCs w:val="15"/>
               </w:rPr>
-              <w:t>receive</w:t>
-            </w:r>
-            <w:proofErr w:type="spellEnd"/>
-            <w:r>
-              <w:rPr>
-                <w:rFonts w:ascii="Courier New" w:hAnsi="Courier New" w:cs="Courier New"/>
-                <w:sz w:val="15"/>
-                <w:szCs w:val="15"/>
-              </w:rPr>
               <w:t>(</w:t>
             </w:r>
             <w:proofErr w:type="spellStart"/>
-            <w:proofErr w:type="gramEnd"/>
             <w:r>
               <w:rPr>
                 <w:rFonts w:ascii="Courier New" w:hAnsi="Courier New" w:cs="Courier New"/>
@@ -9937,28 +9729,18 @@
                 <w:sz w:val="15"/>
                 <w:szCs w:val="15"/>
               </w:rPr>
-              <w:t>uart_</w:t>
-            </w:r>
-            <w:proofErr w:type="gramStart"/>
+              <w:t>uart_receive</w:t>
+            </w:r>
+            <w:proofErr w:type="spellEnd"/>
             <w:r>
               <w:rPr>
                 <w:rFonts w:ascii="Courier New" w:hAnsi="Courier New" w:cs="Courier New"/>
                 <w:sz w:val="15"/>
                 <w:szCs w:val="15"/>
               </w:rPr>
-              <w:t>receive</w:t>
-            </w:r>
-            <w:proofErr w:type="spellEnd"/>
-            <w:r>
-              <w:rPr>
-                <w:rFonts w:ascii="Courier New" w:hAnsi="Courier New" w:cs="Courier New"/>
-                <w:sz w:val="15"/>
-                <w:szCs w:val="15"/>
-              </w:rPr>
               <w:t>(</w:t>
             </w:r>
             <w:proofErr w:type="spellStart"/>
-            <w:proofErr w:type="gramEnd"/>
             <w:r>
               <w:rPr>
                 <w:rFonts w:ascii="Courier New" w:hAnsi="Courier New" w:cs="Courier New"/>
@@ -10024,31 +9806,15 @@
                 <w:szCs w:val="14"/>
               </w:rPr>
               <w:lastRenderedPageBreak/>
-              <w:t>uart_</w:t>
-            </w:r>
-            <w:proofErr w:type="gramStart"/>
+              <w:t>uart_expect</w:t>
+            </w:r>
+            <w:proofErr w:type="spellEnd"/>
             <w:r>
               <w:rPr>
                 <w:b/>
                 <w:szCs w:val="14"/>
               </w:rPr>
-              <w:t>expect</w:t>
-            </w:r>
-            <w:proofErr w:type="spellEnd"/>
-            <w:r>
-              <w:rPr>
-                <w:b/>
-                <w:szCs w:val="14"/>
-              </w:rPr>
-              <w:t>(</w:t>
-            </w:r>
-            <w:proofErr w:type="gramEnd"/>
-            <w:r>
-              <w:rPr>
-                <w:b/>
-                <w:szCs w:val="14"/>
-              </w:rPr>
-              <w:t>)</w:t>
+              <w:t>()</w:t>
             </w:r>
             <w:r>
               <w:rPr>
@@ -10327,7 +10093,6 @@
               </w:rPr>
               <w:t>_</w:t>
             </w:r>
-            <w:proofErr w:type="gramStart"/>
             <w:r>
               <w:rPr>
                 <w:sz w:val="15"/>
@@ -10341,15 +10106,7 @@
                 <w:sz w:val="15"/>
                 <w:szCs w:val="15"/>
               </w:rPr>
-              <w:t>(</w:t>
-            </w:r>
-            <w:proofErr w:type="gramEnd"/>
-            <w:r>
-              <w:rPr>
-                <w:sz w:val="15"/>
-                <w:szCs w:val="15"/>
-              </w:rPr>
-              <w:t xml:space="preserve">) procedure </w:t>
+              <w:t xml:space="preserve">() procedure </w:t>
             </w:r>
             <w:r>
               <w:rPr>
@@ -10526,31 +10283,15 @@
                 <w:sz w:val="15"/>
                 <w:szCs w:val="15"/>
               </w:rPr>
-              <w:t>uart_</w:t>
-            </w:r>
-            <w:proofErr w:type="gramStart"/>
-            <w:r>
-              <w:rPr>
-                <w:sz w:val="15"/>
-                <w:szCs w:val="15"/>
-              </w:rPr>
-              <w:t>receive</w:t>
-            </w:r>
-            <w:proofErr w:type="spellEnd"/>
-            <w:r>
-              <w:rPr>
-                <w:sz w:val="15"/>
-                <w:szCs w:val="15"/>
-              </w:rPr>
-              <w:t>(</w:t>
-            </w:r>
-            <w:proofErr w:type="gramEnd"/>
-            <w:r>
-              <w:rPr>
-                <w:sz w:val="15"/>
-                <w:szCs w:val="15"/>
-              </w:rPr>
-              <w:t>)</w:t>
+              <w:t>uart_receive</w:t>
+            </w:r>
+            <w:proofErr w:type="spellEnd"/>
+            <w:r>
+              <w:rPr>
+                <w:sz w:val="15"/>
+                <w:szCs w:val="15"/>
+              </w:rPr>
+              <w:t>()</w:t>
             </w:r>
             <w:r>
               <w:rPr>
@@ -11460,31 +11201,15 @@
                 <w:sz w:val="15"/>
                 <w:szCs w:val="15"/>
               </w:rPr>
-              <w:t>uart_</w:t>
-            </w:r>
-            <w:proofErr w:type="gramStart"/>
-            <w:r>
-              <w:rPr>
-                <w:sz w:val="15"/>
-                <w:szCs w:val="15"/>
-              </w:rPr>
-              <w:t>receive</w:t>
-            </w:r>
-            <w:proofErr w:type="spellEnd"/>
-            <w:r>
-              <w:rPr>
-                <w:sz w:val="15"/>
-                <w:szCs w:val="15"/>
-              </w:rPr>
-              <w:t>(</w:t>
-            </w:r>
-            <w:proofErr w:type="gramEnd"/>
-            <w:r>
-              <w:rPr>
-                <w:sz w:val="15"/>
-                <w:szCs w:val="15"/>
-              </w:rPr>
-              <w:t>) procedure.</w:t>
+              <w:t>uart_receive</w:t>
+            </w:r>
+            <w:proofErr w:type="spellEnd"/>
+            <w:r>
+              <w:rPr>
+                <w:sz w:val="15"/>
+                <w:szCs w:val="15"/>
+              </w:rPr>
+              <w:t>() procedure.</w:t>
             </w:r>
           </w:p>
           <w:p>
@@ -11561,34 +11286,16 @@
                 <w:sz w:val="15"/>
                 <w:szCs w:val="15"/>
               </w:rPr>
-              <w:t>uart_</w:t>
-            </w:r>
-            <w:proofErr w:type="gramStart"/>
+              <w:t>uart_expect</w:t>
+            </w:r>
+            <w:proofErr w:type="spellEnd"/>
             <w:r>
               <w:rPr>
                 <w:rFonts w:ascii="Courier New" w:hAnsi="Courier New" w:cs="Courier New"/>
                 <w:sz w:val="15"/>
                 <w:szCs w:val="15"/>
               </w:rPr>
-              <w:t>expect</w:t>
-            </w:r>
-            <w:proofErr w:type="spellEnd"/>
-            <w:r>
-              <w:rPr>
-                <w:rFonts w:ascii="Courier New" w:hAnsi="Courier New" w:cs="Courier New"/>
-                <w:sz w:val="15"/>
-                <w:szCs w:val="15"/>
-              </w:rPr>
-              <w:t>(</w:t>
-            </w:r>
-            <w:proofErr w:type="gramEnd"/>
-            <w:r>
-              <w:rPr>
-                <w:rFonts w:ascii="Courier New" w:hAnsi="Courier New" w:cs="Courier New"/>
-                <w:sz w:val="15"/>
-                <w:szCs w:val="15"/>
-              </w:rPr>
-              <w:t>x"3B",1, 0 ns</w:t>
+              <w:t>(x"3B",1, 0 ns</w:t>
             </w:r>
             <w:r>
               <w:rPr>
@@ -11702,34 +11409,16 @@
                 <w:sz w:val="15"/>
                 <w:szCs w:val="15"/>
               </w:rPr>
-              <w:t>uart_</w:t>
-            </w:r>
-            <w:proofErr w:type="gramStart"/>
+              <w:t>uart_expect</w:t>
+            </w:r>
+            <w:proofErr w:type="spellEnd"/>
             <w:r>
               <w:rPr>
                 <w:rFonts w:ascii="Courier New" w:hAnsi="Courier New" w:cs="Courier New"/>
                 <w:sz w:val="15"/>
                 <w:szCs w:val="15"/>
               </w:rPr>
-              <w:t>expect</w:t>
-            </w:r>
-            <w:proofErr w:type="spellEnd"/>
-            <w:r>
-              <w:rPr>
-                <w:rFonts w:ascii="Courier New" w:hAnsi="Courier New" w:cs="Courier New"/>
-                <w:sz w:val="15"/>
-                <w:szCs w:val="15"/>
-              </w:rPr>
-              <w:t>(</w:t>
-            </w:r>
-            <w:proofErr w:type="gramEnd"/>
-            <w:r>
-              <w:rPr>
-                <w:rFonts w:ascii="Courier New" w:hAnsi="Courier New" w:cs="Courier New"/>
-                <w:sz w:val="15"/>
-                <w:szCs w:val="15"/>
-              </w:rPr>
-              <w:t>C_CR_BYTE</w:t>
+              <w:t>(C_CR_BYTE</w:t>
             </w:r>
             <w:r>
               <w:rPr>
@@ -11776,34 +11465,16 @@
                 <w:sz w:val="15"/>
                 <w:szCs w:val="15"/>
               </w:rPr>
-              <w:t>uart_</w:t>
-            </w:r>
-            <w:proofErr w:type="gramStart"/>
+              <w:t>uart_expect</w:t>
+            </w:r>
+            <w:proofErr w:type="spellEnd"/>
             <w:r>
               <w:rPr>
                 <w:rFonts w:ascii="Courier New" w:hAnsi="Courier New" w:cs="Courier New"/>
                 <w:sz w:val="15"/>
                 <w:szCs w:val="15"/>
               </w:rPr>
-              <w:t>expect</w:t>
-            </w:r>
-            <w:proofErr w:type="spellEnd"/>
-            <w:r>
-              <w:rPr>
-                <w:rFonts w:ascii="Courier New" w:hAnsi="Courier New" w:cs="Courier New"/>
-                <w:sz w:val="15"/>
-                <w:szCs w:val="15"/>
-              </w:rPr>
-              <w:t>(</w:t>
-            </w:r>
-            <w:proofErr w:type="gramEnd"/>
-            <w:r>
-              <w:rPr>
-                <w:rFonts w:ascii="Courier New" w:hAnsi="Courier New" w:cs="Courier New"/>
-                <w:sz w:val="15"/>
-                <w:szCs w:val="15"/>
-              </w:rPr>
-              <w:t>C_CR_BYT</w:t>
+              <w:t>(C_CR_BYT</w:t>
             </w:r>
             <w:r>
               <w:rPr>
@@ -11851,7 +11522,7 @@
           <w:sz w:val="20"/>
         </w:rPr>
       </w:pPr>
-      <w:bookmarkStart w:id="4" w:name="_Ref424297123"/>
+      <w:bookmarkStart w:id="3" w:name="_Ref424297123"/>
       <w:r>
         <w:rPr>
           <w:rFonts w:ascii="Helvetica" w:hAnsi="Helvetica"/>
@@ -11859,7 +11530,7 @@
         <w:lastRenderedPageBreak/>
         <w:t>BFM Configuration</w:t>
       </w:r>
-      <w:bookmarkEnd w:id="4"/>
+      <w:bookmarkEnd w:id="3"/>
       <w:r>
         <w:rPr>
           <w:rFonts w:ascii="Helvetica" w:hAnsi="Helvetica"/>
@@ -11905,9 +11576,9 @@
       </w:tblPr>
       <w:tblGrid>
         <w:gridCol w:w="3829"/>
-        <w:gridCol w:w="1850"/>
-        <w:gridCol w:w="3770"/>
-        <w:gridCol w:w="5906"/>
+        <w:gridCol w:w="1907"/>
+        <w:gridCol w:w="3761"/>
+        <w:gridCol w:w="5858"/>
       </w:tblGrid>
       <w:tr>
         <w:tc>
@@ -13426,8 +13097,28 @@
               <w:rPr>
                 <w:szCs w:val="18"/>
               </w:rPr>
-              <w:t>t_error_info</w:t>
-            </w:r>
+              <w:t>t_</w:t>
+            </w:r>
+            <w:r>
+              <w:rPr>
+                <w:szCs w:val="18"/>
+              </w:rPr>
+              <w:t>bfm_</w:t>
+            </w:r>
+            <w:r>
+              <w:rPr>
+                <w:szCs w:val="18"/>
+              </w:rPr>
+              <w:t>error_in</w:t>
+            </w:r>
+            <w:r>
+              <w:rPr>
+                <w:szCs w:val="18"/>
+              </w:rPr>
+              <w:t>jection</w:t>
+            </w:r>
+            <w:bookmarkStart w:id="4" w:name="_GoBack"/>
+            <w:bookmarkEnd w:id="4"/>
             <w:proofErr w:type="spellEnd"/>
           </w:p>
         </w:tc>
@@ -13882,28 +13573,14 @@
         <w:rPr>
           <w:rFonts w:ascii="Courier New" w:hAnsi="Courier New" w:cs="Courier New"/>
         </w:rPr>
-        <w:t>uart_</w:t>
-      </w:r>
-      <w:proofErr w:type="gramStart"/>
+        <w:t>uart_transmit</w:t>
+      </w:r>
+      <w:proofErr w:type="spellEnd"/>
       <w:r>
         <w:rPr>
           <w:rFonts w:ascii="Courier New" w:hAnsi="Courier New" w:cs="Courier New"/>
         </w:rPr>
-        <w:t>transmit</w:t>
-      </w:r>
-      <w:proofErr w:type="spellEnd"/>
-      <w:r>
-        <w:rPr>
-          <w:rFonts w:ascii="Courier New" w:hAnsi="Courier New" w:cs="Courier New"/>
-        </w:rPr>
-        <w:t>(</w:t>
-      </w:r>
-      <w:proofErr w:type="gramEnd"/>
-      <w:r>
-        <w:rPr>
-          <w:rFonts w:ascii="Courier New" w:hAnsi="Courier New" w:cs="Courier New"/>
-        </w:rPr>
-        <w:t>C_ASCII_A</w:t>
+        <w:t>(C_ASCII_A</w:t>
       </w:r>
       <w:r>
         <w:rPr>
@@ -13954,28 +13631,14 @@
         <w:rPr>
           <w:rFonts w:ascii="Courier New" w:hAnsi="Courier New" w:cs="Courier New"/>
         </w:rPr>
-        <w:t>uart_</w:t>
-      </w:r>
-      <w:proofErr w:type="gramStart"/>
+        <w:t>uart_transmit</w:t>
+      </w:r>
+      <w:proofErr w:type="spellEnd"/>
       <w:r>
         <w:rPr>
           <w:rFonts w:ascii="Courier New" w:hAnsi="Courier New" w:cs="Courier New"/>
         </w:rPr>
-        <w:t>transmit</w:t>
-      </w:r>
-      <w:proofErr w:type="spellEnd"/>
-      <w:r>
-        <w:rPr>
-          <w:rFonts w:ascii="Courier New" w:hAnsi="Courier New" w:cs="Courier New"/>
-        </w:rPr>
-        <w:t>(</w:t>
-      </w:r>
-      <w:proofErr w:type="gramEnd"/>
-      <w:r>
-        <w:rPr>
-          <w:rFonts w:ascii="Courier New" w:hAnsi="Courier New" w:cs="Courier New"/>
-        </w:rPr>
-        <w:t>C_</w:t>
+        <w:t>(C_</w:t>
       </w:r>
       <w:r>
         <w:rPr>
@@ -14110,7 +13773,6 @@
         </w:rPr>
         <w:t>uart_</w:t>
       </w:r>
-      <w:proofErr w:type="gramStart"/>
       <w:r>
         <w:rPr>
           <w:rFonts w:ascii="Courier" w:hAnsi="Courier" w:cs="Courier New"/>
@@ -14124,7 +13786,6 @@
         </w:rPr>
         <w:t>(</w:t>
       </w:r>
-      <w:proofErr w:type="gramEnd"/>
     </w:p>
     <w:p>
       <w:pPr>
@@ -14153,7 +13814,6 @@
         </w:rPr>
         <w:t xml:space="preserve"> </w:t>
       </w:r>
-      <w:proofErr w:type="gramStart"/>
       <w:r>
         <w:rPr>
           <w:rFonts w:ascii="Courier" w:hAnsi="Courier" w:cs="Courier New"/>
@@ -14164,14 +13824,7 @@
         <w:rPr>
           <w:rFonts w:ascii="Courier" w:hAnsi="Courier" w:cs="Courier New"/>
         </w:rPr>
-        <w:t>:</w:t>
-      </w:r>
-      <w:proofErr w:type="gramEnd"/>
-      <w:r>
-        <w:rPr>
-          <w:rFonts w:ascii="Courier" w:hAnsi="Courier" w:cs="Courier New"/>
-        </w:rPr>
-        <w:t xml:space="preserve"> in </w:t>
+        <w:t xml:space="preserve">: in </w:t>
       </w:r>
       <w:proofErr w:type="spellStart"/>
       <w:r>
@@ -14219,27 +13872,13 @@
         <w:rPr>
           <w:rFonts w:ascii="Courier" w:hAnsi="Courier" w:cs="Courier New"/>
         </w:rPr>
-        <w:t xml:space="preserve">       </w:t>
-      </w:r>
-      <w:proofErr w:type="gramStart"/>
+        <w:t xml:space="preserve">         </w:t>
+      </w:r>
       <w:r>
         <w:rPr>
           <w:rFonts w:ascii="Courier" w:hAnsi="Courier" w:cs="Courier New"/>
         </w:rPr>
-        <w:t xml:space="preserve">  </w:t>
-      </w:r>
-      <w:r>
-        <w:rPr>
-          <w:rFonts w:ascii="Courier" w:hAnsi="Courier" w:cs="Courier New"/>
-        </w:rPr>
-        <w:t>:</w:t>
-      </w:r>
-      <w:proofErr w:type="gramEnd"/>
-      <w:r>
-        <w:rPr>
-          <w:rFonts w:ascii="Courier" w:hAnsi="Courier" w:cs="Courier New"/>
-        </w:rPr>
-        <w:t xml:space="preserve"> in string) is</w:t>
+        <w:t>: in string) is</w:t>
       </w:r>
     </w:p>
     <w:p>
@@ -14273,24 +13912,16 @@
         <w:rPr>
           <w:rFonts w:ascii="Courier" w:hAnsi="Courier" w:cs="Courier New"/>
         </w:rPr>
-        <w:t>uart_</w:t>
-      </w:r>
-      <w:proofErr w:type="gramStart"/>
+        <w:t>uart_transmit</w:t>
+      </w:r>
+      <w:proofErr w:type="spellEnd"/>
       <w:r>
         <w:rPr>
           <w:rFonts w:ascii="Courier" w:hAnsi="Courier" w:cs="Courier New"/>
         </w:rPr>
-        <w:t>transmit</w:t>
-      </w:r>
-      <w:proofErr w:type="spellEnd"/>
-      <w:r>
-        <w:rPr>
-          <w:rFonts w:ascii="Courier" w:hAnsi="Courier" w:cs="Courier New"/>
-        </w:rPr>
         <w:t>(</w:t>
       </w:r>
       <w:proofErr w:type="spellStart"/>
-      <w:proofErr w:type="gramEnd"/>
       <w:r>
         <w:rPr>
           <w:rFonts w:ascii="Courier" w:hAnsi="Courier" w:cs="Courier New"/>
@@ -15590,7 +15221,7 @@
               <w:sz w:val="14"/>
               <w:lang w:val="en-US"/>
             </w:rPr>
-            <w:t>2019-09-13</w:t>
+            <w:t>2019-09-16</w:t>
           </w:r>
           <w:r>
             <w:rPr>
@@ -15623,18 +15254,38 @@
               <w:lang w:val="sq-AL"/>
             </w:rPr>
           </w:pPr>
-          <w:hyperlink r:id="rId1" w:history="1">
-            <w:r>
-              <w:rPr>
-                <w:rStyle w:val="Hyperkobling"/>
-                <w:rFonts w:ascii="Helvetica" w:hAnsi="Helvetica" w:cs="Arial"/>
-                <w:color w:val="1381C4"/>
-                <w:sz w:val="14"/>
-                <w:lang w:val="sq-AL"/>
-              </w:rPr>
-              <w:t>support@bitvis.no</w:t>
-            </w:r>
-          </w:hyperlink>
+          <w:r>
+            <w:fldChar w:fldCharType="begin"/>
+          </w:r>
+          <w:r>
+            <w:rPr>
+              <w:lang w:val="sq-AL"/>
+            </w:rPr>
+            <w:instrText xml:space="preserve"> HYPERLINK "mailto:support@bitvis.no" </w:instrText>
+          </w:r>
+          <w:r>
+            <w:fldChar w:fldCharType="separate"/>
+          </w:r>
+          <w:r>
+            <w:rPr>
+              <w:rStyle w:val="Hyperkobling"/>
+              <w:rFonts w:ascii="Helvetica" w:hAnsi="Helvetica" w:cs="Arial"/>
+              <w:color w:val="1381C4"/>
+              <w:sz w:val="14"/>
+              <w:lang w:val="sq-AL"/>
+            </w:rPr>
+            <w:t>support@bitvis.no</w:t>
+          </w:r>
+          <w:r>
+            <w:rPr>
+              <w:rStyle w:val="Hyperkobling"/>
+              <w:rFonts w:ascii="Helvetica" w:hAnsi="Helvetica" w:cs="Arial"/>
+              <w:color w:val="1381C4"/>
+              <w:sz w:val="14"/>
+              <w:lang w:val="sq-AL"/>
+            </w:rPr>
+            <w:fldChar w:fldCharType="end"/>
+          </w:r>
           <w:r>
             <w:rPr>
               <w:rFonts w:ascii="Helvetica" w:hAnsi="Helvetica" w:cs="Arial"/>
@@ -17714,7 +17365,7 @@
     </w:rPrDefault>
     <w:pPrDefault/>
   </w:docDefaults>
-  <w:latentStyles w:defLockedState="0" w:defUIPriority="0" w:defSemiHidden="0" w:defUnhideWhenUsed="0" w:defQFormat="0" w:count="375">
+  <w:latentStyles w:defLockedState="0" w:defUIPriority="0" w:defSemiHidden="0" w:defUnhideWhenUsed="0" w:defQFormat="0" w:count="377">
     <w:lsdException w:name="Normal" w:qFormat="1"/>
     <w:lsdException w:name="heading 1" w:qFormat="1"/>
     <w:lsdException w:name="heading 2" w:qFormat="1"/>
@@ -17814,7 +17465,6 @@
     <w:lsdException w:name="HTML Sample" w:semiHidden="1" w:unhideWhenUsed="1"/>
     <w:lsdException w:name="HTML Typewriter" w:semiHidden="1" w:unhideWhenUsed="1"/>
     <w:lsdException w:name="HTML Variable" w:semiHidden="1" w:unhideWhenUsed="1"/>
-    <w:lsdException w:name="Normal Table" w:semiHidden="1" w:unhideWhenUsed="1"/>
     <w:lsdException w:name="annotation subject" w:semiHidden="1" w:unhideWhenUsed="1"/>
     <w:lsdException w:name="No List" w:semiHidden="1" w:unhideWhenUsed="1"/>
     <w:lsdException w:name="Outline List 1" w:semiHidden="1" w:unhideWhenUsed="1"/>
@@ -17860,11 +17510,9 @@
     <w:lsdException w:name="Table Subtle 1" w:semiHidden="1" w:unhideWhenUsed="1"/>
     <w:lsdException w:name="Table Subtle 2" w:semiHidden="1" w:unhideWhenUsed="1"/>
     <w:lsdException w:name="Table Web 1" w:semiHidden="1" w:unhideWhenUsed="1"/>
-    <w:lsdException w:name="Table Web 2" w:semiHidden="1" w:unhideWhenUsed="1"/>
     <w:lsdException w:name="Table Web 3" w:semiHidden="1" w:unhideWhenUsed="1"/>
     <w:lsdException w:name="Balloon Text" w:semiHidden="1" w:unhideWhenUsed="1"/>
     <w:lsdException w:name="Table Grid" w:uiPriority="59"/>
-    <w:lsdException w:name="Table Theme" w:semiHidden="1" w:unhideWhenUsed="1"/>
     <w:lsdException w:name="Placeholder Text" w:semiHidden="1" w:uiPriority="99"/>
     <w:lsdException w:name="No Spacing" w:uiPriority="1" w:qFormat="1"/>
     <w:lsdException w:name="Light Shading" w:uiPriority="60"/>
@@ -18084,6 +17732,8 @@
     <w:lsdException w:name="Smart Hyperlink" w:semiHidden="1" w:uiPriority="99" w:unhideWhenUsed="1"/>
     <w:lsdException w:name="Hashtag" w:semiHidden="1" w:uiPriority="99" w:unhideWhenUsed="1"/>
     <w:lsdException w:name="Unresolved Mention" w:semiHidden="1" w:uiPriority="99" w:unhideWhenUsed="1"/>
+    <w:lsdException w:name="Smart Link" w:semiHidden="1" w:uiPriority="99" w:unhideWhenUsed="1"/>
+    <w:lsdException w:name="Smart Link Error" w:semiHidden="1" w:uiPriority="99" w:unhideWhenUsed="1"/>
   </w:latentStyles>
   <w:style w:type="paragraph" w:default="1" w:styleId="Normal">
     <w:name w:val="Normal"/>
@@ -19376,7 +19026,7 @@
 </file>
 
 <file path=customXml/itemProps1.xml><?xml version="1.0" encoding="utf-8"?>
-<ds:datastoreItem xmlns:ds="http://schemas.openxmlformats.org/officeDocument/2006/customXml" ds:itemID="{7FDF67D4-DD3B-4653-A885-701BD9533FA6}">
+<ds:datastoreItem xmlns:ds="http://schemas.openxmlformats.org/officeDocument/2006/customXml" ds:itemID="{0D53427A-4494-4697-86BC-D88D83CBCB1E}">
   <ds:schemaRefs>
     <ds:schemaRef ds:uri="http://schemas.openxmlformats.org/officeDocument/2006/bibliography"/>
   </ds:schemaRefs>

</xml_diff>

<commit_message>
BV_UVVM-781: mark features not yet published as DRAFT in UART VVC and BFM QR docx
</commit_message>
<xml_diff>
--- a/bitvis_vip_uart/doc/uart_bfm_QuickRef.docx
+++ b/bitvis_vip_uart/doc/uart_bfm_QuickRef.docx
@@ -539,9 +539,9 @@
                 <w:sz w:val="15"/>
                 <w:szCs w:val="13"/>
               </w:rPr>
-              <w:t>uart_transmit</w:t>
-            </w:r>
-            <w:proofErr w:type="spellEnd"/>
+              <w:t>uart_</w:t>
+            </w:r>
+            <w:proofErr w:type="gramStart"/>
             <w:r>
               <w:rPr>
                 <w:rFonts w:cs="Verdana"/>
@@ -549,9 +549,20 @@
                 <w:sz w:val="15"/>
                 <w:szCs w:val="13"/>
               </w:rPr>
+              <w:t>transmit</w:t>
+            </w:r>
+            <w:proofErr w:type="spellEnd"/>
+            <w:r>
+              <w:rPr>
+                <w:rFonts w:cs="Verdana"/>
+                <w:b w:val="0"/>
+                <w:sz w:val="15"/>
+                <w:szCs w:val="13"/>
+              </w:rPr>
               <w:t>(</w:t>
             </w:r>
             <w:proofErr w:type="spellStart"/>
+            <w:proofErr w:type="gramEnd"/>
             <w:r>
               <w:rPr>
                 <w:rFonts w:cs="Verdana"/>
@@ -737,9 +748,9 @@
                 <w:sz w:val="15"/>
                 <w:szCs w:val="28"/>
               </w:rPr>
-              <w:t>uart_transmit</w:t>
-            </w:r>
-            <w:proofErr w:type="spellEnd"/>
+              <w:t>uart_</w:t>
+            </w:r>
+            <w:proofErr w:type="gramStart"/>
             <w:r>
               <w:rPr>
                 <w:rFonts w:cs="Verdana"/>
@@ -749,8 +760,34 @@
                 <w:sz w:val="15"/>
                 <w:szCs w:val="28"/>
               </w:rPr>
-              <w:t>(C_ASCII_A</w:t>
-            </w:r>
+              <w:t>transmit</w:t>
+            </w:r>
+            <w:proofErr w:type="spellEnd"/>
+            <w:r>
+              <w:rPr>
+                <w:rFonts w:cs="Verdana"/>
+                <w:b w:val="0"/>
+                <w:bCs w:val="0"/>
+                <w:i/>
+                <w:sz w:val="15"/>
+                <w:szCs w:val="28"/>
+              </w:rPr>
+              <w:t>(</w:t>
+            </w:r>
+            <w:proofErr w:type="spellStart"/>
+            <w:proofErr w:type="gramEnd"/>
+            <w:r>
+              <w:rPr>
+                <w:rFonts w:cs="Verdana"/>
+                <w:b w:val="0"/>
+                <w:bCs w:val="0"/>
+                <w:i/>
+                <w:sz w:val="15"/>
+                <w:szCs w:val="28"/>
+              </w:rPr>
+              <w:t>C_ASCII_A</w:t>
+            </w:r>
+            <w:proofErr w:type="spellEnd"/>
             <w:r>
               <w:rPr>
                 <w:rFonts w:cs="Verdana"/>
@@ -1369,9 +1406,9 @@
                 <w:sz w:val="15"/>
                 <w:szCs w:val="13"/>
               </w:rPr>
-              <w:t>uart_receive</w:t>
-            </w:r>
-            <w:proofErr w:type="spellEnd"/>
+              <w:t>uart_</w:t>
+            </w:r>
+            <w:proofErr w:type="gramStart"/>
             <w:r>
               <w:rPr>
                 <w:rFonts w:cs="Verdana"/>
@@ -1379,9 +1416,20 @@
                 <w:sz w:val="15"/>
                 <w:szCs w:val="13"/>
               </w:rPr>
+              <w:t>receive</w:t>
+            </w:r>
+            <w:proofErr w:type="spellEnd"/>
+            <w:r>
+              <w:rPr>
+                <w:rFonts w:cs="Verdana"/>
+                <w:b w:val="0"/>
+                <w:sz w:val="15"/>
+                <w:szCs w:val="13"/>
+              </w:rPr>
               <w:t>(</w:t>
             </w:r>
             <w:proofErr w:type="spellStart"/>
+            <w:proofErr w:type="gramEnd"/>
             <w:r>
               <w:rPr>
                 <w:rFonts w:cs="Verdana"/>
@@ -1566,9 +1614,9 @@
                 <w:sz w:val="15"/>
                 <w:szCs w:val="28"/>
               </w:rPr>
-              <w:t>uart_receive</w:t>
-            </w:r>
-            <w:proofErr w:type="spellEnd"/>
+              <w:t>uart_</w:t>
+            </w:r>
+            <w:proofErr w:type="gramStart"/>
             <w:r>
               <w:rPr>
                 <w:rFonts w:cs="Verdana"/>
@@ -1578,9 +1626,22 @@
                 <w:sz w:val="15"/>
                 <w:szCs w:val="28"/>
               </w:rPr>
+              <w:t>receive</w:t>
+            </w:r>
+            <w:proofErr w:type="spellEnd"/>
+            <w:r>
+              <w:rPr>
+                <w:rFonts w:cs="Verdana"/>
+                <w:b w:val="0"/>
+                <w:bCs w:val="0"/>
+                <w:i/>
+                <w:sz w:val="15"/>
+                <w:szCs w:val="28"/>
+              </w:rPr>
               <w:t>(</w:t>
             </w:r>
             <w:proofErr w:type="spellStart"/>
+            <w:proofErr w:type="gramEnd"/>
             <w:r>
               <w:rPr>
                 <w:rFonts w:cs="Verdana"/>
@@ -2071,9 +2132,9 @@
                 <w:sz w:val="15"/>
                 <w:szCs w:val="13"/>
               </w:rPr>
-              <w:t>uart_expect</w:t>
-            </w:r>
-            <w:proofErr w:type="spellEnd"/>
+              <w:t>uart_</w:t>
+            </w:r>
+            <w:proofErr w:type="gramStart"/>
             <w:r>
               <w:rPr>
                 <w:rFonts w:cs="Verdana"/>
@@ -2081,8 +2142,19 @@
                 <w:sz w:val="15"/>
                 <w:szCs w:val="13"/>
               </w:rPr>
+              <w:t>expect</w:t>
+            </w:r>
+            <w:proofErr w:type="spellEnd"/>
+            <w:r>
+              <w:rPr>
+                <w:rFonts w:cs="Verdana"/>
+                <w:b w:val="0"/>
+                <w:sz w:val="15"/>
+                <w:szCs w:val="13"/>
+              </w:rPr>
               <w:t>(</w:t>
             </w:r>
+            <w:proofErr w:type="gramEnd"/>
             <w:r>
               <w:rPr>
                 <w:rFonts w:cs="Verdana"/>
@@ -2362,6 +2434,7 @@
               </w:rPr>
               <w:t>_</w:t>
             </w:r>
+            <w:proofErr w:type="gramStart"/>
             <w:r>
               <w:rPr>
                 <w:rFonts w:cs="Verdana"/>
@@ -2385,6 +2458,8 @@
               </w:rPr>
               <w:t>(</w:t>
             </w:r>
+            <w:proofErr w:type="spellStart"/>
+            <w:proofErr w:type="gramEnd"/>
             <w:r>
               <w:rPr>
                 <w:rFonts w:cs="Verdana"/>
@@ -2396,6 +2471,7 @@
               </w:rPr>
               <w:t>C_CR_BYTE</w:t>
             </w:r>
+            <w:proofErr w:type="spellEnd"/>
             <w:r>
               <w:rPr>
                 <w:rFonts w:cs="Verdana"/>
@@ -2407,6 +2483,7 @@
               </w:rPr>
               <w:t xml:space="preserve">, </w:t>
             </w:r>
+            <w:proofErr w:type="spellStart"/>
             <w:r>
               <w:rPr>
                 <w:rFonts w:cs="Verdana"/>
@@ -2416,8 +2493,33 @@
                 <w:sz w:val="15"/>
                 <w:szCs w:val="28"/>
               </w:rPr>
-              <w:t>C_TIMEOUT, C_MAX_RECEPTIONS</w:t>
-            </w:r>
+              <w:t>C_TIMEOUT</w:t>
+            </w:r>
+            <w:proofErr w:type="spellEnd"/>
+            <w:r>
+              <w:rPr>
+                <w:rFonts w:cs="Verdana"/>
+                <w:b w:val="0"/>
+                <w:bCs w:val="0"/>
+                <w:i/>
+                <w:sz w:val="15"/>
+                <w:szCs w:val="28"/>
+              </w:rPr>
+              <w:t xml:space="preserve">, </w:t>
+            </w:r>
+            <w:proofErr w:type="spellStart"/>
+            <w:r>
+              <w:rPr>
+                <w:rFonts w:cs="Verdana"/>
+                <w:b w:val="0"/>
+                <w:bCs w:val="0"/>
+                <w:i/>
+                <w:sz w:val="15"/>
+                <w:szCs w:val="28"/>
+              </w:rPr>
+              <w:t>C_MAX_RECEPTIONS</w:t>
+            </w:r>
+            <w:proofErr w:type="spellEnd"/>
             <w:r>
               <w:rPr>
                 <w:rFonts w:cs="Verdana"/>
@@ -2640,11 +2742,19 @@
           </wp:anchor>
         </w:drawing>
       </w:r>
+      <w:proofErr w:type="spellStart"/>
       <w:r>
         <w:rPr>
           <w:szCs w:val="16"/>
         </w:rPr>
-        <w:t>BFM Configuration record ´</w:t>
+        <w:t>BFM</w:t>
+      </w:r>
+      <w:proofErr w:type="spellEnd"/>
+      <w:r>
+        <w:rPr>
+          <w:szCs w:val="16"/>
+        </w:rPr>
+        <w:t xml:space="preserve"> Configuration record ´</w:t>
       </w:r>
       <w:proofErr w:type="spellStart"/>
       <w:r>
@@ -4286,6 +4396,7 @@
                 <w:rFonts w:cs="Helvetica"/>
                 <w:bCs/>
                 <w:sz w:val="15"/>
+                <w:highlight w:val="darkGray"/>
               </w:rPr>
               <w:t>error_injection</w:t>
             </w:r>
@@ -4326,6 +4437,7 @@
                 <w:rFonts w:cs="Helvetica"/>
                 <w:bCs/>
                 <w:sz w:val="15"/>
+                <w:highlight w:val="darkGray"/>
               </w:rPr>
               <w:t>t_</w:t>
             </w:r>
@@ -4334,6 +4446,7 @@
                 <w:rFonts w:cs="Helvetica"/>
                 <w:bCs/>
                 <w:sz w:val="15"/>
+                <w:highlight w:val="darkGray"/>
               </w:rPr>
               <w:t>bfm_</w:t>
             </w:r>
@@ -4342,6 +4455,7 @@
                 <w:rFonts w:cs="Helvetica"/>
                 <w:bCs/>
                 <w:sz w:val="15"/>
+                <w:highlight w:val="darkGray"/>
               </w:rPr>
               <w:t>error_in</w:t>
             </w:r>
@@ -4350,6 +4464,7 @@
                 <w:rFonts w:cs="Helvetica"/>
                 <w:bCs/>
                 <w:sz w:val="15"/>
+                <w:highlight w:val="darkGray"/>
               </w:rPr>
               <w:t>jection</w:t>
             </w:r>
@@ -4389,6 +4504,7 @@
                 <w:rFonts w:cs="Helvetica"/>
                 <w:bCs/>
                 <w:sz w:val="15"/>
+                <w:highlight w:val="darkGray"/>
               </w:rPr>
               <w:t>C_ERROR_INJECTION_INACTIVE</w:t>
             </w:r>
@@ -4683,6 +4799,7 @@
                 <w:sz w:val="15"/>
               </w:rPr>
             </w:pPr>
+            <w:proofErr w:type="gramStart"/>
             <w:r>
               <w:rPr>
                 <w:sz w:val="15"/>
@@ -4693,7 +4810,14 @@
               <w:rPr>
                 <w:sz w:val="15"/>
               </w:rPr>
-              <w:t>D3”</w:t>
+              <w:t>D</w:t>
+            </w:r>
+            <w:proofErr w:type="gramEnd"/>
+            <w:r>
+              <w:rPr>
+                <w:sz w:val="15"/>
+              </w:rPr>
+              <w:t>3”</w:t>
             </w:r>
           </w:p>
         </w:tc>
@@ -6434,7 +6558,21 @@
               <w:rPr>
                 <w:sz w:val="15"/>
               </w:rPr>
-              <w:t>The UART BFM transmission signal. Must be connected to the UART DUT '</w:t>
+              <w:t xml:space="preserve">The UART BFM transmission signal. Must be connected to the UART </w:t>
+            </w:r>
+            <w:proofErr w:type="spellStart"/>
+            <w:r>
+              <w:rPr>
+                <w:sz w:val="15"/>
+              </w:rPr>
+              <w:t>DUT</w:t>
+            </w:r>
+            <w:proofErr w:type="spellEnd"/>
+            <w:r>
+              <w:rPr>
+                <w:sz w:val="15"/>
+              </w:rPr>
+              <w:t xml:space="preserve"> '</w:t>
             </w:r>
             <w:proofErr w:type="spellStart"/>
             <w:r>
@@ -6541,7 +6679,21 @@
               <w:rPr>
                 <w:sz w:val="15"/>
               </w:rPr>
-              <w:t>The UART BFM reception signal. Must be connected to the UART DUT '</w:t>
+              <w:t xml:space="preserve">The UART BFM reception signal. Must be connected to the UART </w:t>
+            </w:r>
+            <w:proofErr w:type="spellStart"/>
+            <w:r>
+              <w:rPr>
+                <w:sz w:val="15"/>
+              </w:rPr>
+              <w:t>DUT</w:t>
+            </w:r>
+            <w:proofErr w:type="spellEnd"/>
+            <w:r>
+              <w:rPr>
+                <w:sz w:val="15"/>
+              </w:rPr>
+              <w:t xml:space="preserve"> '</w:t>
             </w:r>
             <w:proofErr w:type="spellStart"/>
             <w:r>
@@ -6595,7 +6747,25 @@
           <w:sz w:val="24"/>
           <w:szCs w:val="24"/>
         </w:rPr>
-        <w:t>BFM Error injection record (inside the BFM configuration record)</w:t>
+        <w:t xml:space="preserve">DRAFT </w:t>
+      </w:r>
+      <w:proofErr w:type="spellStart"/>
+      <w:r>
+        <w:rPr>
+          <w:rFonts w:ascii="Helvetica Light" w:hAnsi="Helvetica Light"/>
+          <w:sz w:val="24"/>
+          <w:szCs w:val="24"/>
+        </w:rPr>
+        <w:t>BFM</w:t>
+      </w:r>
+      <w:proofErr w:type="spellEnd"/>
+      <w:r>
+        <w:rPr>
+          <w:rFonts w:ascii="Helvetica Light" w:hAnsi="Helvetica Light"/>
+          <w:sz w:val="24"/>
+          <w:szCs w:val="24"/>
+        </w:rPr>
+        <w:t xml:space="preserve"> Error injection record (inside the BFM configuration record)</w:t>
       </w:r>
     </w:p>
     <w:tbl>
@@ -6746,6 +6916,7 @@
               <w:rPr>
                 <w:color w:val="000000" w:themeColor="text1"/>
                 <w:sz w:val="15"/>
+                <w:highlight w:val="darkGray"/>
               </w:rPr>
             </w:pPr>
             <w:proofErr w:type="spellStart"/>
@@ -6753,6 +6924,7 @@
               <w:rPr>
                 <w:rFonts w:ascii="Verdana" w:hAnsi="Verdana" w:cs="Helvetica"/>
                 <w:sz w:val="14"/>
+                <w:highlight w:val="darkGray"/>
               </w:rPr>
               <w:t>parity_bit_error</w:t>
             </w:r>
@@ -6776,12 +6948,14 @@
               <w:spacing w:line="276" w:lineRule="auto"/>
               <w:rPr>
                 <w:sz w:val="15"/>
+                <w:highlight w:val="darkGray"/>
               </w:rPr>
             </w:pPr>
             <w:r>
               <w:rPr>
                 <w:rFonts w:ascii="Verdana" w:hAnsi="Verdana"/>
                 <w:sz w:val="14"/>
+                <w:highlight w:val="darkGray"/>
               </w:rPr>
               <w:t>Boolean</w:t>
             </w:r>
@@ -6803,11 +6977,13 @@
               <w:spacing w:line="276" w:lineRule="auto"/>
               <w:rPr>
                 <w:sz w:val="15"/>
-              </w:rPr>
-            </w:pPr>
-            <w:r>
-              <w:rPr>
-                <w:sz w:val="15"/>
+                <w:highlight w:val="darkGray"/>
+              </w:rPr>
+            </w:pPr>
+            <w:r>
+              <w:rPr>
+                <w:sz w:val="15"/>
+                <w:highlight w:val="darkGray"/>
               </w:rPr>
               <w:t>False</w:t>
             </w:r>
@@ -6830,12 +7006,14 @@
               <w:spacing w:line="276" w:lineRule="auto"/>
               <w:rPr>
                 <w:sz w:val="15"/>
+                <w:highlight w:val="darkGray"/>
               </w:rPr>
             </w:pPr>
             <w:r>
               <w:rPr>
                 <w:rFonts w:ascii="Verdana" w:hAnsi="Verdana"/>
                 <w:sz w:val="14"/>
+                <w:highlight w:val="darkGray"/>
               </w:rPr>
               <w:t>Will invert the parity bit in a transmission if TRUE, and thus generate a parity error.</w:t>
             </w:r>
@@ -6861,6 +7039,7 @@
               <w:rPr>
                 <w:color w:val="000000" w:themeColor="text1"/>
                 <w:sz w:val="15"/>
+                <w:highlight w:val="darkGray"/>
               </w:rPr>
             </w:pPr>
             <w:proofErr w:type="spellStart"/>
@@ -6868,6 +7047,7 @@
               <w:rPr>
                 <w:rFonts w:ascii="Verdana" w:hAnsi="Verdana" w:cs="Helvetica"/>
                 <w:sz w:val="14"/>
+                <w:highlight w:val="darkGray"/>
               </w:rPr>
               <w:t>stop_bit_error</w:t>
             </w:r>
@@ -6891,11 +7071,13 @@
               <w:spacing w:line="276" w:lineRule="auto"/>
               <w:rPr>
                 <w:sz w:val="15"/>
-              </w:rPr>
-            </w:pPr>
-            <w:r>
-              <w:rPr>
-                <w:sz w:val="15"/>
+                <w:highlight w:val="darkGray"/>
+              </w:rPr>
+            </w:pPr>
+            <w:r>
+              <w:rPr>
+                <w:sz w:val="15"/>
+                <w:highlight w:val="darkGray"/>
               </w:rPr>
               <w:t>Boolean</w:t>
             </w:r>
@@ -6917,11 +7099,13 @@
               <w:spacing w:line="276" w:lineRule="auto"/>
               <w:rPr>
                 <w:sz w:val="15"/>
-              </w:rPr>
-            </w:pPr>
-            <w:r>
-              <w:rPr>
-                <w:sz w:val="15"/>
+                <w:highlight w:val="darkGray"/>
+              </w:rPr>
+            </w:pPr>
+            <w:r>
+              <w:rPr>
+                <w:sz w:val="15"/>
+                <w:highlight w:val="darkGray"/>
               </w:rPr>
               <w:t>False</w:t>
             </w:r>
@@ -6944,12 +7128,14 @@
               <w:spacing w:line="276" w:lineRule="auto"/>
               <w:rPr>
                 <w:sz w:val="15"/>
+                <w:highlight w:val="darkGray"/>
               </w:rPr>
             </w:pPr>
             <w:r>
               <w:rPr>
                 <w:rFonts w:ascii="Verdana" w:hAnsi="Verdana" w:cs="Courier New"/>
                 <w:sz w:val="14"/>
+                <w:highlight w:val="darkGray"/>
               </w:rPr>
               <w:t xml:space="preserve">Will invert the first stop bit in a transmission if TRUE. Note that the following UART frame may be misinterpreted if there is no Idle period or additional stop bits after the error injection. Hence a </w:t>
             </w:r>
@@ -6958,6 +7144,7 @@
               <w:rPr>
                 <w:rFonts w:ascii="Verdana" w:hAnsi="Verdana" w:cs="Courier New"/>
                 <w:sz w:val="14"/>
+                <w:highlight w:val="darkGray"/>
               </w:rPr>
               <w:t>stop_bit_error</w:t>
             </w:r>
@@ -6966,6 +7153,7 @@
               <w:rPr>
                 <w:rFonts w:ascii="Verdana" w:hAnsi="Verdana" w:cs="Courier New"/>
                 <w:sz w:val="14"/>
+                <w:highlight w:val="darkGray"/>
               </w:rPr>
               <w:t xml:space="preserve"> may lead to multiple following UART frame errors.</w:t>
             </w:r>
@@ -6982,36 +7170,41 @@
       <w:r>
         <w:rPr>
           <w:szCs w:val="18"/>
+          <w:highlight w:val="darkGray"/>
         </w:rPr>
         <w:t>Error injection in general is explained in ‘</w:t>
       </w:r>
       <w:r>
-        <w:t>UVVM Essential Mechanisms</w:t>
-      </w:r>
-      <w:r>
-        <w:t>’</w:t>
-      </w:r>
-      <w:r>
-        <w:t xml:space="preserve"> located in </w:t>
+        <w:rPr>
+          <w:highlight w:val="darkGray"/>
+        </w:rPr>
+        <w:t xml:space="preserve">UVVM Essential Mechanisms’ located in </w:t>
       </w:r>
       <w:proofErr w:type="spellStart"/>
       <w:r>
+        <w:rPr>
+          <w:highlight w:val="darkGray"/>
+        </w:rPr>
         <w:t>uvvm_vvc_framework</w:t>
       </w:r>
       <w:proofErr w:type="spellEnd"/>
       <w:r>
-        <w:t>/doc</w:t>
-      </w:r>
-      <w:r>
-        <w:t>.</w:t>
-      </w:r>
-      <w:r>
+        <w:rPr>
+          <w:highlight w:val="darkGray"/>
+        </w:rPr>
+        <w:t>/doc.</w:t>
+      </w:r>
+      <w:r>
+        <w:rPr>
+          <w:highlight w:val="darkGray"/>
+        </w:rPr>
         <w:br/>
       </w:r>
       <w:r>
         <w:rPr>
           <w:rFonts w:ascii="Verdana" w:hAnsi="Verdana"/>
           <w:sz w:val="14"/>
+          <w:highlight w:val="darkGray"/>
         </w:rPr>
         <w:t xml:space="preserve">Note: The </w:t>
       </w:r>
@@ -7020,6 +7213,7 @@
         <w:rPr>
           <w:rFonts w:ascii="Verdana" w:hAnsi="Verdana"/>
           <w:sz w:val="14"/>
+          <w:highlight w:val="darkGray"/>
         </w:rPr>
         <w:t>error_injection_config</w:t>
       </w:r>
@@ -7028,13 +7222,33 @@
         <w:rPr>
           <w:rFonts w:ascii="Verdana" w:hAnsi="Verdana"/>
           <w:sz w:val="14"/>
-        </w:rPr>
-        <w:t xml:space="preserve"> in the VVC config will override any error injection specified in the BFM config</w:t>
-      </w:r>
+          <w:highlight w:val="darkGray"/>
+        </w:rPr>
+        <w:t xml:space="preserve"> in the </w:t>
+      </w:r>
+      <w:proofErr w:type="spellStart"/>
       <w:r>
         <w:rPr>
           <w:rFonts w:ascii="Verdana" w:hAnsi="Verdana"/>
           <w:sz w:val="14"/>
+          <w:highlight w:val="darkGray"/>
+        </w:rPr>
+        <w:t>VVC</w:t>
+      </w:r>
+      <w:proofErr w:type="spellEnd"/>
+      <w:r>
+        <w:rPr>
+          <w:rFonts w:ascii="Verdana" w:hAnsi="Verdana"/>
+          <w:sz w:val="14"/>
+          <w:highlight w:val="darkGray"/>
+        </w:rPr>
+        <w:t xml:space="preserve"> config will override any error injection specified in the BFM config</w:t>
+      </w:r>
+      <w:r>
+        <w:rPr>
+          <w:rFonts w:ascii="Verdana" w:hAnsi="Verdana"/>
+          <w:sz w:val="14"/>
+          <w:highlight w:val="darkGray"/>
         </w:rPr>
         <w:t xml:space="preserve"> when using VVCs.</w:t>
       </w:r>
@@ -7188,15 +7402,31 @@
                 <w:b/>
                 <w:szCs w:val="18"/>
               </w:rPr>
-              <w:t>uart_transmit</w:t>
-            </w:r>
-            <w:proofErr w:type="spellEnd"/>
+              <w:t>uart_</w:t>
+            </w:r>
+            <w:proofErr w:type="gramStart"/>
             <w:r>
               <w:rPr>
                 <w:b/>
                 <w:szCs w:val="18"/>
               </w:rPr>
-              <w:t>()</w:t>
+              <w:t>transmit</w:t>
+            </w:r>
+            <w:proofErr w:type="spellEnd"/>
+            <w:r>
+              <w:rPr>
+                <w:b/>
+                <w:szCs w:val="18"/>
+              </w:rPr>
+              <w:t>(</w:t>
+            </w:r>
+            <w:proofErr w:type="gramEnd"/>
+            <w:r>
+              <w:rPr>
+                <w:b/>
+                <w:szCs w:val="18"/>
+              </w:rPr>
+              <w:t>)</w:t>
             </w:r>
           </w:p>
         </w:tc>
@@ -7393,15 +7623,31 @@
                 <w:sz w:val="15"/>
                 <w:szCs w:val="15"/>
               </w:rPr>
-              <w:t>uart_transmit</w:t>
-            </w:r>
-            <w:proofErr w:type="spellEnd"/>
-            <w:r>
-              <w:rPr>
-                <w:sz w:val="15"/>
-                <w:szCs w:val="15"/>
-              </w:rPr>
-              <w:t>()</w:t>
+              <w:t>uart_</w:t>
+            </w:r>
+            <w:proofErr w:type="gramStart"/>
+            <w:r>
+              <w:rPr>
+                <w:sz w:val="15"/>
+                <w:szCs w:val="15"/>
+              </w:rPr>
+              <w:t>transmit</w:t>
+            </w:r>
+            <w:proofErr w:type="spellEnd"/>
+            <w:r>
+              <w:rPr>
+                <w:sz w:val="15"/>
+                <w:szCs w:val="15"/>
+              </w:rPr>
+              <w:t>(</w:t>
+            </w:r>
+            <w:proofErr w:type="gramEnd"/>
+            <w:r>
+              <w:rPr>
+                <w:sz w:val="15"/>
+                <w:szCs w:val="15"/>
+              </w:rPr>
+              <w:t>)</w:t>
             </w:r>
             <w:r>
               <w:rPr>
@@ -7438,8 +7684,17 @@
                 <w:sz w:val="15"/>
                 <w:szCs w:val="15"/>
               </w:rPr>
-              <w:t>’ to the DUT</w:t>
-            </w:r>
+              <w:t xml:space="preserve">’ to the </w:t>
+            </w:r>
+            <w:proofErr w:type="spellStart"/>
+            <w:r>
+              <w:rPr>
+                <w:sz w:val="15"/>
+                <w:szCs w:val="15"/>
+              </w:rPr>
+              <w:t>DUT</w:t>
+            </w:r>
+            <w:proofErr w:type="spellEnd"/>
             <w:r>
               <w:rPr>
                 <w:sz w:val="15"/>
@@ -7703,6 +7958,7 @@
                 <w:rFonts w:cs="Helvetica"/>
                 <w:sz w:val="15"/>
                 <w:szCs w:val="15"/>
+                <w:highlight w:val="darkGray"/>
               </w:rPr>
               <w:t xml:space="preserve">Errors may be injected – depending on the </w:t>
             </w:r>
@@ -7712,6 +7968,7 @@
                 <w:rFonts w:cs="Helvetica"/>
                 <w:sz w:val="15"/>
                 <w:szCs w:val="15"/>
+                <w:highlight w:val="darkGray"/>
               </w:rPr>
               <w:t>error_injection_config</w:t>
             </w:r>
@@ -7721,6 +7978,7 @@
                 <w:rFonts w:cs="Helvetica"/>
                 <w:sz w:val="15"/>
                 <w:szCs w:val="15"/>
+                <w:highlight w:val="darkGray"/>
               </w:rPr>
               <w:t xml:space="preserve"> sub-record within the </w:t>
             </w:r>
@@ -7730,6 +7988,7 @@
                 <w:rFonts w:cs="Helvetica"/>
                 <w:sz w:val="15"/>
                 <w:szCs w:val="15"/>
+                <w:highlight w:val="darkGray"/>
               </w:rPr>
               <w:t>bfm_config</w:t>
             </w:r>
@@ -7808,18 +8067,28 @@
                 <w:sz w:val="15"/>
                 <w:szCs w:val="15"/>
               </w:rPr>
-              <w:t>uart_transmit</w:t>
-            </w:r>
-            <w:proofErr w:type="spellEnd"/>
+              <w:t>uart_</w:t>
+            </w:r>
+            <w:proofErr w:type="gramStart"/>
             <w:r>
               <w:rPr>
                 <w:rFonts w:ascii="Courier New" w:hAnsi="Courier New" w:cs="Courier New"/>
                 <w:sz w:val="15"/>
                 <w:szCs w:val="15"/>
               </w:rPr>
+              <w:t>transmit</w:t>
+            </w:r>
+            <w:proofErr w:type="spellEnd"/>
+            <w:r>
+              <w:rPr>
+                <w:rFonts w:ascii="Courier New" w:hAnsi="Courier New" w:cs="Courier New"/>
+                <w:sz w:val="15"/>
+                <w:szCs w:val="15"/>
+              </w:rPr>
               <w:t>(</w:t>
             </w:r>
             <w:proofErr w:type="spellStart"/>
+            <w:proofErr w:type="gramEnd"/>
             <w:r>
               <w:rPr>
                 <w:rFonts w:ascii="Courier New" w:hAnsi="Courier New" w:cs="Courier New"/>
@@ -7917,18 +8186,28 @@
                 <w:sz w:val="15"/>
                 <w:szCs w:val="15"/>
               </w:rPr>
-              <w:t>uart_transmit</w:t>
-            </w:r>
-            <w:proofErr w:type="spellEnd"/>
+              <w:t>uart_</w:t>
+            </w:r>
+            <w:proofErr w:type="gramStart"/>
             <w:r>
               <w:rPr>
                 <w:rFonts w:ascii="Courier New" w:hAnsi="Courier New" w:cs="Courier New"/>
                 <w:sz w:val="15"/>
                 <w:szCs w:val="15"/>
               </w:rPr>
+              <w:t>transmit</w:t>
+            </w:r>
+            <w:proofErr w:type="spellEnd"/>
+            <w:r>
+              <w:rPr>
+                <w:rFonts w:ascii="Courier New" w:hAnsi="Courier New" w:cs="Courier New"/>
+                <w:sz w:val="15"/>
+                <w:szCs w:val="15"/>
+              </w:rPr>
               <w:t>(</w:t>
             </w:r>
             <w:proofErr w:type="spellStart"/>
+            <w:proofErr w:type="gramEnd"/>
             <w:r>
               <w:rPr>
                 <w:rFonts w:ascii="Courier New" w:hAnsi="Courier New" w:cs="Courier New"/>
@@ -7996,15 +8275,43 @@
                 <w:sz w:val="15"/>
                 <w:szCs w:val="15"/>
               </w:rPr>
-              <w:t xml:space="preserve">, C_UART_BFM_CONFIG_DEFAULT, </w:t>
-            </w:r>
+              <w:t xml:space="preserve">, </w:t>
+            </w:r>
+            <w:proofErr w:type="spellStart"/>
             <w:r>
               <w:rPr>
                 <w:rFonts w:ascii="Courier New" w:hAnsi="Courier New" w:cs="Courier New"/>
                 <w:sz w:val="15"/>
                 <w:szCs w:val="15"/>
               </w:rPr>
-              <w:t>C_SCOPE,</w:t>
+              <w:t>C_UART_BFM_CONFIG_DEFAULT</w:t>
+            </w:r>
+            <w:proofErr w:type="spellEnd"/>
+            <w:r>
+              <w:rPr>
+                <w:rFonts w:ascii="Courier New" w:hAnsi="Courier New" w:cs="Courier New"/>
+                <w:sz w:val="15"/>
+                <w:szCs w:val="15"/>
+              </w:rPr>
+              <w:t xml:space="preserve">, </w:t>
+            </w:r>
+            <w:proofErr w:type="spellStart"/>
+            <w:r>
+              <w:rPr>
+                <w:rFonts w:ascii="Courier New" w:hAnsi="Courier New" w:cs="Courier New"/>
+                <w:sz w:val="15"/>
+                <w:szCs w:val="15"/>
+              </w:rPr>
+              <w:t>C_SCOPE</w:t>
+            </w:r>
+            <w:proofErr w:type="spellEnd"/>
+            <w:r>
+              <w:rPr>
+                <w:rFonts w:ascii="Courier New" w:hAnsi="Courier New" w:cs="Courier New"/>
+                <w:sz w:val="15"/>
+                <w:szCs w:val="15"/>
+              </w:rPr>
+              <w:t>,</w:t>
             </w:r>
             <w:r>
               <w:rPr>
@@ -8121,23 +8428,42 @@
                 <w:sz w:val="15"/>
                 <w:szCs w:val="15"/>
               </w:rPr>
-              <w:t>uart_transmit</w:t>
-            </w:r>
-            <w:proofErr w:type="spellEnd"/>
+              <w:t>uart_</w:t>
+            </w:r>
+            <w:proofErr w:type="gramStart"/>
             <w:r>
               <w:rPr>
                 <w:rFonts w:ascii="Courier New" w:hAnsi="Courier New" w:cs="Courier New"/>
                 <w:sz w:val="15"/>
                 <w:szCs w:val="15"/>
               </w:rPr>
-              <w:t>(C_</w:t>
-            </w:r>
+              <w:t>transmit</w:t>
+            </w:r>
+            <w:proofErr w:type="spellEnd"/>
             <w:r>
               <w:rPr>
                 <w:rFonts w:ascii="Courier New" w:hAnsi="Courier New" w:cs="Courier New"/>
                 <w:sz w:val="15"/>
                 <w:szCs w:val="15"/>
               </w:rPr>
+              <w:t>(</w:t>
+            </w:r>
+            <w:proofErr w:type="spellStart"/>
+            <w:proofErr w:type="gramEnd"/>
+            <w:r>
+              <w:rPr>
+                <w:rFonts w:ascii="Courier New" w:hAnsi="Courier New" w:cs="Courier New"/>
+                <w:sz w:val="15"/>
+                <w:szCs w:val="15"/>
+              </w:rPr>
+              <w:t>C_</w:t>
+            </w:r>
+            <w:r>
+              <w:rPr>
+                <w:rFonts w:ascii="Courier New" w:hAnsi="Courier New" w:cs="Courier New"/>
+                <w:sz w:val="15"/>
+                <w:szCs w:val="15"/>
+              </w:rPr>
               <w:t>ASCII</w:t>
             </w:r>
             <w:r>
@@ -8156,6 +8482,7 @@
               </w:rPr>
               <w:t>A</w:t>
             </w:r>
+            <w:proofErr w:type="spellEnd"/>
             <w:r>
               <w:rPr>
                 <w:rFonts w:ascii="Courier New" w:hAnsi="Courier New" w:cs="Courier New"/>
@@ -8244,15 +8571,31 @@
                 <w:b/>
                 <w:szCs w:val="14"/>
               </w:rPr>
-              <w:t>uart_receive</w:t>
-            </w:r>
-            <w:proofErr w:type="spellEnd"/>
+              <w:t>uart_</w:t>
+            </w:r>
+            <w:proofErr w:type="gramStart"/>
             <w:r>
               <w:rPr>
                 <w:b/>
                 <w:szCs w:val="14"/>
               </w:rPr>
-              <w:t>()</w:t>
+              <w:t>receive</w:t>
+            </w:r>
+            <w:proofErr w:type="spellEnd"/>
+            <w:r>
+              <w:rPr>
+                <w:b/>
+                <w:szCs w:val="14"/>
+              </w:rPr>
+              <w:t>(</w:t>
+            </w:r>
+            <w:proofErr w:type="gramEnd"/>
+            <w:r>
+              <w:rPr>
+                <w:b/>
+                <w:szCs w:val="14"/>
+              </w:rPr>
+              <w:t>)</w:t>
             </w:r>
           </w:p>
         </w:tc>
@@ -8473,15 +8816,31 @@
                 <w:sz w:val="15"/>
                 <w:szCs w:val="15"/>
               </w:rPr>
-              <w:t>uart_receive</w:t>
-            </w:r>
-            <w:proofErr w:type="spellEnd"/>
-            <w:r>
-              <w:rPr>
-                <w:sz w:val="15"/>
-                <w:szCs w:val="15"/>
-              </w:rPr>
-              <w:t xml:space="preserve">() procedure </w:t>
+              <w:t>uart_</w:t>
+            </w:r>
+            <w:proofErr w:type="gramStart"/>
+            <w:r>
+              <w:rPr>
+                <w:sz w:val="15"/>
+                <w:szCs w:val="15"/>
+              </w:rPr>
+              <w:t>receive</w:t>
+            </w:r>
+            <w:proofErr w:type="spellEnd"/>
+            <w:r>
+              <w:rPr>
+                <w:sz w:val="15"/>
+                <w:szCs w:val="15"/>
+              </w:rPr>
+              <w:t>(</w:t>
+            </w:r>
+            <w:proofErr w:type="gramEnd"/>
+            <w:r>
+              <w:rPr>
+                <w:sz w:val="15"/>
+                <w:szCs w:val="15"/>
+              </w:rPr>
+              <w:t xml:space="preserve">) procedure </w:t>
             </w:r>
             <w:r>
               <w:rPr>
@@ -8988,6 +9347,7 @@
               </w:rPr>
               <w:t>_</w:t>
             </w:r>
+            <w:proofErr w:type="gramStart"/>
             <w:r>
               <w:rPr>
                 <w:sz w:val="15"/>
@@ -9001,7 +9361,15 @@
                 <w:sz w:val="15"/>
                 <w:szCs w:val="15"/>
               </w:rPr>
-              <w:t>().</w:t>
+              <w:t>(</w:t>
+            </w:r>
+            <w:proofErr w:type="gramEnd"/>
+            <w:r>
+              <w:rPr>
+                <w:sz w:val="15"/>
+                <w:szCs w:val="15"/>
+              </w:rPr>
+              <w:t>).</w:t>
             </w:r>
           </w:p>
           <w:p>
@@ -9028,12 +9396,21 @@
               <w:t xml:space="preserve">A log message is written if ID_BFM ID is enabled for the specified message ID panel. This will only occur if the argument </w:t>
             </w:r>
             <w:proofErr w:type="spellStart"/>
-            <w:r>
-              <w:rPr>
-                <w:sz w:val="15"/>
-                <w:szCs w:val="15"/>
-              </w:rPr>
-              <w:t>proc_name</w:t>
+            <w:proofErr w:type="gramStart"/>
+            <w:r>
+              <w:rPr>
+                <w:sz w:val="15"/>
+                <w:szCs w:val="15"/>
+              </w:rPr>
+              <w:t>proc</w:t>
+            </w:r>
+            <w:proofErr w:type="gramEnd"/>
+            <w:r>
+              <w:rPr>
+                <w:sz w:val="15"/>
+                <w:szCs w:val="15"/>
+              </w:rPr>
+              <w:t>_name</w:t>
             </w:r>
             <w:proofErr w:type="spellEnd"/>
             <w:r>
@@ -9284,6 +9661,7 @@
               <w:t>Calculated parity ‘</w:t>
             </w:r>
             <w:proofErr w:type="spellStart"/>
+            <w:proofErr w:type="gramStart"/>
             <w:r>
               <w:rPr>
                 <w:sz w:val="15"/>
@@ -9292,6 +9670,7 @@
               <w:t>config.parity</w:t>
             </w:r>
             <w:proofErr w:type="spellEnd"/>
+            <w:proofErr w:type="gramEnd"/>
             <w:r>
               <w:rPr>
                 <w:sz w:val="15"/>
@@ -9399,18 +9778,28 @@
                 <w:sz w:val="15"/>
                 <w:szCs w:val="15"/>
               </w:rPr>
-              <w:t>uart_receive</w:t>
-            </w:r>
-            <w:proofErr w:type="spellEnd"/>
+              <w:t>uart_</w:t>
+            </w:r>
+            <w:proofErr w:type="gramStart"/>
             <w:r>
               <w:rPr>
                 <w:rFonts w:ascii="Courier New" w:hAnsi="Courier New" w:cs="Courier New"/>
                 <w:sz w:val="15"/>
                 <w:szCs w:val="15"/>
               </w:rPr>
+              <w:t>receive</w:t>
+            </w:r>
+            <w:proofErr w:type="spellEnd"/>
+            <w:r>
+              <w:rPr>
+                <w:rFonts w:ascii="Courier New" w:hAnsi="Courier New" w:cs="Courier New"/>
+                <w:sz w:val="15"/>
+                <w:szCs w:val="15"/>
+              </w:rPr>
               <w:t>(</w:t>
             </w:r>
             <w:proofErr w:type="spellStart"/>
+            <w:proofErr w:type="gramEnd"/>
             <w:r>
               <w:rPr>
                 <w:rFonts w:ascii="Courier New" w:hAnsi="Courier New" w:cs="Courier New"/>
@@ -9529,18 +9918,28 @@
                 <w:sz w:val="15"/>
                 <w:szCs w:val="15"/>
               </w:rPr>
-              <w:t>uart_receive</w:t>
-            </w:r>
-            <w:proofErr w:type="spellEnd"/>
+              <w:t>uart_</w:t>
+            </w:r>
+            <w:proofErr w:type="gramStart"/>
             <w:r>
               <w:rPr>
                 <w:rFonts w:ascii="Courier New" w:hAnsi="Courier New" w:cs="Courier New"/>
                 <w:sz w:val="15"/>
                 <w:szCs w:val="15"/>
               </w:rPr>
+              <w:t>receive</w:t>
+            </w:r>
+            <w:proofErr w:type="spellEnd"/>
+            <w:r>
+              <w:rPr>
+                <w:rFonts w:ascii="Courier New" w:hAnsi="Courier New" w:cs="Courier New"/>
+                <w:sz w:val="15"/>
+                <w:szCs w:val="15"/>
+              </w:rPr>
               <w:t>(</w:t>
             </w:r>
             <w:proofErr w:type="spellStart"/>
+            <w:proofErr w:type="gramEnd"/>
             <w:r>
               <w:rPr>
                 <w:rFonts w:ascii="Courier New" w:hAnsi="Courier New" w:cs="Courier New"/>
@@ -9626,15 +10025,59 @@
                 <w:sz w:val="15"/>
                 <w:szCs w:val="15"/>
               </w:rPr>
-              <w:t xml:space="preserve">, C_UART_BFM_CONFIG_DEFAULT, C_SCOPE, </w:t>
-            </w:r>
+              <w:t xml:space="preserve">, </w:t>
+            </w:r>
+            <w:proofErr w:type="spellStart"/>
             <w:r>
               <w:rPr>
                 <w:rFonts w:ascii="Courier New" w:hAnsi="Courier New" w:cs="Courier New"/>
                 <w:sz w:val="15"/>
                 <w:szCs w:val="15"/>
               </w:rPr>
+              <w:t>C_UART_BFM_CONFIG_DEFAULT</w:t>
+            </w:r>
+            <w:proofErr w:type="spellEnd"/>
+            <w:r>
+              <w:rPr>
+                <w:rFonts w:ascii="Courier New" w:hAnsi="Courier New" w:cs="Courier New"/>
+                <w:sz w:val="15"/>
+                <w:szCs w:val="15"/>
+              </w:rPr>
+              <w:t xml:space="preserve">, </w:t>
+            </w:r>
+            <w:proofErr w:type="spellStart"/>
+            <w:r>
+              <w:rPr>
+                <w:rFonts w:ascii="Courier New" w:hAnsi="Courier New" w:cs="Courier New"/>
+                <w:sz w:val="15"/>
+                <w:szCs w:val="15"/>
+              </w:rPr>
+              <w:t>C_SCOPE</w:t>
+            </w:r>
+            <w:proofErr w:type="spellEnd"/>
+            <w:r>
+              <w:rPr>
+                <w:rFonts w:ascii="Courier New" w:hAnsi="Courier New" w:cs="Courier New"/>
+                <w:sz w:val="15"/>
+                <w:szCs w:val="15"/>
+              </w:rPr>
+              <w:t xml:space="preserve">, </w:t>
+            </w:r>
+            <w:r>
+              <w:rPr>
+                <w:rFonts w:ascii="Courier New" w:hAnsi="Courier New" w:cs="Courier New"/>
+                <w:sz w:val="15"/>
+                <w:szCs w:val="15"/>
+              </w:rPr>
               <w:br/>
+            </w:r>
+            <w:r>
+              <w:rPr>
+                <w:rFonts w:ascii="Courier New" w:hAnsi="Courier New" w:cs="Courier New"/>
+                <w:sz w:val="15"/>
+                <w:szCs w:val="15"/>
+              </w:rPr>
+              <w:lastRenderedPageBreak/>
               <w:t xml:space="preserve">                 </w:t>
             </w:r>
             <w:proofErr w:type="spellStart"/>
@@ -9719,7 +10162,6 @@
                 <w:sz w:val="15"/>
                 <w:szCs w:val="15"/>
               </w:rPr>
-              <w:lastRenderedPageBreak/>
               <w:t xml:space="preserve">    </w:t>
             </w:r>
             <w:proofErr w:type="spellStart"/>
@@ -9729,18 +10171,28 @@
                 <w:sz w:val="15"/>
                 <w:szCs w:val="15"/>
               </w:rPr>
-              <w:t>uart_receive</w:t>
-            </w:r>
-            <w:proofErr w:type="spellEnd"/>
+              <w:t>uart_</w:t>
+            </w:r>
+            <w:proofErr w:type="gramStart"/>
             <w:r>
               <w:rPr>
                 <w:rFonts w:ascii="Courier New" w:hAnsi="Courier New" w:cs="Courier New"/>
                 <w:sz w:val="15"/>
                 <w:szCs w:val="15"/>
               </w:rPr>
+              <w:t>receive</w:t>
+            </w:r>
+            <w:proofErr w:type="spellEnd"/>
+            <w:r>
+              <w:rPr>
+                <w:rFonts w:ascii="Courier New" w:hAnsi="Courier New" w:cs="Courier New"/>
+                <w:sz w:val="15"/>
+                <w:szCs w:val="15"/>
+              </w:rPr>
               <w:t>(</w:t>
             </w:r>
             <w:proofErr w:type="spellStart"/>
+            <w:proofErr w:type="gramEnd"/>
             <w:r>
               <w:rPr>
                 <w:rFonts w:ascii="Courier New" w:hAnsi="Courier New" w:cs="Courier New"/>
@@ -9806,15 +10258,31 @@
                 <w:szCs w:val="14"/>
               </w:rPr>
               <w:lastRenderedPageBreak/>
-              <w:t>uart_expect</w:t>
-            </w:r>
-            <w:proofErr w:type="spellEnd"/>
+              <w:t>uart_</w:t>
+            </w:r>
+            <w:proofErr w:type="gramStart"/>
             <w:r>
               <w:rPr>
                 <w:b/>
                 <w:szCs w:val="14"/>
               </w:rPr>
-              <w:t>()</w:t>
+              <w:t>expect</w:t>
+            </w:r>
+            <w:proofErr w:type="spellEnd"/>
+            <w:r>
+              <w:rPr>
+                <w:b/>
+                <w:szCs w:val="14"/>
+              </w:rPr>
+              <w:t>(</w:t>
+            </w:r>
+            <w:proofErr w:type="gramEnd"/>
+            <w:r>
+              <w:rPr>
+                <w:b/>
+                <w:szCs w:val="14"/>
+              </w:rPr>
+              <w:t>)</w:t>
             </w:r>
             <w:r>
               <w:rPr>
@@ -10093,6 +10561,7 @@
               </w:rPr>
               <w:t>_</w:t>
             </w:r>
+            <w:proofErr w:type="gramStart"/>
             <w:r>
               <w:rPr>
                 <w:sz w:val="15"/>
@@ -10106,7 +10575,15 @@
                 <w:sz w:val="15"/>
                 <w:szCs w:val="15"/>
               </w:rPr>
-              <w:t xml:space="preserve">() procedure </w:t>
+              <w:t>(</w:t>
+            </w:r>
+            <w:proofErr w:type="gramEnd"/>
+            <w:r>
+              <w:rPr>
+                <w:sz w:val="15"/>
+                <w:szCs w:val="15"/>
+              </w:rPr>
+              <w:t xml:space="preserve">) procedure </w:t>
             </w:r>
             <w:r>
               <w:rPr>
@@ -10129,12 +10606,21 @@
               </w:rPr>
               <w:t xml:space="preserve">on the </w:t>
             </w:r>
-            <w:r>
-              <w:rPr>
-                <w:sz w:val="15"/>
-                <w:szCs w:val="15"/>
-              </w:rPr>
-              <w:t xml:space="preserve">BFM </w:t>
+            <w:proofErr w:type="spellStart"/>
+            <w:r>
+              <w:rPr>
+                <w:sz w:val="15"/>
+                <w:szCs w:val="15"/>
+              </w:rPr>
+              <w:t>BFM</w:t>
+            </w:r>
+            <w:proofErr w:type="spellEnd"/>
+            <w:r>
+              <w:rPr>
+                <w:sz w:val="15"/>
+                <w:szCs w:val="15"/>
+              </w:rPr>
+              <w:t xml:space="preserve"> </w:t>
             </w:r>
             <w:proofErr w:type="spellStart"/>
             <w:r>
@@ -10283,15 +10769,31 @@
                 <w:sz w:val="15"/>
                 <w:szCs w:val="15"/>
               </w:rPr>
-              <w:t>uart_receive</w:t>
-            </w:r>
-            <w:proofErr w:type="spellEnd"/>
-            <w:r>
-              <w:rPr>
-                <w:sz w:val="15"/>
-                <w:szCs w:val="15"/>
-              </w:rPr>
-              <w:t>()</w:t>
+              <w:t>uart_</w:t>
+            </w:r>
+            <w:proofErr w:type="gramStart"/>
+            <w:r>
+              <w:rPr>
+                <w:sz w:val="15"/>
+                <w:szCs w:val="15"/>
+              </w:rPr>
+              <w:t>receive</w:t>
+            </w:r>
+            <w:proofErr w:type="spellEnd"/>
+            <w:r>
+              <w:rPr>
+                <w:sz w:val="15"/>
+                <w:szCs w:val="15"/>
+              </w:rPr>
+              <w:t>(</w:t>
+            </w:r>
+            <w:proofErr w:type="gramEnd"/>
+            <w:r>
+              <w:rPr>
+                <w:sz w:val="15"/>
+                <w:szCs w:val="15"/>
+              </w:rPr>
+              <w:t>)</w:t>
             </w:r>
             <w:r>
               <w:rPr>
@@ -11201,15 +11703,31 @@
                 <w:sz w:val="15"/>
                 <w:szCs w:val="15"/>
               </w:rPr>
-              <w:t>uart_receive</w:t>
-            </w:r>
-            <w:proofErr w:type="spellEnd"/>
-            <w:r>
-              <w:rPr>
-                <w:sz w:val="15"/>
-                <w:szCs w:val="15"/>
-              </w:rPr>
-              <w:t>() procedure.</w:t>
+              <w:t>uart_</w:t>
+            </w:r>
+            <w:proofErr w:type="gramStart"/>
+            <w:r>
+              <w:rPr>
+                <w:sz w:val="15"/>
+                <w:szCs w:val="15"/>
+              </w:rPr>
+              <w:t>receive</w:t>
+            </w:r>
+            <w:proofErr w:type="spellEnd"/>
+            <w:r>
+              <w:rPr>
+                <w:sz w:val="15"/>
+                <w:szCs w:val="15"/>
+              </w:rPr>
+              <w:t>(</w:t>
+            </w:r>
+            <w:proofErr w:type="gramEnd"/>
+            <w:r>
+              <w:rPr>
+                <w:sz w:val="15"/>
+                <w:szCs w:val="15"/>
+              </w:rPr>
+              <w:t>) procedure.</w:t>
             </w:r>
           </w:p>
           <w:p>
@@ -11286,16 +11804,34 @@
                 <w:sz w:val="15"/>
                 <w:szCs w:val="15"/>
               </w:rPr>
-              <w:t>uart_expect</w:t>
-            </w:r>
-            <w:proofErr w:type="spellEnd"/>
+              <w:t>uart_</w:t>
+            </w:r>
+            <w:proofErr w:type="gramStart"/>
             <w:r>
               <w:rPr>
                 <w:rFonts w:ascii="Courier New" w:hAnsi="Courier New" w:cs="Courier New"/>
                 <w:sz w:val="15"/>
                 <w:szCs w:val="15"/>
               </w:rPr>
-              <w:t>(x"3B",1, 0 ns</w:t>
+              <w:t>expect</w:t>
+            </w:r>
+            <w:proofErr w:type="spellEnd"/>
+            <w:r>
+              <w:rPr>
+                <w:rFonts w:ascii="Courier New" w:hAnsi="Courier New" w:cs="Courier New"/>
+                <w:sz w:val="15"/>
+                <w:szCs w:val="15"/>
+              </w:rPr>
+              <w:t>(</w:t>
+            </w:r>
+            <w:proofErr w:type="gramEnd"/>
+            <w:r>
+              <w:rPr>
+                <w:rFonts w:ascii="Courier New" w:hAnsi="Courier New" w:cs="Courier New"/>
+                <w:sz w:val="15"/>
+                <w:szCs w:val="15"/>
+              </w:rPr>
+              <w:t>x"3B",1, 0 ns</w:t>
             </w:r>
             <w:r>
               <w:rPr>
@@ -11409,17 +11945,37 @@
                 <w:sz w:val="15"/>
                 <w:szCs w:val="15"/>
               </w:rPr>
-              <w:t>uart_expect</w:t>
-            </w:r>
-            <w:proofErr w:type="spellEnd"/>
+              <w:t>uart_</w:t>
+            </w:r>
+            <w:proofErr w:type="gramStart"/>
             <w:r>
               <w:rPr>
                 <w:rFonts w:ascii="Courier New" w:hAnsi="Courier New" w:cs="Courier New"/>
                 <w:sz w:val="15"/>
                 <w:szCs w:val="15"/>
               </w:rPr>
-              <w:t>(C_CR_BYTE</w:t>
-            </w:r>
+              <w:t>expect</w:t>
+            </w:r>
+            <w:proofErr w:type="spellEnd"/>
+            <w:r>
+              <w:rPr>
+                <w:rFonts w:ascii="Courier New" w:hAnsi="Courier New" w:cs="Courier New"/>
+                <w:sz w:val="15"/>
+                <w:szCs w:val="15"/>
+              </w:rPr>
+              <w:t>(</w:t>
+            </w:r>
+            <w:proofErr w:type="spellStart"/>
+            <w:proofErr w:type="gramEnd"/>
+            <w:r>
+              <w:rPr>
+                <w:rFonts w:ascii="Courier New" w:hAnsi="Courier New" w:cs="Courier New"/>
+                <w:sz w:val="15"/>
+                <w:szCs w:val="15"/>
+              </w:rPr>
+              <w:t>C_CR_BYTE</w:t>
+            </w:r>
+            <w:proofErr w:type="spellEnd"/>
             <w:r>
               <w:rPr>
                 <w:rFonts w:ascii="Courier New" w:hAnsi="Courier New" w:cs="Courier New"/>
@@ -11465,25 +12021,81 @@
                 <w:sz w:val="15"/>
                 <w:szCs w:val="15"/>
               </w:rPr>
-              <w:t>uart_expect</w:t>
-            </w:r>
-            <w:proofErr w:type="spellEnd"/>
+              <w:t>uart_</w:t>
+            </w:r>
+            <w:proofErr w:type="gramStart"/>
             <w:r>
               <w:rPr>
                 <w:rFonts w:ascii="Courier New" w:hAnsi="Courier New" w:cs="Courier New"/>
                 <w:sz w:val="15"/>
                 <w:szCs w:val="15"/>
               </w:rPr>
-              <w:t>(C_CR_BYT</w:t>
-            </w:r>
+              <w:t>expect</w:t>
+            </w:r>
+            <w:proofErr w:type="spellEnd"/>
             <w:r>
               <w:rPr>
                 <w:rFonts w:ascii="Courier New" w:hAnsi="Courier New" w:cs="Courier New"/>
                 <w:sz w:val="15"/>
                 <w:szCs w:val="15"/>
               </w:rPr>
-              <w:t>E, C_TIMEOUT, C_MAX_RECEPTIONS</w:t>
-            </w:r>
+              <w:t>(</w:t>
+            </w:r>
+            <w:proofErr w:type="spellStart"/>
+            <w:proofErr w:type="gramEnd"/>
+            <w:r>
+              <w:rPr>
+                <w:rFonts w:ascii="Courier New" w:hAnsi="Courier New" w:cs="Courier New"/>
+                <w:sz w:val="15"/>
+                <w:szCs w:val="15"/>
+              </w:rPr>
+              <w:t>C_CR_BYT</w:t>
+            </w:r>
+            <w:r>
+              <w:rPr>
+                <w:rFonts w:ascii="Courier New" w:hAnsi="Courier New" w:cs="Courier New"/>
+                <w:sz w:val="15"/>
+                <w:szCs w:val="15"/>
+              </w:rPr>
+              <w:t>E</w:t>
+            </w:r>
+            <w:proofErr w:type="spellEnd"/>
+            <w:r>
+              <w:rPr>
+                <w:rFonts w:ascii="Courier New" w:hAnsi="Courier New" w:cs="Courier New"/>
+                <w:sz w:val="15"/>
+                <w:szCs w:val="15"/>
+              </w:rPr>
+              <w:t xml:space="preserve">, </w:t>
+            </w:r>
+            <w:proofErr w:type="spellStart"/>
+            <w:r>
+              <w:rPr>
+                <w:rFonts w:ascii="Courier New" w:hAnsi="Courier New" w:cs="Courier New"/>
+                <w:sz w:val="15"/>
+                <w:szCs w:val="15"/>
+              </w:rPr>
+              <w:t>C_TIMEOUT</w:t>
+            </w:r>
+            <w:proofErr w:type="spellEnd"/>
+            <w:r>
+              <w:rPr>
+                <w:rFonts w:ascii="Courier New" w:hAnsi="Courier New" w:cs="Courier New"/>
+                <w:sz w:val="15"/>
+                <w:szCs w:val="15"/>
+              </w:rPr>
+              <w:t xml:space="preserve">, </w:t>
+            </w:r>
+            <w:proofErr w:type="spellStart"/>
+            <w:r>
+              <w:rPr>
+                <w:rFonts w:ascii="Courier New" w:hAnsi="Courier New" w:cs="Courier New"/>
+                <w:sz w:val="15"/>
+                <w:szCs w:val="15"/>
+              </w:rPr>
+              <w:t>C_MAX_RECEPTIONS</w:t>
+            </w:r>
+            <w:proofErr w:type="spellEnd"/>
             <w:r>
               <w:rPr>
                 <w:rFonts w:ascii="Courier New" w:hAnsi="Courier New" w:cs="Courier New"/>
@@ -13063,12 +13675,14 @@
               <w:spacing w:line="276" w:lineRule="auto"/>
               <w:rPr>
                 <w:szCs w:val="18"/>
+                <w:highlight w:val="darkGray"/>
               </w:rPr>
             </w:pPr>
             <w:proofErr w:type="spellStart"/>
             <w:r>
               <w:rPr>
                 <w:szCs w:val="18"/>
+                <w:highlight w:val="darkGray"/>
               </w:rPr>
               <w:t>error_injection</w:t>
             </w:r>
@@ -13090,35 +13704,38 @@
               <w:spacing w:line="276" w:lineRule="auto"/>
               <w:rPr>
                 <w:szCs w:val="18"/>
+                <w:highlight w:val="darkGray"/>
               </w:rPr>
             </w:pPr>
             <w:proofErr w:type="spellStart"/>
             <w:r>
               <w:rPr>
                 <w:szCs w:val="18"/>
+                <w:highlight w:val="darkGray"/>
               </w:rPr>
               <w:t>t_</w:t>
             </w:r>
             <w:r>
               <w:rPr>
                 <w:szCs w:val="18"/>
+                <w:highlight w:val="darkGray"/>
               </w:rPr>
               <w:t>bfm_</w:t>
             </w:r>
             <w:r>
               <w:rPr>
                 <w:szCs w:val="18"/>
+                <w:highlight w:val="darkGray"/>
               </w:rPr>
               <w:t>error_in</w:t>
             </w:r>
             <w:r>
               <w:rPr>
                 <w:szCs w:val="18"/>
+                <w:highlight w:val="darkGray"/>
               </w:rPr>
               <w:t>jection</w:t>
             </w:r>
-            <w:bookmarkStart w:id="4" w:name="_GoBack"/>
-            <w:bookmarkEnd w:id="4"/>
             <w:proofErr w:type="spellEnd"/>
           </w:p>
         </w:tc>
@@ -13137,11 +13754,13 @@
               <w:spacing w:line="276" w:lineRule="auto"/>
               <w:rPr>
                 <w:szCs w:val="18"/>
+                <w:highlight w:val="darkGray"/>
               </w:rPr>
             </w:pPr>
             <w:r>
               <w:rPr>
                 <w:szCs w:val="18"/>
+                <w:highlight w:val="darkGray"/>
               </w:rPr>
               <w:t>C_ERROR_INJECTION_INACTIVE</w:t>
             </w:r>
@@ -13164,40 +13783,43 @@
               <w:spacing w:line="276" w:lineRule="auto"/>
               <w:rPr>
                 <w:szCs w:val="18"/>
+                <w:highlight w:val="darkGray"/>
               </w:rPr>
             </w:pPr>
             <w:r>
               <w:rPr>
                 <w:szCs w:val="18"/>
+                <w:highlight w:val="darkGray"/>
               </w:rPr>
               <w:t>See error injection record on page 2.</w:t>
             </w:r>
             <w:r>
               <w:rPr>
                 <w:szCs w:val="18"/>
+                <w:highlight w:val="darkGray"/>
               </w:rPr>
               <w:br/>
               <w:t>Error injection in general is explained in ‘</w:t>
             </w:r>
             <w:r>
-              <w:t>UVVM Essential Mechanisms</w:t>
-            </w:r>
-            <w:r>
-              <w:t>’</w:t>
-            </w:r>
-            <w:r>
-              <w:t xml:space="preserve"> located in </w:t>
-            </w:r>
-            <w:proofErr w:type="spellStart"/>
-            <w:r>
+              <w:rPr>
+                <w:highlight w:val="darkGray"/>
+              </w:rPr>
+              <w:t xml:space="preserve">UVVM Essential Mechanisms’ located in </w:t>
+            </w:r>
+            <w:proofErr w:type="spellStart"/>
+            <w:r>
+              <w:rPr>
+                <w:highlight w:val="darkGray"/>
+              </w:rPr>
               <w:t>uvvm_vvc_framework</w:t>
             </w:r>
             <w:proofErr w:type="spellEnd"/>
             <w:r>
-              <w:t>/doc</w:t>
-            </w:r>
-            <w:r>
-              <w:t>.</w:t>
+              <w:rPr>
+                <w:highlight w:val="darkGray"/>
+              </w:rPr>
+              <w:t>/doc.</w:t>
             </w:r>
           </w:p>
         </w:tc>
@@ -13377,17 +13999,19 @@
         <w:t xml:space="preserve">dependent on </w:t>
       </w:r>
       <w:r>
-        <w:t>the UVVM</w:t>
-      </w:r>
+        <w:t xml:space="preserve">the </w:t>
+      </w:r>
+      <w:proofErr w:type="spellStart"/>
+      <w:r>
+        <w:t>UVVM</w:t>
+      </w:r>
+      <w:proofErr w:type="spellEnd"/>
       <w:r>
         <w:t xml:space="preserve"> Utility Library (</w:t>
       </w:r>
-      <w:r>
-        <w:t>UVVM-</w:t>
-      </w:r>
       <w:proofErr w:type="spellStart"/>
       <w:r>
-        <w:t>Util</w:t>
+        <w:t>UVVM-Util</w:t>
       </w:r>
       <w:proofErr w:type="spellEnd"/>
       <w:r>
@@ -13398,12 +14022,9 @@
       <w:r>
         <w:t xml:space="preserve">See the separate </w:t>
       </w:r>
-      <w:r>
-        <w:t>UVVM-</w:t>
-      </w:r>
       <w:proofErr w:type="spellStart"/>
       <w:r>
-        <w:t>Util</w:t>
+        <w:t>UVVM-Util</w:t>
       </w:r>
       <w:proofErr w:type="spellEnd"/>
       <w:r>
@@ -13413,11 +14034,11 @@
         <w:t>.</w:t>
       </w:r>
       <w:r>
-        <w:t xml:space="preserve"> After UVVM-</w:t>
+        <w:t xml:space="preserve"> After </w:t>
       </w:r>
       <w:proofErr w:type="spellStart"/>
       <w:r>
-        <w:t>Util</w:t>
+        <w:t>UVVM-Util</w:t>
       </w:r>
       <w:proofErr w:type="spellEnd"/>
       <w:r>
@@ -13432,7 +14053,15 @@
       </w:r>
       <w:proofErr w:type="spellEnd"/>
       <w:r>
-        <w:t xml:space="preserve"> BFM can be compiled into any desired library.</w:t>
+        <w:t xml:space="preserve"> </w:t>
+      </w:r>
+      <w:proofErr w:type="spellStart"/>
+      <w:r>
+        <w:t>BFM</w:t>
+      </w:r>
+      <w:proofErr w:type="spellEnd"/>
+      <w:r>
+        <w:t xml:space="preserve"> can be compiled into any desired library.</w:t>
       </w:r>
     </w:p>
     <w:p>
@@ -13491,10 +14120,13 @@
         <w:t xml:space="preserve"> s</w:t>
       </w:r>
       <w:r>
-        <w:t>ee UVVM-</w:t>
+        <w:t xml:space="preserve">ee </w:t>
       </w:r>
       <w:proofErr w:type="spellStart"/>
       <w:r>
+        <w:t>UVVM-</w:t>
+      </w:r>
+      <w:r>
         <w:t>Util</w:t>
       </w:r>
       <w:proofErr w:type="spellEnd"/>
@@ -13504,13 +14136,6 @@
       <w:r>
         <w:t>.</w:t>
       </w:r>
-    </w:p>
-    <w:p>
-      <w:pPr>
-        <w:rPr>
-          <w:sz w:val="20"/>
-        </w:rPr>
-      </w:pPr>
     </w:p>
     <w:p>
       <w:pPr>
@@ -13519,7 +14144,7 @@
           <w:rFonts w:ascii="Helvetica" w:hAnsi="Helvetica"/>
         </w:rPr>
       </w:pPr>
-      <w:bookmarkStart w:id="5" w:name="_Ref423952304"/>
+      <w:bookmarkStart w:id="4" w:name="_Ref423952304"/>
       <w:r>
         <w:rPr>
           <w:rFonts w:ascii="Helvetica" w:hAnsi="Helvetica"/>
@@ -13533,7 +14158,7 @@
         <w:lastRenderedPageBreak/>
         <w:t>Local BFM overloads</w:t>
       </w:r>
-      <w:bookmarkEnd w:id="5"/>
+      <w:bookmarkEnd w:id="4"/>
       <w:r>
         <w:rPr>
           <w:rFonts w:ascii="Helvetica" w:hAnsi="Helvetica"/>
@@ -13573,15 +14198,31 @@
         <w:rPr>
           <w:rFonts w:ascii="Courier New" w:hAnsi="Courier New" w:cs="Courier New"/>
         </w:rPr>
-        <w:t>uart_transmit</w:t>
+        <w:t>uart_</w:t>
+      </w:r>
+      <w:proofErr w:type="gramStart"/>
+      <w:r>
+        <w:rPr>
+          <w:rFonts w:ascii="Courier New" w:hAnsi="Courier New" w:cs="Courier New"/>
+        </w:rPr>
+        <w:t>transmit</w:t>
       </w:r>
       <w:proofErr w:type="spellEnd"/>
       <w:r>
         <w:rPr>
           <w:rFonts w:ascii="Courier New" w:hAnsi="Courier New" w:cs="Courier New"/>
         </w:rPr>
-        <w:t>(C_ASCII_A</w:t>
-      </w:r>
+        <w:t>(</w:t>
+      </w:r>
+      <w:proofErr w:type="spellStart"/>
+      <w:proofErr w:type="gramEnd"/>
+      <w:r>
+        <w:rPr>
+          <w:rFonts w:ascii="Courier New" w:hAnsi="Courier New" w:cs="Courier New"/>
+        </w:rPr>
+        <w:t>C_ASCII_A</w:t>
+      </w:r>
+      <w:proofErr w:type="spellEnd"/>
       <w:r>
         <w:rPr>
           <w:rFonts w:ascii="Courier New" w:hAnsi="Courier New" w:cs="Courier New"/>
@@ -13631,21 +14272,37 @@
         <w:rPr>
           <w:rFonts w:ascii="Courier New" w:hAnsi="Courier New" w:cs="Courier New"/>
         </w:rPr>
-        <w:t>uart_transmit</w:t>
+        <w:t>uart_</w:t>
+      </w:r>
+      <w:proofErr w:type="gramStart"/>
+      <w:r>
+        <w:rPr>
+          <w:rFonts w:ascii="Courier New" w:hAnsi="Courier New" w:cs="Courier New"/>
+        </w:rPr>
+        <w:t>transmit</w:t>
       </w:r>
       <w:proofErr w:type="spellEnd"/>
       <w:r>
         <w:rPr>
           <w:rFonts w:ascii="Courier New" w:hAnsi="Courier New" w:cs="Courier New"/>
         </w:rPr>
-        <w:t>(C_</w:t>
-      </w:r>
+        <w:t>(</w:t>
+      </w:r>
+      <w:proofErr w:type="spellStart"/>
+      <w:proofErr w:type="gramEnd"/>
       <w:r>
         <w:rPr>
           <w:rFonts w:ascii="Courier New" w:hAnsi="Courier New" w:cs="Courier New"/>
         </w:rPr>
+        <w:t>C_</w:t>
+      </w:r>
+      <w:r>
+        <w:rPr>
+          <w:rFonts w:ascii="Courier New" w:hAnsi="Courier New" w:cs="Courier New"/>
+        </w:rPr>
         <w:t>ASCII_A</w:t>
       </w:r>
+      <w:proofErr w:type="spellEnd"/>
       <w:r>
         <w:rPr>
           <w:rFonts w:ascii="Courier New" w:hAnsi="Courier New" w:cs="Courier New"/>
@@ -13712,7 +14369,49 @@
         <w:rPr>
           <w:rFonts w:ascii="Courier New" w:hAnsi="Courier New" w:cs="Courier New"/>
         </w:rPr>
-        <w:t xml:space="preserve">                       C_CLK_PERIOD, C_UART_BFM_CONFIG_DEFAULT, C_SCOPE, </w:t>
+        <w:t xml:space="preserve">                       </w:t>
+      </w:r>
+      <w:proofErr w:type="spellStart"/>
+      <w:r>
+        <w:rPr>
+          <w:rFonts w:ascii="Courier New" w:hAnsi="Courier New" w:cs="Courier New"/>
+        </w:rPr>
+        <w:t>C_CLK_PERIOD</w:t>
+      </w:r>
+      <w:proofErr w:type="spellEnd"/>
+      <w:r>
+        <w:rPr>
+          <w:rFonts w:ascii="Courier New" w:hAnsi="Courier New" w:cs="Courier New"/>
+        </w:rPr>
+        <w:t xml:space="preserve">, </w:t>
+      </w:r>
+      <w:proofErr w:type="spellStart"/>
+      <w:r>
+        <w:rPr>
+          <w:rFonts w:ascii="Courier New" w:hAnsi="Courier New" w:cs="Courier New"/>
+        </w:rPr>
+        <w:t>C_UART_BFM_CONFIG_DEFAULT</w:t>
+      </w:r>
+      <w:proofErr w:type="spellEnd"/>
+      <w:r>
+        <w:rPr>
+          <w:rFonts w:ascii="Courier New" w:hAnsi="Courier New" w:cs="Courier New"/>
+        </w:rPr>
+        <w:t xml:space="preserve">, </w:t>
+      </w:r>
+      <w:proofErr w:type="spellStart"/>
+      <w:r>
+        <w:rPr>
+          <w:rFonts w:ascii="Courier New" w:hAnsi="Courier New" w:cs="Courier New"/>
+        </w:rPr>
+        <w:t>C_SCOPE</w:t>
+      </w:r>
+      <w:proofErr w:type="spellEnd"/>
+      <w:r>
+        <w:rPr>
+          <w:rFonts w:ascii="Courier New" w:hAnsi="Courier New" w:cs="Courier New"/>
+        </w:rPr>
+        <w:t xml:space="preserve">, </w:t>
       </w:r>
       <w:proofErr w:type="spellStart"/>
       <w:r>
@@ -13773,6 +14472,7 @@
         </w:rPr>
         <w:t>uart_</w:t>
       </w:r>
+      <w:proofErr w:type="gramStart"/>
       <w:r>
         <w:rPr>
           <w:rFonts w:ascii="Courier" w:hAnsi="Courier" w:cs="Courier New"/>
@@ -13786,6 +14486,7 @@
         </w:rPr>
         <w:t>(</w:t>
       </w:r>
+      <w:proofErr w:type="gramEnd"/>
     </w:p>
     <w:p>
       <w:pPr>
@@ -13814,6 +14515,7 @@
         </w:rPr>
         <w:t xml:space="preserve"> </w:t>
       </w:r>
+      <w:proofErr w:type="gramStart"/>
       <w:r>
         <w:rPr>
           <w:rFonts w:ascii="Courier" w:hAnsi="Courier" w:cs="Courier New"/>
@@ -13824,7 +14526,14 @@
         <w:rPr>
           <w:rFonts w:ascii="Courier" w:hAnsi="Courier" w:cs="Courier New"/>
         </w:rPr>
-        <w:t xml:space="preserve">: in </w:t>
+        <w:t>:</w:t>
+      </w:r>
+      <w:proofErr w:type="gramEnd"/>
+      <w:r>
+        <w:rPr>
+          <w:rFonts w:ascii="Courier" w:hAnsi="Courier" w:cs="Courier New"/>
+        </w:rPr>
+        <w:t xml:space="preserve"> in </w:t>
       </w:r>
       <w:proofErr w:type="spellStart"/>
       <w:r>
@@ -13872,13 +14581,27 @@
         <w:rPr>
           <w:rFonts w:ascii="Courier" w:hAnsi="Courier" w:cs="Courier New"/>
         </w:rPr>
-        <w:t xml:space="preserve">         </w:t>
-      </w:r>
+        <w:t xml:space="preserve">       </w:t>
+      </w:r>
+      <w:proofErr w:type="gramStart"/>
       <w:r>
         <w:rPr>
           <w:rFonts w:ascii="Courier" w:hAnsi="Courier" w:cs="Courier New"/>
         </w:rPr>
-        <w:t>: in string) is</w:t>
+        <w:t xml:space="preserve">  </w:t>
+      </w:r>
+      <w:r>
+        <w:rPr>
+          <w:rFonts w:ascii="Courier" w:hAnsi="Courier" w:cs="Courier New"/>
+        </w:rPr>
+        <w:t>:</w:t>
+      </w:r>
+      <w:proofErr w:type="gramEnd"/>
+      <w:r>
+        <w:rPr>
+          <w:rFonts w:ascii="Courier" w:hAnsi="Courier" w:cs="Courier New"/>
+        </w:rPr>
+        <w:t xml:space="preserve"> in string) is</w:t>
       </w:r>
     </w:p>
     <w:p>
@@ -13912,7 +14635,14 @@
         <w:rPr>
           <w:rFonts w:ascii="Courier" w:hAnsi="Courier" w:cs="Courier New"/>
         </w:rPr>
-        <w:t>uart_transmit</w:t>
+        <w:t>uart_</w:t>
+      </w:r>
+      <w:proofErr w:type="gramStart"/>
+      <w:r>
+        <w:rPr>
+          <w:rFonts w:ascii="Courier" w:hAnsi="Courier" w:cs="Courier New"/>
+        </w:rPr>
+        <w:t>transmit</w:t>
       </w:r>
       <w:proofErr w:type="spellEnd"/>
       <w:r>
@@ -13922,6 +14652,7 @@
         <w:t>(</w:t>
       </w:r>
       <w:proofErr w:type="spellStart"/>
+      <w:proofErr w:type="gramEnd"/>
       <w:r>
         <w:rPr>
           <w:rFonts w:ascii="Courier" w:hAnsi="Courier" w:cs="Courier New"/>
@@ -14419,8 +15150,10 @@
     </w:p>
     <w:p/>
     <w:p/>
-    <w:p/>
-    <w:p/>
+    <w:p>
+      <w:bookmarkStart w:id="5" w:name="_GoBack"/>
+      <w:bookmarkEnd w:id="5"/>
+    </w:p>
     <w:p>
       <w:r>
         <w:t xml:space="preserve">IMPORTANT </w:t>
@@ -15221,7 +15954,7 @@
               <w:sz w:val="14"/>
               <w:lang w:val="en-US"/>
             </w:rPr>
-            <w:t>2019-09-16</w:t>
+            <w:t>2019-10-30</w:t>
           </w:r>
           <w:r>
             <w:rPr>
@@ -15254,38 +15987,18 @@
               <w:lang w:val="sq-AL"/>
             </w:rPr>
           </w:pPr>
-          <w:r>
-            <w:fldChar w:fldCharType="begin"/>
-          </w:r>
-          <w:r>
-            <w:rPr>
-              <w:lang w:val="sq-AL"/>
-            </w:rPr>
-            <w:instrText xml:space="preserve"> HYPERLINK "mailto:support@bitvis.no" </w:instrText>
-          </w:r>
-          <w:r>
-            <w:fldChar w:fldCharType="separate"/>
-          </w:r>
-          <w:r>
-            <w:rPr>
-              <w:rStyle w:val="Hyperkobling"/>
-              <w:rFonts w:ascii="Helvetica" w:hAnsi="Helvetica" w:cs="Arial"/>
-              <w:color w:val="1381C4"/>
-              <w:sz w:val="14"/>
-              <w:lang w:val="sq-AL"/>
-            </w:rPr>
-            <w:t>support@bitvis.no</w:t>
-          </w:r>
-          <w:r>
-            <w:rPr>
-              <w:rStyle w:val="Hyperkobling"/>
-              <w:rFonts w:ascii="Helvetica" w:hAnsi="Helvetica" w:cs="Arial"/>
-              <w:color w:val="1381C4"/>
-              <w:sz w:val="14"/>
-              <w:lang w:val="sq-AL"/>
-            </w:rPr>
-            <w:fldChar w:fldCharType="end"/>
-          </w:r>
+          <w:hyperlink r:id="rId1" w:history="1">
+            <w:r>
+              <w:rPr>
+                <w:rStyle w:val="Hyperkobling"/>
+                <w:rFonts w:ascii="Helvetica" w:hAnsi="Helvetica" w:cs="Arial"/>
+                <w:color w:val="1381C4"/>
+                <w:sz w:val="14"/>
+                <w:lang w:val="sq-AL"/>
+              </w:rPr>
+              <w:t>support@bitvis.no</w:t>
+            </w:r>
+          </w:hyperlink>
           <w:r>
             <w:rPr>
               <w:rFonts w:ascii="Helvetica" w:hAnsi="Helvetica" w:cs="Arial"/>
@@ -15433,6 +16146,7 @@
                               <w:szCs w:val="32"/>
                             </w:rPr>
                           </w:pPr>
+                          <w:proofErr w:type="spellStart"/>
                           <w:r>
                             <w:rPr>
                               <w:rFonts w:ascii="Helvetica Light" w:hAnsi="Helvetica Light" w:cs="Helvetica"/>
@@ -15440,7 +16154,17 @@
                               <w:szCs w:val="32"/>
                               <w:lang w:val="nb-NO" w:eastAsia="nb-NO"/>
                             </w:rPr>
-                            <w:t xml:space="preserve">VHDL 2008 </w:t>
+                            <w:t>VHDL</w:t>
+                          </w:r>
+                          <w:proofErr w:type="spellEnd"/>
+                          <w:r>
+                            <w:rPr>
+                              <w:rFonts w:ascii="Helvetica Light" w:hAnsi="Helvetica Light" w:cs="Helvetica"/>
+                              <w:color w:val="000000" w:themeColor="text1"/>
+                              <w:szCs w:val="32"/>
+                              <w:lang w:val="nb-NO" w:eastAsia="nb-NO"/>
+                            </w:rPr>
+                            <w:t xml:space="preserve"> 2008 </w:t>
                           </w:r>
                           <w:proofErr w:type="spellStart"/>
                           <w:r>
@@ -17365,7 +18089,7 @@
     </w:rPrDefault>
     <w:pPrDefault/>
   </w:docDefaults>
-  <w:latentStyles w:defLockedState="0" w:defUIPriority="0" w:defSemiHidden="0" w:defUnhideWhenUsed="0" w:defQFormat="0" w:count="377">
+  <w:latentStyles w:defLockedState="0" w:defUIPriority="0" w:defSemiHidden="0" w:defUnhideWhenUsed="0" w:defQFormat="0" w:count="376">
     <w:lsdException w:name="Normal" w:qFormat="1"/>
     <w:lsdException w:name="heading 1" w:qFormat="1"/>
     <w:lsdException w:name="heading 2" w:qFormat="1"/>
@@ -17465,6 +18189,7 @@
     <w:lsdException w:name="HTML Sample" w:semiHidden="1" w:unhideWhenUsed="1"/>
     <w:lsdException w:name="HTML Typewriter" w:semiHidden="1" w:unhideWhenUsed="1"/>
     <w:lsdException w:name="HTML Variable" w:semiHidden="1" w:unhideWhenUsed="1"/>
+    <w:lsdException w:name="Normal Table" w:semiHidden="1" w:unhideWhenUsed="1"/>
     <w:lsdException w:name="annotation subject" w:semiHidden="1" w:unhideWhenUsed="1"/>
     <w:lsdException w:name="No List" w:semiHidden="1" w:unhideWhenUsed="1"/>
     <w:lsdException w:name="Outline List 1" w:semiHidden="1" w:unhideWhenUsed="1"/>
@@ -17510,9 +18235,11 @@
     <w:lsdException w:name="Table Subtle 1" w:semiHidden="1" w:unhideWhenUsed="1"/>
     <w:lsdException w:name="Table Subtle 2" w:semiHidden="1" w:unhideWhenUsed="1"/>
     <w:lsdException w:name="Table Web 1" w:semiHidden="1" w:unhideWhenUsed="1"/>
+    <w:lsdException w:name="Table Web 2" w:semiHidden="1" w:unhideWhenUsed="1"/>
     <w:lsdException w:name="Table Web 3" w:semiHidden="1" w:unhideWhenUsed="1"/>
     <w:lsdException w:name="Balloon Text" w:semiHidden="1" w:unhideWhenUsed="1"/>
     <w:lsdException w:name="Table Grid" w:uiPriority="59"/>
+    <w:lsdException w:name="Table Theme" w:semiHidden="1" w:unhideWhenUsed="1"/>
     <w:lsdException w:name="Placeholder Text" w:semiHidden="1" w:uiPriority="99"/>
     <w:lsdException w:name="No Spacing" w:uiPriority="1" w:qFormat="1"/>
     <w:lsdException w:name="Light Shading" w:uiPriority="60"/>
@@ -17733,7 +18460,6 @@
     <w:lsdException w:name="Hashtag" w:semiHidden="1" w:uiPriority="99" w:unhideWhenUsed="1"/>
     <w:lsdException w:name="Unresolved Mention" w:semiHidden="1" w:uiPriority="99" w:unhideWhenUsed="1"/>
     <w:lsdException w:name="Smart Link" w:semiHidden="1" w:uiPriority="99" w:unhideWhenUsed="1"/>
-    <w:lsdException w:name="Smart Link Error" w:semiHidden="1" w:uiPriority="99" w:unhideWhenUsed="1"/>
   </w:latentStyles>
   <w:style w:type="paragraph" w:default="1" w:styleId="Normal">
     <w:name w:val="Normal"/>
@@ -19026,7 +19752,7 @@
 </file>
 
 <file path=customXml/itemProps1.xml><?xml version="1.0" encoding="utf-8"?>
-<ds:datastoreItem xmlns:ds="http://schemas.openxmlformats.org/officeDocument/2006/customXml" ds:itemID="{0D53427A-4494-4697-86BC-D88D83CBCB1E}">
+<ds:datastoreItem xmlns:ds="http://schemas.openxmlformats.org/officeDocument/2006/customXml" ds:itemID="{F2AC9DFF-07A5-744E-84A7-800DC7C857F4}">
   <ds:schemaRefs>
     <ds:schemaRef ds:uri="http://schemas.openxmlformats.org/officeDocument/2006/bibliography"/>
   </ds:schemaRefs>

</xml_diff>

<commit_message>
UART VIP: updated BFM QR doc with shaded text for esa 2 extensions (error injection)
</commit_message>
<xml_diff>
--- a/bitvis_vip_uart/doc/uart_bfm_QuickRef.docx
+++ b/bitvis_vip_uart/doc/uart_bfm_QuickRef.docx
@@ -6741,29 +6741,23 @@
         </w:rPr>
       </w:pPr>
       <w:bookmarkStart w:id="2" w:name="_Hlk18423403"/>
+      <w:proofErr w:type="spellStart"/>
       <w:r>
         <w:rPr>
           <w:rFonts w:ascii="Helvetica Light" w:hAnsi="Helvetica Light"/>
           <w:sz w:val="24"/>
           <w:szCs w:val="24"/>
-        </w:rPr>
-        <w:t xml:space="preserve">DRAFT </w:t>
-      </w:r>
-      <w:proofErr w:type="spellStart"/>
+          <w:highlight w:val="darkGray"/>
+        </w:rPr>
+        <w:t>BFM</w:t>
+      </w:r>
+      <w:proofErr w:type="spellEnd"/>
       <w:r>
         <w:rPr>
           <w:rFonts w:ascii="Helvetica Light" w:hAnsi="Helvetica Light"/>
           <w:sz w:val="24"/>
           <w:szCs w:val="24"/>
-        </w:rPr>
-        <w:t>BFM</w:t>
-      </w:r>
-      <w:proofErr w:type="spellEnd"/>
-      <w:r>
-        <w:rPr>
-          <w:rFonts w:ascii="Helvetica Light" w:hAnsi="Helvetica Light"/>
-          <w:sz w:val="24"/>
-          <w:szCs w:val="24"/>
+          <w:highlight w:val="darkGray"/>
         </w:rPr>
         <w:t xml:space="preserve"> Error injection record (inside the BFM configuration record)</w:t>
       </w:r>
@@ -7448,8 +7442,8 @@
               <w:rPr>
                 <w:rFonts w:cs="Courier New"/>
                 <w:b/>
-                <w:sz w:val="14"/>
-                <w:szCs w:val="16"/>
+                <w:sz w:val="10"/>
+                <w:szCs w:val="10"/>
               </w:rPr>
             </w:pPr>
           </w:p>
@@ -7594,8 +7588,8 @@
               </w:tabs>
               <w:spacing w:line="276" w:lineRule="auto"/>
               <w:rPr>
-                <w:sz w:val="14"/>
-                <w:szCs w:val="16"/>
+                <w:sz w:val="10"/>
+                <w:szCs w:val="10"/>
               </w:rPr>
             </w:pPr>
           </w:p>
@@ -8002,8 +7996,8 @@
               <w:spacing w:line="276" w:lineRule="auto"/>
               <w:rPr>
                 <w:rFonts w:cs="Helvetica"/>
-                <w:sz w:val="15"/>
-                <w:szCs w:val="15"/>
+                <w:sz w:val="10"/>
+                <w:szCs w:val="10"/>
               </w:rPr>
             </w:pPr>
             <w:r>
@@ -8619,7 +8613,8 @@
               <w:rPr>
                 <w:rFonts w:cs="Courier New"/>
                 <w:b/>
-                <w:sz w:val="14"/>
+                <w:sz w:val="10"/>
+                <w:szCs w:val="10"/>
               </w:rPr>
             </w:pPr>
           </w:p>
@@ -8787,8 +8782,8 @@
               </w:tabs>
               <w:spacing w:line="276" w:lineRule="auto"/>
               <w:rPr>
-                <w:sz w:val="14"/>
-                <w:szCs w:val="16"/>
+                <w:sz w:val="10"/>
+                <w:szCs w:val="10"/>
               </w:rPr>
             </w:pPr>
           </w:p>
@@ -9428,8 +9423,8 @@
               </w:tabs>
               <w:spacing w:line="276" w:lineRule="auto"/>
               <w:rPr>
-                <w:sz w:val="12"/>
-                <w:szCs w:val="12"/>
+                <w:sz w:val="6"/>
+                <w:szCs w:val="6"/>
               </w:rPr>
             </w:pPr>
           </w:p>
@@ -9709,11 +9704,13 @@
               <w:spacing w:line="276" w:lineRule="auto"/>
               <w:ind w:left="360"/>
               <w:rPr>
-                <w:sz w:val="15"/>
-                <w:szCs w:val="15"/>
-              </w:rPr>
-            </w:pPr>
-          </w:p>
+                <w:sz w:val="6"/>
+                <w:szCs w:val="6"/>
+              </w:rPr>
+            </w:pPr>
+            <w:bookmarkStart w:id="3" w:name="_GoBack"/>
+          </w:p>
+          <w:bookmarkEnd w:id="3"/>
           <w:p>
             <w:pPr>
               <w:widowControl w:val="0"/>
@@ -10070,14 +10067,6 @@
                 <w:szCs w:val="15"/>
               </w:rPr>
               <w:br/>
-            </w:r>
-            <w:r>
-              <w:rPr>
-                <w:rFonts w:ascii="Courier New" w:hAnsi="Courier New" w:cs="Courier New"/>
-                <w:sz w:val="15"/>
-                <w:szCs w:val="15"/>
-              </w:rPr>
-              <w:lastRenderedPageBreak/>
               <w:t xml:space="preserve">                 </w:t>
             </w:r>
             <w:proofErr w:type="spellStart"/>
@@ -10597,7 +10586,23 @@
                 <w:sz w:val="15"/>
                 <w:szCs w:val="15"/>
               </w:rPr>
-              <w:t xml:space="preserve"> data from the DUT </w:t>
+              <w:t xml:space="preserve"> data from the </w:t>
+            </w:r>
+            <w:proofErr w:type="spellStart"/>
+            <w:r>
+              <w:rPr>
+                <w:sz w:val="15"/>
+                <w:szCs w:val="15"/>
+              </w:rPr>
+              <w:t>DUT</w:t>
+            </w:r>
+            <w:proofErr w:type="spellEnd"/>
+            <w:r>
+              <w:rPr>
+                <w:sz w:val="15"/>
+                <w:szCs w:val="15"/>
+              </w:rPr>
+              <w:t xml:space="preserve"> </w:t>
             </w:r>
             <w:r>
               <w:rPr>
@@ -12134,7 +12139,7 @@
           <w:sz w:val="20"/>
         </w:rPr>
       </w:pPr>
-      <w:bookmarkStart w:id="3" w:name="_Ref424297123"/>
+      <w:bookmarkStart w:id="4" w:name="_Ref424297123"/>
       <w:r>
         <w:rPr>
           <w:rFonts w:ascii="Helvetica" w:hAnsi="Helvetica"/>
@@ -12142,7 +12147,7 @@
         <w:lastRenderedPageBreak/>
         <w:t>BFM Configuration</w:t>
       </w:r>
-      <w:bookmarkEnd w:id="3"/>
+      <w:bookmarkEnd w:id="4"/>
       <w:r>
         <w:rPr>
           <w:rFonts w:ascii="Helvetica" w:hAnsi="Helvetica"/>
@@ -14144,7 +14149,7 @@
           <w:rFonts w:ascii="Helvetica" w:hAnsi="Helvetica"/>
         </w:rPr>
       </w:pPr>
-      <w:bookmarkStart w:id="4" w:name="_Ref423952304"/>
+      <w:bookmarkStart w:id="5" w:name="_Ref423952304"/>
       <w:r>
         <w:rPr>
           <w:rFonts w:ascii="Helvetica" w:hAnsi="Helvetica"/>
@@ -14158,7 +14163,7 @@
         <w:lastRenderedPageBreak/>
         <w:t>Local BFM overloads</w:t>
       </w:r>
-      <w:bookmarkEnd w:id="4"/>
+      <w:bookmarkEnd w:id="5"/>
       <w:r>
         <w:rPr>
           <w:rFonts w:ascii="Helvetica" w:hAnsi="Helvetica"/>
@@ -15150,10 +15155,7 @@
     </w:p>
     <w:p/>
     <w:p/>
-    <w:p>
-      <w:bookmarkStart w:id="5" w:name="_GoBack"/>
-      <w:bookmarkEnd w:id="5"/>
-    </w:p>
+    <w:p/>
     <w:p>
       <w:r>
         <w:t xml:space="preserve">IMPORTANT </w:t>
@@ -15954,7 +15956,7 @@
               <w:sz w:val="14"/>
               <w:lang w:val="en-US"/>
             </w:rPr>
-            <w:t>2019-10-30</w:t>
+            <w:t>2019-11-11</w:t>
           </w:r>
           <w:r>
             <w:rPr>
@@ -15987,18 +15989,38 @@
               <w:lang w:val="sq-AL"/>
             </w:rPr>
           </w:pPr>
-          <w:hyperlink r:id="rId1" w:history="1">
-            <w:r>
-              <w:rPr>
-                <w:rStyle w:val="Hyperkobling"/>
-                <w:rFonts w:ascii="Helvetica" w:hAnsi="Helvetica" w:cs="Arial"/>
-                <w:color w:val="1381C4"/>
-                <w:sz w:val="14"/>
-                <w:lang w:val="sq-AL"/>
-              </w:rPr>
-              <w:t>support@bitvis.no</w:t>
-            </w:r>
-          </w:hyperlink>
+          <w:r>
+            <w:fldChar w:fldCharType="begin"/>
+          </w:r>
+          <w:r>
+            <w:rPr>
+              <w:lang w:val="sq-AL"/>
+            </w:rPr>
+            <w:instrText xml:space="preserve"> HYPERLINK "mailto:support@bitvis.no" </w:instrText>
+          </w:r>
+          <w:r>
+            <w:fldChar w:fldCharType="separate"/>
+          </w:r>
+          <w:r>
+            <w:rPr>
+              <w:rStyle w:val="Hyperkobling"/>
+              <w:rFonts w:ascii="Helvetica" w:hAnsi="Helvetica" w:cs="Arial"/>
+              <w:color w:val="1381C4"/>
+              <w:sz w:val="14"/>
+              <w:lang w:val="sq-AL"/>
+            </w:rPr>
+            <w:t>support@bitvis.no</w:t>
+          </w:r>
+          <w:r>
+            <w:rPr>
+              <w:rStyle w:val="Hyperkobling"/>
+              <w:rFonts w:ascii="Helvetica" w:hAnsi="Helvetica" w:cs="Arial"/>
+              <w:color w:val="1381C4"/>
+              <w:sz w:val="14"/>
+              <w:lang w:val="sq-AL"/>
+            </w:rPr>
+            <w:fldChar w:fldCharType="end"/>
+          </w:r>
           <w:r>
             <w:rPr>
               <w:rFonts w:ascii="Helvetica" w:hAnsi="Helvetica" w:cs="Arial"/>
@@ -19752,7 +19774,7 @@
 </file>
 
 <file path=customXml/itemProps1.xml><?xml version="1.0" encoding="utf-8"?>
-<ds:datastoreItem xmlns:ds="http://schemas.openxmlformats.org/officeDocument/2006/customXml" ds:itemID="{F2AC9DFF-07A5-744E-84A7-800DC7C857F4}">
+<ds:datastoreItem xmlns:ds="http://schemas.openxmlformats.org/officeDocument/2006/customXml" ds:itemID="{A7E6A9B7-2AC1-584B-ADA7-9A3EDFBF9199}">
   <ds:schemaRefs>
     <ds:schemaRef ds:uri="http://schemas.openxmlformats.org/officeDocument/2006/bibliography"/>
   </ds:schemaRefs>

</xml_diff>

<commit_message>
BV_UVVM-795:   - Changed so transaction_pkg and vvc_methods_pkg is referring to uart_bfm_pkg for constant   - Updated compile order list in VVC QR with transaction_pkg, monitor and vvc_context   - Updated compile_order.txt in /script folder
</commit_message>
<xml_diff>
--- a/bitvis_vip_uart/doc/uart_bfm_QuickRef.docx
+++ b/bitvis_vip_uart/doc/uart_bfm_QuickRef.docx
@@ -278,6 +278,30 @@
       <w:r>
         <w:t>For general information see UVVM Essential Mechanisms located in uvvm_vvc_framework/doc.</w:t>
       </w:r>
+      <w:r>
+        <w:t xml:space="preserve"> </w:t>
+      </w:r>
+      <w:r>
+        <w:rPr>
+          <w:b/>
+          <w:bCs/>
+        </w:rPr>
+        <w:t>CAUTION</w:t>
+      </w:r>
+      <w:r>
+        <w:t xml:space="preserve">: shaded </w:t>
+      </w:r>
+      <w:r>
+        <w:rPr>
+          <w:highlight w:val="darkGray"/>
+        </w:rPr>
+        <w:t>code/description</w:t>
+      </w:r>
+      <w:r>
+        <w:t xml:space="preserve"> is preliminary.</w:t>
+      </w:r>
+      <w:bookmarkStart w:id="0" w:name="_GoBack"/>
+      <w:bookmarkEnd w:id="0"/>
     </w:p>
     <w:p/>
     <w:tbl>
@@ -4011,7 +4035,7 @@
           <w:sz w:val="24"/>
         </w:rPr>
       </w:pPr>
-      <w:bookmarkStart w:id="0" w:name="_Ref337812553"/>
+      <w:bookmarkStart w:id="1" w:name="_Ref337812553"/>
       <w:r>
         <w:rPr>
           <w:rFonts w:ascii="Helvetica Light" w:hAnsi="Helvetica Light"/>
@@ -5515,7 +5539,7 @@
         </w:rPr>
       </w:pPr>
     </w:p>
-    <w:bookmarkEnd w:id="0"/>
+    <w:bookmarkEnd w:id="1"/>
     <w:p>
       <w:pPr>
         <w:pStyle w:val="Undertittel"/>
@@ -5573,7 +5597,7 @@
                 <w:b/>
               </w:rPr>
             </w:pPr>
-            <w:bookmarkStart w:id="1" w:name="_Hlk19179956"/>
+            <w:bookmarkStart w:id="2" w:name="_Hlk19179956"/>
             <w:r>
               <w:rPr>
                 <w:b/>
@@ -6013,7 +6037,7 @@
           </w:p>
         </w:tc>
       </w:tr>
-      <w:bookmarkEnd w:id="1"/>
+      <w:bookmarkEnd w:id="2"/>
     </w:tbl>
     <w:p/>
     <w:p>
@@ -6044,7 +6068,7 @@
           <w:sz w:val="24"/>
         </w:rPr>
       </w:pPr>
-      <w:bookmarkStart w:id="2" w:name="_Hlk18423403"/>
+      <w:bookmarkStart w:id="3" w:name="_Hlk18423403"/>
       <w:r>
         <w:rPr>
           <w:rFonts w:ascii="Helvetica Light" w:hAnsi="Helvetica Light"/>
@@ -6468,7 +6492,7 @@
         <w:t xml:space="preserve"> when using VVCs.</w:t>
       </w:r>
     </w:p>
-    <w:bookmarkEnd w:id="2"/>
+    <w:bookmarkEnd w:id="3"/>
     <w:p>
       <w:pPr>
         <w:rPr>
@@ -6482,8 +6506,6 @@
       <w:r>
         <w:br w:type="page"/>
       </w:r>
-      <w:bookmarkStart w:id="3" w:name="_GoBack"/>
-      <w:bookmarkEnd w:id="3"/>
     </w:p>
     <w:p>
       <w:pPr>
@@ -12914,7 +12936,7 @@
               <w:sz w:val="14"/>
               <w:lang w:val="en-US"/>
             </w:rPr>
-            <w:t>2019-11-21</w:t>
+            <w:t>2019-11-26</w:t>
           </w:r>
           <w:r>
             <w:rPr>
@@ -16690,7 +16712,7 @@
 </file>
 
 <file path=customXml/itemProps1.xml><?xml version="1.0" encoding="utf-8"?>
-<ds:datastoreItem xmlns:ds="http://schemas.openxmlformats.org/officeDocument/2006/customXml" ds:itemID="{455680B8-06D1-C64C-AA1E-BCEA029F796E}">
+<ds:datastoreItem xmlns:ds="http://schemas.openxmlformats.org/officeDocument/2006/customXml" ds:itemID="{9E8DA743-8BEE-974F-8DBF-E3EE616D85C3}">
   <ds:schemaRefs>
     <ds:schemaRef ds:uri="http://schemas.openxmlformats.org/officeDocument/2006/bibliography"/>
   </ds:schemaRefs>

</xml_diff>

<commit_message>
RELEASE: updated CHANGES.TXT and QRs for UART
</commit_message>
<xml_diff>
--- a/bitvis_vip_uart/doc/uart_bfm_QuickRef.docx
+++ b/bitvis_vip_uart/doc/uart_bfm_QuickRef.docx
@@ -6413,8 +6413,6 @@
       <w:r>
         <w:br w:type="page"/>
       </w:r>
-      <w:bookmarkStart w:id="3" w:name="_GoBack"/>
-      <w:bookmarkEnd w:id="3"/>
     </w:p>
     <w:p>
       <w:pPr>
@@ -9539,7 +9537,7 @@
           <w:sz w:val="20"/>
         </w:rPr>
       </w:pPr>
-      <w:bookmarkStart w:id="4" w:name="_Ref424297123"/>
+      <w:bookmarkStart w:id="3" w:name="_Ref424297123"/>
       <w:r>
         <w:rPr>
           <w:rFonts w:ascii="Helvetica" w:hAnsi="Helvetica"/>
@@ -9547,7 +9545,7 @@
         <w:lastRenderedPageBreak/>
         <w:t>BFM Configuration</w:t>
       </w:r>
-      <w:bookmarkEnd w:id="4"/>
+      <w:bookmarkEnd w:id="3"/>
       <w:r>
         <w:rPr>
           <w:rFonts w:ascii="Helvetica" w:hAnsi="Helvetica"/>
@@ -11447,7 +11445,7 @@
           <w:rFonts w:ascii="Helvetica" w:hAnsi="Helvetica"/>
         </w:rPr>
       </w:pPr>
-      <w:bookmarkStart w:id="5" w:name="_Ref423952304"/>
+      <w:bookmarkStart w:id="4" w:name="_Ref423952304"/>
       <w:r>
         <w:rPr>
           <w:rFonts w:ascii="Helvetica" w:hAnsi="Helvetica"/>
@@ -11461,7 +11459,7 @@
         <w:lastRenderedPageBreak/>
         <w:t>Local BFM overloads</w:t>
       </w:r>
-      <w:bookmarkEnd w:id="5"/>
+      <w:bookmarkEnd w:id="4"/>
       <w:r>
         <w:rPr>
           <w:rFonts w:ascii="Helvetica" w:hAnsi="Helvetica"/>
@@ -12851,7 +12849,7 @@
               <w:sz w:val="14"/>
               <w:lang w:val="sq-AL"/>
             </w:rPr>
-            <w:t>5</w:t>
+            <w:t>6</w:t>
           </w:r>
           <w:r>
             <w:rPr>
@@ -12917,7 +12915,7 @@
               <w:sz w:val="14"/>
               <w:lang w:val="en-US"/>
             </w:rPr>
-            <w:t>2020-01-23</w:t>
+            <w:t>2020-03-29</w:t>
           </w:r>
           <w:r>
             <w:rPr>

</xml_diff>